<commit_message>
Update Industry analysis and marketing courses.
</commit_message>
<xml_diff>
--- a/Resume/250104-SWE-Link-Resume-Jonas Li.docx
+++ b/Resume/250104-SWE-Link-Resume-Jonas Li.docx
@@ -180,7 +180,7 @@
               <w:bidi w:val="0"/>
               <w:adjustRightInd/>
               <w:snapToGrid/>
-              <w:spacing w:before="79" w:beforeLines="25"/>
+              <w:spacing w:before="235" w:beforeLines="75"/>
               <w:textAlignment w:val="auto"/>
               <w:rPr>
                 <w:rFonts w:hint="default" w:eastAsia="黑体"/>
@@ -231,7 +231,25 @@
               <w:right w:val="nil"/>
             </w:tcBorders>
           </w:tcPr>
-          <w:p/>
+          <w:p>
+            <w:pPr>
+              <w:keepNext w:val="0"/>
+              <w:keepLines w:val="0"/>
+              <w:pageBreakBefore w:val="0"/>
+              <w:widowControl w:val="0"/>
+              <w:kinsoku/>
+              <w:wordWrap/>
+              <w:overflowPunct/>
+              <w:topLinePunct w:val="0"/>
+              <w:autoSpaceDE/>
+              <w:autoSpaceDN/>
+              <w:bidi w:val="0"/>
+              <w:adjustRightInd/>
+              <w:snapToGrid/>
+              <w:spacing w:before="235" w:beforeLines="75"/>
+              <w:textAlignment w:val="auto"/>
+            </w:pPr>
+          </w:p>
         </w:tc>
       </w:tr>
       <w:tr>
@@ -448,29 +466,7 @@
                 <w:szCs w:val="20"/>
                 <w:lang w:val="en-US" w:eastAsia="zh-CN"/>
               </w:rPr>
-              <w:t xml:space="preserve"> GM </w:t>
-            </w:r>
-            <w:r>
-              <w:rPr>
-                <w:rFonts w:hint="eastAsia" w:ascii="Cambria" w:hAnsi="Cambria" w:eastAsia="黑体" w:cs="Cambria"/>
-                <w:b/>
-                <w:bCs/>
-                <w:sz w:val="20"/>
-                <w:szCs w:val="20"/>
-                <w:lang w:val="en-US" w:eastAsia="zh-CN"/>
-              </w:rPr>
-              <w:t>Cadillac Lyric</w:t>
-            </w:r>
-            <w:r>
-              <w:rPr>
-                <w:rFonts w:hint="eastAsia" w:ascii="Cambria" w:hAnsi="Cambria" w:eastAsia="黑体" w:cs="Cambria"/>
-                <w:b/>
-                <w:bCs/>
-                <w:sz w:val="20"/>
-                <w:szCs w:val="20"/>
-                <w:lang w:val="en-US" w:eastAsia="zh-CN"/>
-              </w:rPr>
-              <w:t xml:space="preserve"> </w:t>
+              <w:t xml:space="preserve"> GM Cadillac Lyric </w:t>
             </w:r>
             <w:r>
               <w:rPr>
@@ -770,7 +766,17 @@
                 <w:sz w:val="20"/>
                 <w:szCs w:val="20"/>
               </w:rPr>
-              <w:t xml:space="preserve"> accuracy in identifying </w:t>
+              <w:t xml:space="preserve"> accuracy in id</w:t>
+            </w:r>
+            <w:bookmarkStart w:id="0" w:name="_GoBack"/>
+            <w:bookmarkEnd w:id="0"/>
+            <w:r>
+              <w:rPr>
+                <w:rFonts w:hint="eastAsia" w:ascii="Cambria" w:hAnsi="Cambria" w:eastAsia="黑体" w:cs="Cambria"/>
+                <w:sz w:val="20"/>
+                <w:szCs w:val="20"/>
+              </w:rPr>
+              <w:t xml:space="preserve">entifying </w:t>
             </w:r>
             <w:r>
               <w:rPr>
@@ -956,17 +962,7 @@
                 <w:sz w:val="20"/>
                 <w:szCs w:val="20"/>
               </w:rPr>
-              <w:t xml:space="preserve">36,000+ </w:t>
-            </w:r>
-            <w:r>
-              <w:rPr>
-                <w:rFonts w:hint="eastAsia" w:ascii="Cambria" w:hAnsi="Cambria" w:eastAsia="黑体" w:cs="Cambria"/>
-                <w:b w:val="0"/>
-                <w:bCs w:val="0"/>
-                <w:sz w:val="20"/>
-                <w:szCs w:val="20"/>
-              </w:rPr>
-              <w:t xml:space="preserve">simulation </w:t>
+              <w:t xml:space="preserve">36,000+ simulation </w:t>
             </w:r>
             <w:r>
               <w:rPr>
@@ -1066,7 +1062,7 @@
               <w:bidi w:val="0"/>
               <w:adjustRightInd/>
               <w:snapToGrid/>
-              <w:spacing w:before="157" w:beforeLines="50"/>
+              <w:spacing w:before="235" w:beforeLines="75"/>
               <w:textAlignment w:val="auto"/>
               <w:rPr>
                 <w:rFonts w:hint="default" w:ascii="Cambria" w:hAnsi="Cambria" w:eastAsia="黑体" w:cs="Cambria"/>
@@ -1491,7 +1487,7 @@
                 <w:sz w:val="20"/>
                 <w:szCs w:val="20"/>
               </w:rPr>
-              <w:t>Team Leader</w:t>
+              <w:t>Team Lead</w:t>
             </w:r>
           </w:p>
         </w:tc>
@@ -1959,33 +1955,7 @@
                 <w:szCs w:val="20"/>
                 <w:lang w:val="en-US" w:eastAsia="zh-CN"/>
               </w:rPr>
-              <w:t xml:space="preserve"> in </w:t>
-            </w:r>
-            <w:r>
-              <w:rPr>
-                <w:rFonts w:hint="eastAsia" w:ascii="Cambria" w:hAnsi="Cambria" w:eastAsia="黑体" w:cs="Cambria"/>
-                <w:b w:val="0"/>
-                <w:bCs w:val="0"/>
-                <w:i w:val="0"/>
-                <w:iCs w:val="0"/>
-                <w:sz w:val="20"/>
-                <w:szCs w:val="20"/>
-                <w:lang w:val="en-US" w:eastAsia="zh-CN"/>
-              </w:rPr>
-              <w:t>sponsorship</w:t>
-            </w:r>
-            <w:r>
-              <w:rPr>
-                <w:rFonts w:hint="eastAsia" w:ascii="Cambria" w:hAnsi="Cambria" w:eastAsia="黑体" w:cs="Cambria"/>
-                <w:b w:val="0"/>
-                <w:bCs w:val="0"/>
-                <w:i w:val="0"/>
-                <w:iCs w:val="0"/>
-                <w:sz w:val="20"/>
-                <w:szCs w:val="20"/>
-                <w:lang w:val="en-US" w:eastAsia="zh-CN"/>
-              </w:rPr>
-              <w:t xml:space="preserve"> by increasing success rate in shooting, movement, and detection through </w:t>
+              <w:t xml:space="preserve"> in sponsorship by increasing success rate in shooting, movement, and detection through </w:t>
             </w:r>
             <w:r>
               <w:rPr>
@@ -2050,7 +2020,7 @@
               <w:bidi w:val="0"/>
               <w:adjustRightInd/>
               <w:snapToGrid/>
-              <w:spacing w:line="280" w:lineRule="exact"/>
+              <w:spacing w:before="79" w:beforeLines="25" w:line="280" w:lineRule="exact"/>
               <w:ind w:leftChars="0"/>
               <w:textAlignment w:val="auto"/>
               <w:rPr>
@@ -2106,6 +2076,7 @@
               <w:pageBreakBefore w:val="0"/>
               <w:widowControl w:val="0"/>
               <w:numPr>
+                <w:ilvl w:val="0"/>
                 <w:numId w:val="0"/>
               </w:numPr>
               <w:kinsoku/>
@@ -2117,7 +2088,7 @@
               <w:bidi w:val="0"/>
               <w:adjustRightInd/>
               <w:snapToGrid/>
-              <w:spacing w:line="280" w:lineRule="exact"/>
+              <w:spacing w:before="79" w:beforeLines="25" w:line="280" w:lineRule="exact"/>
               <w:ind w:leftChars="0"/>
               <w:jc w:val="right"/>
               <w:textAlignment w:val="auto"/>
@@ -2270,16 +2241,17 @@
             <w:r>
               <w:rPr>
                 <w:rFonts w:hint="eastAsia" w:ascii="Cambria" w:hAnsi="Cambria" w:eastAsia="黑体" w:cs="Cambria"/>
-                <w:b/>
-                <w:bCs/>
-                <w:i w:val="0"/>
-                <w:iCs w:val="0"/>
-                <w:color w:val="auto"/>
-                <w:sz w:val="20"/>
-                <w:szCs w:val="20"/>
-                <w:u w:val="none"/>
-              </w:rPr>
-              <w:t>auto-aim</w:t>
+                <w:b w:val="0"/>
+                <w:bCs w:val="0"/>
+                <w:i w:val="0"/>
+                <w:iCs w:val="0"/>
+                <w:color w:val="auto"/>
+                <w:sz w:val="20"/>
+                <w:szCs w:val="20"/>
+                <w:u w:val="none"/>
+                <w:lang w:val="en-US" w:eastAsia="zh-CN"/>
+              </w:rPr>
+              <w:t>detection</w:t>
             </w:r>
             <w:r>
               <w:rPr>
@@ -2472,7 +2444,7 @@
                 <w:szCs w:val="20"/>
                 <w:lang w:val="en-US" w:eastAsia="zh-CN"/>
               </w:rPr>
-              <w:t>python to C++</w:t>
+              <w:t>Python to C++</w:t>
             </w:r>
             <w:r>
               <w:rPr>
@@ -2706,7 +2678,7 @@
               <w:bidi w:val="0"/>
               <w:adjustRightInd/>
               <w:snapToGrid/>
-              <w:spacing w:before="79" w:beforeLines="25" w:line="280" w:lineRule="exact"/>
+              <w:spacing w:before="157" w:beforeLines="50" w:line="280" w:lineRule="exact"/>
               <w:textAlignment w:val="auto"/>
               <w:rPr>
                 <w:rFonts w:hint="default" w:ascii="Cambria" w:hAnsi="Cambria" w:eastAsia="黑体" w:cs="Cambria"/>
@@ -2745,6 +2717,7 @@
             </w:r>
             <w:r>
               <w:rPr>
+                <w:rStyle w:val="13"/>
                 <w:rFonts w:hint="eastAsia" w:ascii="Cambria" w:hAnsi="Cambria" w:eastAsia="黑体" w:cs="Cambria"/>
                 <w:b/>
                 <w:bCs/>
@@ -2760,6 +2733,7 @@
             </w:r>
             <w:r>
               <w:rPr>
+                <w:rStyle w:val="13"/>
                 <w:rFonts w:hint="eastAsia" w:ascii="Cambria" w:hAnsi="Cambria" w:eastAsia="黑体" w:cs="Cambria"/>
                 <w:b/>
                 <w:bCs/>
@@ -2771,10 +2745,11 @@
                 <w:u w:val="none"/>
                 <w:lang w:val="en-US" w:eastAsia="zh-CN"/>
               </w:rPr>
-              <w:instrText xml:space="preserve"> HYPERLINK "https://github.com/SRM-Vision/SRM-Vision-2022" </w:instrText>
-            </w:r>
-            <w:r>
-              <w:rPr>
+              <w:instrText xml:space="preserve"> HYPERLINK "https://github.com/LIYunzhe1408/MealMate" </w:instrText>
+            </w:r>
+            <w:r>
+              <w:rPr>
+                <w:rStyle w:val="13"/>
                 <w:rFonts w:hint="eastAsia" w:ascii="Cambria" w:hAnsi="Cambria" w:eastAsia="黑体" w:cs="Cambria"/>
                 <w:b/>
                 <w:bCs/>
@@ -2806,6 +2781,7 @@
             </w:r>
             <w:r>
               <w:rPr>
+                <w:rStyle w:val="13"/>
                 <w:rFonts w:hint="eastAsia" w:ascii="Cambria" w:hAnsi="Cambria" w:eastAsia="黑体" w:cs="Cambria"/>
                 <w:b/>
                 <w:bCs/>
@@ -2819,8 +2795,102 @@
               </w:rPr>
               <w:fldChar w:fldCharType="end"/>
             </w:r>
-            <w:bookmarkStart w:id="0" w:name="_GoBack"/>
-            <w:bookmarkEnd w:id="0"/>
+            <w:r>
+              <w:rPr>
+                <w:rStyle w:val="13"/>
+                <w:rFonts w:hint="eastAsia" w:ascii="Cambria" w:hAnsi="Cambria" w:eastAsia="黑体" w:cs="Cambria"/>
+                <w:b w:val="0"/>
+                <w:bCs w:val="0"/>
+                <w:i w:val="0"/>
+                <w:iCs w:val="0"/>
+                <w:color w:val="auto"/>
+                <w:sz w:val="20"/>
+                <w:szCs w:val="20"/>
+                <w:u w:val="none"/>
+                <w:lang w:val="en-US" w:eastAsia="zh-CN"/>
+              </w:rPr>
+              <w:t xml:space="preserve"> | </w:t>
+            </w:r>
+            <w:r>
+              <w:rPr>
+                <w:rStyle w:val="13"/>
+                <w:rFonts w:hint="eastAsia" w:ascii="Cambria" w:hAnsi="Cambria" w:eastAsia="黑体" w:cs="Cambria"/>
+                <w:b/>
+                <w:bCs/>
+                <w:i w:val="0"/>
+                <w:iCs w:val="0"/>
+                <w:color w:val="007BFF"/>
+                <w:sz w:val="20"/>
+                <w:szCs w:val="20"/>
+                <w:u w:val="none"/>
+                <w:lang w:val="en-US" w:eastAsia="zh-CN"/>
+              </w:rPr>
+              <w:fldChar w:fldCharType="begin"/>
+            </w:r>
+            <w:r>
+              <w:rPr>
+                <w:rStyle w:val="13"/>
+                <w:rFonts w:hint="eastAsia" w:ascii="Cambria" w:hAnsi="Cambria" w:eastAsia="黑体" w:cs="Cambria"/>
+                <w:b/>
+                <w:bCs/>
+                <w:i w:val="0"/>
+                <w:iCs w:val="0"/>
+                <w:color w:val="007BFF"/>
+                <w:sz w:val="20"/>
+                <w:szCs w:val="20"/>
+                <w:u w:val="none"/>
+                <w:lang w:val="en-US" w:eastAsia="zh-CN"/>
+              </w:rPr>
+              <w:instrText xml:space="preserve"> HYPERLINK "https://youtu.be/bAT-jZhDtCw?si=HPL83vIrPcu6HJY9" </w:instrText>
+            </w:r>
+            <w:r>
+              <w:rPr>
+                <w:rStyle w:val="13"/>
+                <w:rFonts w:hint="eastAsia" w:ascii="Cambria" w:hAnsi="Cambria" w:eastAsia="黑体" w:cs="Cambria"/>
+                <w:b/>
+                <w:bCs/>
+                <w:i w:val="0"/>
+                <w:iCs w:val="0"/>
+                <w:color w:val="007BFF"/>
+                <w:sz w:val="20"/>
+                <w:szCs w:val="20"/>
+                <w:u w:val="none"/>
+                <w:lang w:val="en-US" w:eastAsia="zh-CN"/>
+              </w:rPr>
+              <w:fldChar w:fldCharType="separate"/>
+            </w:r>
+            <w:r>
+              <w:rPr>
+                <w:rStyle w:val="13"/>
+                <w:rFonts w:hint="eastAsia" w:ascii="Cambria" w:hAnsi="Cambria" w:eastAsia="黑体" w:cs="Cambria"/>
+                <w:b/>
+                <w:bCs/>
+                <w:i w:val="0"/>
+                <w:iCs w:val="0"/>
+                <w:color w:val="007BFF"/>
+                <w:sz w:val="20"/>
+                <w:szCs w:val="20"/>
+                <w:u w:val="none"/>
+                <w:lang w:val="en-US" w:eastAsia="zh-CN"/>
+              </w:rPr>
+              <w:t>Video</w:t>
+            </w:r>
+            <w:r>
+              <w:rPr>
+                <w:rStyle w:val="13"/>
+                <w:rFonts w:hint="eastAsia" w:ascii="Cambria" w:hAnsi="Cambria" w:eastAsia="黑体" w:cs="Cambria"/>
+                <w:b/>
+                <w:bCs/>
+                <w:i w:val="0"/>
+                <w:iCs w:val="0"/>
+                <w:color w:val="007BFF"/>
+                <w:sz w:val="20"/>
+                <w:szCs w:val="20"/>
+                <w:u w:val="none"/>
+                <w:lang w:val="en-US" w:eastAsia="zh-CN"/>
+              </w:rPr>
+              <w:fldChar w:fldCharType="end"/>
+            </w:r>
           </w:p>
         </w:tc>
         <w:tc>
@@ -2849,7 +2919,7 @@
               <w:bidi w:val="0"/>
               <w:adjustRightInd/>
               <w:snapToGrid/>
-              <w:spacing w:before="79" w:beforeLines="25" w:line="280" w:lineRule="exact"/>
+              <w:spacing w:before="157" w:beforeLines="50" w:line="280" w:lineRule="exact"/>
               <w:jc w:val="right"/>
               <w:textAlignment w:val="auto"/>
               <w:rPr>
@@ -2914,6 +2984,7 @@
               <w:pageBreakBefore w:val="0"/>
               <w:widowControl w:val="0"/>
               <w:numPr>
+                <w:ilvl w:val="0"/>
                 <w:numId w:val="0"/>
               </w:numPr>
               <w:kinsoku/>
@@ -2946,7 +3017,7 @@
                 <w:szCs w:val="20"/>
                 <w:lang w:val="en-US" w:eastAsia="zh-CN"/>
               </w:rPr>
-              <w:t>Team Leader</w:t>
+              <w:t>Team Lead</w:t>
             </w:r>
           </w:p>
           <w:p>
@@ -2987,11 +3058,92 @@
                 <w:rFonts w:hint="eastAsia" w:ascii="Cambria" w:hAnsi="Cambria" w:eastAsia="黑体" w:cs="Cambria"/>
                 <w:b w:val="0"/>
                 <w:bCs w:val="0"/>
-                <w:color w:val="auto"/>
-                <w:sz w:val="20"/>
-                <w:szCs w:val="20"/>
-              </w:rPr>
-              <w:t>Designed a sequential chat system with 3 LLM agents using AutoGen to analyze user requirements and generate ordered items, achieving 0.9551 cosine similarity, 0.2712 ROUGE-L, and 0.8811 BERT F1 score.</w:t>
+                <w:i w:val="0"/>
+                <w:iCs w:val="0"/>
+                <w:color w:val="auto"/>
+                <w:sz w:val="20"/>
+                <w:szCs w:val="20"/>
+              </w:rPr>
+              <w:t>Designed</w:t>
+            </w:r>
+            <w:r>
+              <w:rPr>
+                <w:rFonts w:hint="eastAsia" w:ascii="Cambria" w:hAnsi="Cambria" w:eastAsia="黑体" w:cs="Cambria"/>
+                <w:b w:val="0"/>
+                <w:bCs w:val="0"/>
+                <w:i w:val="0"/>
+                <w:iCs w:val="0"/>
+                <w:color w:val="auto"/>
+                <w:sz w:val="20"/>
+                <w:szCs w:val="20"/>
+                <w:lang w:val="en-US" w:eastAsia="zh-CN"/>
+              </w:rPr>
+              <w:t xml:space="preserve"> </w:t>
+            </w:r>
+            <w:r>
+              <w:rPr>
+                <w:rFonts w:hint="default" w:ascii="Cambria" w:hAnsi="Cambria" w:eastAsia="黑体" w:cs="Cambria"/>
+                <w:b/>
+                <w:bCs/>
+                <w:i w:val="0"/>
+                <w:iCs w:val="0"/>
+                <w:sz w:val="20"/>
+                <w:szCs w:val="20"/>
+                <w:lang w:val="en-US"/>
+              </w:rPr>
+              <w:t>a</w:t>
+            </w:r>
+            <w:r>
+              <w:rPr>
+                <w:rFonts w:hint="eastAsia" w:ascii="Cambria" w:hAnsi="Cambria" w:eastAsia="黑体" w:cs="Cambria"/>
+                <w:b/>
+                <w:bCs/>
+                <w:i w:val="0"/>
+                <w:iCs w:val="0"/>
+                <w:sz w:val="20"/>
+                <w:szCs w:val="20"/>
+                <w:lang w:val="en-US" w:eastAsia="zh-CN"/>
+              </w:rPr>
+              <w:t xml:space="preserve"> LLM </w:t>
+            </w:r>
+            <w:r>
+              <w:rPr>
+                <w:rFonts w:hint="default" w:ascii="Cambria" w:hAnsi="Cambria" w:eastAsia="黑体" w:cs="Cambria"/>
+                <w:b/>
+                <w:bCs/>
+                <w:i w:val="0"/>
+                <w:iCs w:val="0"/>
+                <w:sz w:val="20"/>
+                <w:szCs w:val="20"/>
+                <w:lang w:val="en-US"/>
+              </w:rPr>
+              <w:t>assistant</w:t>
+            </w:r>
+            <w:r>
+              <w:rPr>
+                <w:rFonts w:hint="default" w:ascii="Cambria" w:hAnsi="Cambria" w:eastAsia="黑体" w:cs="Cambria"/>
+                <w:b w:val="0"/>
+                <w:bCs w:val="0"/>
+                <w:i w:val="0"/>
+                <w:iCs w:val="0"/>
+                <w:sz w:val="20"/>
+                <w:szCs w:val="20"/>
+                <w:lang w:val="en-US"/>
+              </w:rPr>
+              <w:t xml:space="preserve"> that </w:t>
+            </w:r>
+            <w:r>
+              <w:rPr>
+                <w:rFonts w:hint="eastAsia" w:ascii="Cambria" w:hAnsi="Cambria" w:eastAsia="黑体" w:cs="Cambria"/>
+                <w:b w:val="0"/>
+                <w:bCs w:val="0"/>
+                <w:i w:val="0"/>
+                <w:iCs w:val="0"/>
+                <w:sz w:val="20"/>
+                <w:szCs w:val="20"/>
+                <w:lang w:val="en-US" w:eastAsia="zh-CN"/>
+              </w:rPr>
+              <w:t>delivers tailored shopping lists based on user preferences and real-time store inventory</w:t>
             </w:r>
           </w:p>
           <w:p>
@@ -3018,6 +3170,8 @@
               <w:textAlignment w:val="auto"/>
               <w:rPr>
                 <w:rFonts w:hint="default" w:ascii="Cambria" w:hAnsi="Cambria" w:eastAsia="黑体" w:cs="Cambria"/>
+                <w:b w:val="0"/>
+                <w:bCs w:val="0"/>
                 <w:i/>
                 <w:iCs/>
                 <w:sz w:val="20"/>
@@ -3033,66 +3187,110 @@
                 <w:color w:val="auto"/>
                 <w:sz w:val="20"/>
                 <w:szCs w:val="20"/>
-              </w:rPr>
-              <w:t xml:space="preserve">Developed data processing functions </w:t>
-            </w:r>
-            <w:r>
-              <w:rPr>
-                <w:rFonts w:hint="eastAsia" w:ascii="Cambria" w:hAnsi="Cambria" w:eastAsia="黑体" w:cs="Cambria"/>
-                <w:b w:val="0"/>
-                <w:bCs w:val="0"/>
-                <w:color w:val="auto"/>
-                <w:sz w:val="20"/>
-                <w:szCs w:val="20"/>
-                <w:lang w:val="en-US" w:eastAsia="zh-CN"/>
-              </w:rPr>
-              <w:t>and effective prompts</w:t>
-            </w:r>
-            <w:r>
-              <w:rPr>
-                <w:rFonts w:hint="eastAsia" w:ascii="Cambria" w:hAnsi="Cambria" w:eastAsia="黑体" w:cs="Cambria"/>
-                <w:b w:val="0"/>
-                <w:bCs w:val="0"/>
-                <w:color w:val="auto"/>
-                <w:sz w:val="20"/>
-                <w:szCs w:val="20"/>
-              </w:rPr>
-              <w:t xml:space="preserve"> for LLM agents, and integrated Deep</w:t>
-            </w:r>
-            <w:r>
-              <w:rPr>
-                <w:rFonts w:hint="eastAsia" w:ascii="Cambria" w:hAnsi="Cambria" w:eastAsia="黑体" w:cs="Cambria"/>
-                <w:b w:val="0"/>
-                <w:bCs w:val="0"/>
-                <w:color w:val="auto"/>
-                <w:sz w:val="20"/>
-                <w:szCs w:val="20"/>
-                <w:lang w:val="en-US" w:eastAsia="zh-CN"/>
-              </w:rPr>
-              <w:t>g</w:t>
-            </w:r>
-            <w:r>
-              <w:rPr>
-                <w:rFonts w:hint="eastAsia" w:ascii="Cambria" w:hAnsi="Cambria" w:eastAsia="黑体" w:cs="Cambria"/>
-                <w:b w:val="0"/>
-                <w:bCs w:val="0"/>
-                <w:color w:val="auto"/>
-                <w:sz w:val="20"/>
-                <w:szCs w:val="20"/>
-              </w:rPr>
-              <w:t>ram API in a Flask backend to convert speech to text for real-time drive-thru interaction</w:t>
-            </w:r>
-            <w:r>
-              <w:rPr>
-                <w:rFonts w:hint="eastAsia" w:ascii="Cambria" w:hAnsi="Cambria" w:eastAsia="黑体" w:cs="Cambria"/>
-                <w:b w:val="0"/>
-                <w:bCs w:val="0"/>
-                <w:color w:val="auto"/>
-                <w:sz w:val="20"/>
-                <w:szCs w:val="20"/>
-                <w:lang w:val="en-US" w:eastAsia="zh-CN"/>
-              </w:rPr>
-              <w:t>, achieving 85% successful transactions</w:t>
+                <w:lang w:val="en-US" w:eastAsia="zh-CN"/>
+              </w:rPr>
+              <w:t>Benchmarked GPT-4o-mini against GPT-4 and GPT-3.5-turbo for LLM agent performance, demonstrating 20% higher recipe match precision and 40% suggestion accuracy, and 42% reduced processing time</w:t>
+            </w:r>
+          </w:p>
+          <w:p>
+            <w:pPr>
+              <w:keepNext w:val="0"/>
+              <w:keepLines w:val="0"/>
+              <w:pageBreakBefore w:val="0"/>
+              <w:widowControl w:val="0"/>
+              <w:numPr>
+                <w:ilvl w:val="0"/>
+                <w:numId w:val="2"/>
+              </w:numPr>
+              <w:kinsoku/>
+              <w:wordWrap/>
+              <w:overflowPunct/>
+              <w:topLinePunct w:val="0"/>
+              <w:autoSpaceDE/>
+              <w:autoSpaceDN/>
+              <w:bidi w:val="0"/>
+              <w:adjustRightInd/>
+              <w:snapToGrid/>
+              <w:spacing w:line="280" w:lineRule="exact"/>
+              <w:ind w:left="283" w:hanging="283"/>
+              <w:textAlignment w:val="auto"/>
+              <w:rPr>
+                <w:rFonts w:hint="default" w:ascii="Cambria" w:hAnsi="Cambria" w:eastAsia="黑体" w:cs="Cambria"/>
+                <w:i/>
+                <w:iCs/>
+                <w:sz w:val="20"/>
+                <w:szCs w:val="20"/>
+                <w:lang w:val="en-US"/>
+              </w:rPr>
+            </w:pPr>
+            <w:r>
+              <w:rPr>
+                <w:rFonts w:hint="eastAsia" w:ascii="Cambria" w:hAnsi="Cambria" w:eastAsia="黑体" w:cs="Cambria"/>
+                <w:b w:val="0"/>
+                <w:bCs w:val="0"/>
+                <w:color w:val="auto"/>
+                <w:sz w:val="20"/>
+                <w:szCs w:val="20"/>
+              </w:rPr>
+              <w:t xml:space="preserve">Developed </w:t>
+            </w:r>
+            <w:r>
+              <w:rPr>
+                <w:rFonts w:hint="eastAsia" w:ascii="Cambria" w:hAnsi="Cambria" w:eastAsia="黑体" w:cs="Cambria"/>
+                <w:b w:val="0"/>
+                <w:bCs w:val="0"/>
+                <w:color w:val="auto"/>
+                <w:sz w:val="20"/>
+                <w:szCs w:val="20"/>
+                <w:lang w:val="en-US" w:eastAsia="zh-CN"/>
+              </w:rPr>
+              <w:t>the UI/UX in React.js frontend, and effective prompts</w:t>
+            </w:r>
+            <w:r>
+              <w:rPr>
+                <w:rFonts w:hint="eastAsia" w:ascii="Cambria" w:hAnsi="Cambria" w:eastAsia="黑体" w:cs="Cambria"/>
+                <w:b w:val="0"/>
+                <w:bCs w:val="0"/>
+                <w:color w:val="auto"/>
+                <w:sz w:val="20"/>
+                <w:szCs w:val="20"/>
+              </w:rPr>
+              <w:t xml:space="preserve"> </w:t>
+            </w:r>
+            <w:r>
+              <w:rPr>
+                <w:rFonts w:hint="eastAsia" w:ascii="Cambria" w:hAnsi="Cambria" w:eastAsia="黑体" w:cs="Cambria"/>
+                <w:b w:val="0"/>
+                <w:bCs w:val="0"/>
+                <w:color w:val="auto"/>
+                <w:sz w:val="20"/>
+                <w:szCs w:val="20"/>
+                <w:lang w:val="en-US" w:eastAsia="zh-CN"/>
+              </w:rPr>
+              <w:t xml:space="preserve">and transaction logic </w:t>
+            </w:r>
+            <w:r>
+              <w:rPr>
+                <w:rFonts w:hint="eastAsia" w:ascii="Cambria" w:hAnsi="Cambria" w:eastAsia="黑体" w:cs="Cambria"/>
+                <w:b w:val="0"/>
+                <w:bCs w:val="0"/>
+                <w:color w:val="auto"/>
+                <w:sz w:val="20"/>
+                <w:szCs w:val="20"/>
+              </w:rPr>
+              <w:t>in a Flask backend</w:t>
+            </w:r>
+            <w:r>
+              <w:rPr>
+                <w:rFonts w:hint="eastAsia" w:ascii="Cambria" w:hAnsi="Cambria" w:eastAsia="黑体" w:cs="Cambria"/>
+                <w:b w:val="0"/>
+                <w:bCs w:val="0"/>
+                <w:color w:val="auto"/>
+                <w:sz w:val="20"/>
+                <w:szCs w:val="20"/>
+                <w:lang w:val="en-US" w:eastAsia="zh-CN"/>
+              </w:rPr>
+              <w:t xml:space="preserve"> for showcase</w:t>
             </w:r>
           </w:p>
         </w:tc>
@@ -3144,7 +3342,7 @@
               <w:bidi w:val="0"/>
               <w:adjustRightInd/>
               <w:snapToGrid/>
-              <w:spacing w:before="79" w:beforeLines="25" w:line="280" w:lineRule="exact"/>
+              <w:spacing w:before="157" w:beforeLines="50" w:line="280" w:lineRule="exact"/>
               <w:textAlignment w:val="auto"/>
               <w:rPr>
                 <w:rFonts w:hint="default" w:ascii="Cambria" w:hAnsi="Cambria" w:eastAsia="黑体" w:cs="Cambria"/>
@@ -3286,7 +3484,7 @@
               <w:bidi w:val="0"/>
               <w:adjustRightInd/>
               <w:snapToGrid/>
-              <w:spacing w:before="79" w:beforeLines="25" w:line="280" w:lineRule="exact"/>
+              <w:spacing w:before="157" w:beforeLines="50" w:line="280" w:lineRule="exact"/>
               <w:jc w:val="right"/>
               <w:textAlignment w:val="auto"/>
               <w:rPr>
@@ -3391,6 +3589,7 @@
               <w:pageBreakBefore w:val="0"/>
               <w:widowControl w:val="0"/>
               <w:numPr>
+                <w:ilvl w:val="0"/>
                 <w:numId w:val="0"/>
               </w:numPr>
               <w:kinsoku/>
@@ -3425,7 +3624,7 @@
                 <w:szCs w:val="20"/>
                 <w:lang w:val="en-US" w:eastAsia="zh-CN"/>
               </w:rPr>
-              <w:t>Team Leader</w:t>
+              <w:t>Team Lead</w:t>
             </w:r>
           </w:p>
           <w:p>
@@ -3461,6 +3660,20 @@
             </w:pPr>
             <w:r>
               <w:rPr>
+                <w:rFonts w:hint="eastAsia" w:ascii="Cambria" w:hAnsi="Cambria" w:eastAsia="宋体" w:cs="Cambria"/>
+                <w:i w:val="0"/>
+                <w:iCs w:val="0"/>
+                <w:color w:val="000000"/>
+                <w:sz w:val="20"/>
+                <w:szCs w:val="20"/>
+                <w:u w:val="none"/>
+                <w:vertAlign w:val="baseline"/>
+                <w:lang w:val="en-US" w:eastAsia="zh-CN"/>
+              </w:rPr>
+              <w:t>Bent the performance of a 15-member team, leading to 2</w:t>
+            </w:r>
+            <w:r>
+              <w:rPr>
                 <w:rFonts w:hint="default" w:ascii="Cambria" w:hAnsi="Cambria" w:eastAsia="Cambria" w:cs="Cambria"/>
                 <w:i w:val="0"/>
                 <w:iCs w:val="0"/>
@@ -3470,7 +3683,7 @@
                 <w:u w:val="none"/>
                 <w:vertAlign w:val="baseline"/>
               </w:rPr>
-              <w:t xml:space="preserve">Developed </w:t>
+              <w:t xml:space="preserve"> FIRST World Championships</w:t>
             </w:r>
             <w:r>
               <w:rPr>
@@ -3484,7 +3697,7 @@
                 <w:vertAlign w:val="baseline"/>
                 <w:lang w:val="en-US" w:eastAsia="zh-CN"/>
               </w:rPr>
-              <w:t>an autonomous</w:t>
+              <w:t xml:space="preserve"> </w:t>
             </w:r>
             <w:r>
               <w:rPr>
@@ -3497,7 +3710,35 @@
                 <w:u w:val="none"/>
                 <w:vertAlign w:val="baseline"/>
               </w:rPr>
-              <w:t xml:space="preserve"> system using motor encoder</w:t>
+              <w:t>admissions(</w:t>
+            </w:r>
+            <w:r>
+              <w:rPr>
+                <w:rFonts w:hint="default" w:ascii="Cambria" w:hAnsi="Cambria" w:eastAsia="Cambria" w:cs="Cambria"/>
+                <w:b/>
+                <w:bCs/>
+                <w:i w:val="0"/>
+                <w:iCs w:val="0"/>
+                <w:color w:val="000000"/>
+                <w:sz w:val="20"/>
+                <w:szCs w:val="20"/>
+                <w:u w:val="none"/>
+                <w:vertAlign w:val="baseline"/>
+              </w:rPr>
+              <w:t>top 2 %</w:t>
+            </w:r>
+            <w:r>
+              <w:rPr>
+                <w:rFonts w:hint="default" w:ascii="Cambria" w:hAnsi="Cambria" w:eastAsia="Cambria" w:cs="Cambria"/>
+                <w:i w:val="0"/>
+                <w:iCs w:val="0"/>
+                <w:color w:val="000000"/>
+                <w:sz w:val="20"/>
+                <w:szCs w:val="20"/>
+                <w:u w:val="none"/>
+                <w:vertAlign w:val="baseline"/>
+              </w:rPr>
+              <w:t xml:space="preserve"> out of 7500 teams</w:t>
             </w:r>
             <w:r>
               <w:rPr>
@@ -3511,7 +3752,7 @@
                 <w:vertAlign w:val="baseline"/>
                 <w:lang w:val="en-US" w:eastAsia="zh-CN"/>
               </w:rPr>
-              <w:t>s</w:t>
+              <w:t xml:space="preserve"> globally</w:t>
             </w:r>
             <w:r>
               <w:rPr>
@@ -3524,11 +3765,13 @@
                 <w:u w:val="none"/>
                 <w:vertAlign w:val="baseline"/>
               </w:rPr>
-              <w:t>,</w:t>
+              <w:t>), 1 Inspire Award(</w:t>
             </w:r>
             <w:r>
               <w:rPr>
                 <w:rFonts w:hint="eastAsia" w:ascii="Cambria" w:hAnsi="Cambria" w:eastAsia="宋体" w:cs="Cambria"/>
+                <w:b/>
+                <w:bCs/>
                 <w:i w:val="0"/>
                 <w:iCs w:val="0"/>
                 <w:color w:val="000000"/>
@@ -3538,7 +3781,7 @@
                 <w:vertAlign w:val="baseline"/>
                 <w:lang w:val="en-US" w:eastAsia="zh-CN"/>
               </w:rPr>
-              <w:t xml:space="preserve"> </w:t>
+              <w:t>1st</w:t>
             </w:r>
             <w:r>
               <w:rPr>
@@ -3551,7 +3794,7 @@
                 <w:u w:val="none"/>
                 <w:vertAlign w:val="baseline"/>
               </w:rPr>
-              <w:t>color sensors</w:t>
+              <w:t xml:space="preserve"> out of </w:t>
             </w:r>
             <w:r>
               <w:rPr>
@@ -3565,13 +3808,11 @@
                 <w:vertAlign w:val="baseline"/>
                 <w:lang w:val="en-US" w:eastAsia="zh-CN"/>
               </w:rPr>
-              <w:t xml:space="preserve">, and </w:t>
-            </w:r>
-            <w:r>
-              <w:rPr>
-                <w:rFonts w:hint="eastAsia" w:ascii="Cambria" w:hAnsi="Cambria" w:eastAsia="宋体" w:cs="Cambria"/>
-                <w:b/>
-                <w:bCs/>
+              <w:t>40</w:t>
+            </w:r>
+            <w:r>
+              <w:rPr>
+                <w:rFonts w:hint="default" w:ascii="Cambria" w:hAnsi="Cambria" w:eastAsia="Cambria" w:cs="Cambria"/>
                 <w:i w:val="0"/>
                 <w:iCs w:val="0"/>
                 <w:color w:val="000000"/>
@@ -3579,13 +3820,14 @@
                 <w:szCs w:val="20"/>
                 <w:u w:val="none"/>
                 <w:vertAlign w:val="baseline"/>
-                <w:lang w:val="en-US" w:eastAsia="zh-CN"/>
-              </w:rPr>
-              <w:t>OpenCV</w:t>
-            </w:r>
-            <w:r>
-              <w:rPr>
-                <w:rFonts w:hint="eastAsia" w:ascii="Cambria" w:hAnsi="Cambria" w:eastAsia="宋体" w:cs="Cambria"/>
+              </w:rPr>
+              <w:t xml:space="preserve"> teams), and 3 Connect Awards</w:t>
+            </w:r>
+            <w:r>
+              <w:rPr>
+                <w:rFonts w:hint="default" w:ascii="Cambria" w:hAnsi="Cambria" w:eastAsia="Cambria" w:cs="Cambria"/>
+                <w:b/>
+                <w:bCs/>
                 <w:i w:val="0"/>
                 <w:iCs w:val="0"/>
                 <w:color w:val="000000"/>
@@ -3593,15 +3835,12 @@
                 <w:szCs w:val="20"/>
                 <w:u w:val="none"/>
                 <w:vertAlign w:val="baseline"/>
-                <w:lang w:val="en-US" w:eastAsia="zh-CN"/>
-              </w:rPr>
-              <w:t>/</w:t>
-            </w:r>
-            <w:r>
-              <w:rPr>
-                <w:rFonts w:hint="eastAsia" w:ascii="Cambria" w:hAnsi="Cambria" w:eastAsia="宋体" w:cs="Cambria"/>
-                <w:b/>
-                <w:bCs/>
+              </w:rPr>
+              <w:t>(top 8%</w:t>
+            </w:r>
+            <w:r>
+              <w:rPr>
+                <w:rFonts w:hint="default" w:ascii="Cambria" w:hAnsi="Cambria" w:eastAsia="Cambria" w:cs="Cambria"/>
                 <w:i w:val="0"/>
                 <w:iCs w:val="0"/>
                 <w:color w:val="000000"/>
@@ -3609,143 +3848,8 @@
                 <w:szCs w:val="20"/>
                 <w:u w:val="none"/>
                 <w:vertAlign w:val="baseline"/>
-                <w:lang w:val="en-US" w:eastAsia="zh-CN"/>
-              </w:rPr>
-              <w:t>TensorFlow SDK</w:t>
-            </w:r>
-            <w:r>
-              <w:rPr>
-                <w:rFonts w:hint="eastAsia" w:ascii="Cambria" w:hAnsi="Cambria" w:eastAsia="宋体" w:cs="Cambria"/>
-                <w:i w:val="0"/>
-                <w:iCs w:val="0"/>
-                <w:color w:val="000000"/>
-                <w:sz w:val="20"/>
-                <w:szCs w:val="20"/>
-                <w:u w:val="none"/>
-                <w:vertAlign w:val="baseline"/>
-                <w:lang w:val="en-US" w:eastAsia="zh-CN"/>
-              </w:rPr>
-              <w:t xml:space="preserve"> for control and </w:t>
-            </w:r>
-            <w:r>
-              <w:rPr>
-                <w:rFonts w:hint="eastAsia" w:ascii="Cambria" w:hAnsi="Cambria" w:eastAsia="宋体" w:cs="Cambria"/>
-                <w:b w:val="0"/>
-                <w:bCs w:val="0"/>
-                <w:i w:val="0"/>
-                <w:iCs w:val="0"/>
-                <w:color w:val="000000"/>
-                <w:sz w:val="20"/>
-                <w:szCs w:val="20"/>
-                <w:u w:val="none"/>
-                <w:vertAlign w:val="baseline"/>
-                <w:lang w:val="en-US" w:eastAsia="zh-CN"/>
-              </w:rPr>
-              <w:t>95%+</w:t>
-            </w:r>
-            <w:r>
-              <w:rPr>
-                <w:rFonts w:hint="eastAsia" w:ascii="Cambria" w:hAnsi="Cambria" w:eastAsia="宋体" w:cs="Cambria"/>
-                <w:i w:val="0"/>
-                <w:iCs w:val="0"/>
-                <w:color w:val="000000"/>
-                <w:sz w:val="20"/>
-                <w:szCs w:val="20"/>
-                <w:u w:val="none"/>
-                <w:vertAlign w:val="baseline"/>
-                <w:lang w:val="en-US" w:eastAsia="zh-CN"/>
-              </w:rPr>
-              <w:t xml:space="preserve"> accurate </w:t>
-            </w:r>
-            <w:r>
-              <w:rPr>
-                <w:rFonts w:hint="eastAsia" w:ascii="Cambria" w:hAnsi="Cambria" w:eastAsia="宋体" w:cs="Cambria"/>
-                <w:b/>
-                <w:bCs/>
-                <w:i w:val="0"/>
-                <w:iCs w:val="0"/>
-                <w:color w:val="000000"/>
-                <w:sz w:val="20"/>
-                <w:szCs w:val="20"/>
-                <w:u w:val="none"/>
-                <w:vertAlign w:val="baseline"/>
-                <w:lang w:val="en-US" w:eastAsia="zh-CN"/>
-              </w:rPr>
-              <w:t>detection</w:t>
-            </w:r>
-            <w:r>
-              <w:rPr>
-                <w:rFonts w:hint="eastAsia" w:ascii="Cambria" w:hAnsi="Cambria" w:eastAsia="宋体" w:cs="Cambria"/>
-                <w:i w:val="0"/>
-                <w:iCs w:val="0"/>
-                <w:color w:val="000000"/>
-                <w:sz w:val="20"/>
-                <w:szCs w:val="20"/>
-                <w:u w:val="none"/>
-                <w:vertAlign w:val="baseline"/>
-                <w:lang w:val="en-US" w:eastAsia="zh-CN"/>
-              </w:rPr>
-              <w:t xml:space="preserve">, achieving </w:t>
-            </w:r>
-            <w:r>
-              <w:rPr>
-                <w:rFonts w:hint="eastAsia" w:ascii="Cambria" w:hAnsi="Cambria" w:eastAsia="宋体" w:cs="Cambria"/>
-                <w:b/>
-                <w:bCs/>
-                <w:i w:val="0"/>
-                <w:iCs w:val="0"/>
-                <w:color w:val="000000"/>
-                <w:sz w:val="20"/>
-                <w:szCs w:val="20"/>
-                <w:u w:val="none"/>
-                <w:vertAlign w:val="baseline"/>
-                <w:lang w:val="en-US" w:eastAsia="zh-CN"/>
-              </w:rPr>
-              <w:t>highest</w:t>
-            </w:r>
-            <w:r>
-              <w:rPr>
-                <w:rFonts w:hint="eastAsia" w:ascii="Cambria" w:hAnsi="Cambria" w:eastAsia="宋体" w:cs="Cambria"/>
-                <w:i w:val="0"/>
-                <w:iCs w:val="0"/>
-                <w:color w:val="000000"/>
-                <w:sz w:val="20"/>
-                <w:szCs w:val="20"/>
-                <w:u w:val="none"/>
-                <w:vertAlign w:val="baseline"/>
-                <w:lang w:val="en-US" w:eastAsia="zh-CN"/>
-              </w:rPr>
-              <w:t xml:space="preserve"> score in the Regional with </w:t>
-            </w:r>
-            <w:r>
-              <w:rPr>
-                <w:rFonts w:hint="eastAsia" w:ascii="Cambria" w:hAnsi="Cambria" w:eastAsia="宋体" w:cs="Cambria"/>
-                <w:b/>
-                <w:bCs/>
-                <w:i w:val="0"/>
-                <w:iCs w:val="0"/>
-                <w:color w:val="000000"/>
-                <w:sz w:val="20"/>
-                <w:szCs w:val="20"/>
-                <w:u w:val="none"/>
-                <w:vertAlign w:val="baseline"/>
-                <w:lang w:val="en-US" w:eastAsia="zh-CN"/>
-              </w:rPr>
-              <w:t>rule-based</w:t>
-            </w:r>
-            <w:r>
-              <w:rPr>
-                <w:rFonts w:hint="eastAsia" w:ascii="Cambria" w:hAnsi="Cambria" w:eastAsia="宋体" w:cs="Cambria"/>
-                <w:i w:val="0"/>
-                <w:iCs w:val="0"/>
-                <w:color w:val="000000"/>
-                <w:sz w:val="20"/>
-                <w:szCs w:val="20"/>
-                <w:u w:val="none"/>
-                <w:vertAlign w:val="baseline"/>
-                <w:lang w:val="en-US" w:eastAsia="zh-CN"/>
-              </w:rPr>
-              <w:t xml:space="preserve"> human driver imitating strategies</w:t>
+              </w:rPr>
+              <w:t xml:space="preserve"> out of 60 teams)</w:t>
             </w:r>
           </w:p>
           <w:p>
@@ -3781,6 +3885,19 @@
             </w:pPr>
             <w:r>
               <w:rPr>
+                <w:rFonts w:hint="default" w:ascii="Cambria" w:hAnsi="Cambria" w:eastAsia="Cambria" w:cs="Cambria"/>
+                <w:i w:val="0"/>
+                <w:iCs w:val="0"/>
+                <w:color w:val="000000"/>
+                <w:sz w:val="20"/>
+                <w:szCs w:val="20"/>
+                <w:u w:val="none"/>
+                <w:vertAlign w:val="baseline"/>
+              </w:rPr>
+              <w:t xml:space="preserve">Developed </w:t>
+            </w:r>
+            <w:r>
+              <w:rPr>
                 <w:rFonts w:hint="eastAsia" w:ascii="Cambria" w:hAnsi="Cambria" w:eastAsia="宋体" w:cs="Cambria"/>
                 <w:i w:val="0"/>
                 <w:iCs w:val="0"/>
@@ -3791,7 +3908,7 @@
                 <w:vertAlign w:val="baseline"/>
                 <w:lang w:val="en-US" w:eastAsia="zh-CN"/>
               </w:rPr>
-              <w:t>Led the team to a</w:t>
+              <w:t>an autonomous</w:t>
             </w:r>
             <w:r>
               <w:rPr>
@@ -3804,7 +3921,7 @@
                 <w:u w:val="none"/>
                 <w:vertAlign w:val="baseline"/>
               </w:rPr>
-              <w:t xml:space="preserve">chieve </w:t>
+              <w:t xml:space="preserve"> system using </w:t>
             </w:r>
             <w:r>
               <w:rPr>
@@ -3818,11 +3935,13 @@
                 <w:vertAlign w:val="baseline"/>
                 <w:lang w:val="en-US" w:eastAsia="zh-CN"/>
               </w:rPr>
-              <w:t>2</w:t>
-            </w:r>
-            <w:r>
-              <w:rPr>
-                <w:rFonts w:hint="default" w:ascii="Cambria" w:hAnsi="Cambria" w:eastAsia="Cambria" w:cs="Cambria"/>
+              <w:t xml:space="preserve">multiple sensors and </w:t>
+            </w:r>
+            <w:r>
+              <w:rPr>
+                <w:rFonts w:hint="eastAsia" w:ascii="Cambria" w:hAnsi="Cambria" w:eastAsia="宋体" w:cs="Cambria"/>
+                <w:b/>
+                <w:bCs/>
                 <w:i w:val="0"/>
                 <w:iCs w:val="0"/>
                 <w:color w:val="000000"/>
@@ -3830,8 +3949,9 @@
                 <w:szCs w:val="20"/>
                 <w:u w:val="none"/>
                 <w:vertAlign w:val="baseline"/>
-              </w:rPr>
-              <w:t xml:space="preserve"> admissions into FIRST World Championships </w:t>
+                <w:lang w:val="en-US" w:eastAsia="zh-CN"/>
+              </w:rPr>
+              <w:t>OpenCV</w:t>
             </w:r>
             <w:r>
               <w:rPr>
@@ -3845,39 +3965,37 @@
                 <w:vertAlign w:val="baseline"/>
                 <w:lang w:val="en-US" w:eastAsia="zh-CN"/>
               </w:rPr>
-              <w:t xml:space="preserve">in </w:t>
+              <w:t>/</w:t>
             </w:r>
             <w:r>
               <w:rPr>
                 <w:rFonts w:hint="eastAsia" w:ascii="Cambria" w:hAnsi="Cambria" w:eastAsia="宋体" w:cs="Cambria"/>
-                <w:b w:val="0"/>
-                <w:bCs w:val="0"/>
-                <w:i w:val="0"/>
-                <w:iCs w:val="0"/>
-                <w:color w:val="auto"/>
+                <w:b/>
+                <w:bCs/>
+                <w:i w:val="0"/>
+                <w:iCs w:val="0"/>
+                <w:color w:val="000000"/>
                 <w:sz w:val="20"/>
                 <w:szCs w:val="20"/>
                 <w:u w:val="none"/>
                 <w:vertAlign w:val="baseline"/>
                 <w:lang w:val="en-US" w:eastAsia="zh-CN"/>
               </w:rPr>
-              <w:fldChar w:fldCharType="begin"/>
+              <w:t>TensorFlow SDK</w:t>
             </w:r>
             <w:r>
               <w:rPr>
                 <w:rFonts w:hint="eastAsia" w:ascii="Cambria" w:hAnsi="Cambria" w:eastAsia="宋体" w:cs="Cambria"/>
-                <w:b w:val="0"/>
-                <w:bCs w:val="0"/>
-                <w:i w:val="0"/>
-                <w:iCs w:val="0"/>
-                <w:color w:val="auto"/>
+                <w:i w:val="0"/>
+                <w:iCs w:val="0"/>
+                <w:color w:val="000000"/>
                 <w:sz w:val="20"/>
                 <w:szCs w:val="20"/>
                 <w:u w:val="none"/>
                 <w:vertAlign w:val="baseline"/>
                 <w:lang w:val="en-US" w:eastAsia="zh-CN"/>
               </w:rPr>
-              <w:instrText xml:space="preserve"> HYPERLINK "https://theorangealliance.org/teams/14263?season_key=1718" </w:instrText>
+              <w:t xml:space="preserve"> for controlling and </w:t>
             </w:r>
             <w:r>
               <w:rPr>
@@ -3886,31 +4004,28 @@
                 <w:bCs w:val="0"/>
                 <w:i w:val="0"/>
                 <w:iCs w:val="0"/>
-                <w:color w:val="auto"/>
+                <w:color w:val="000000"/>
                 <w:sz w:val="20"/>
                 <w:szCs w:val="20"/>
                 <w:u w:val="none"/>
                 <w:vertAlign w:val="baseline"/>
                 <w:lang w:val="en-US" w:eastAsia="zh-CN"/>
               </w:rPr>
-              <w:fldChar w:fldCharType="separate"/>
-            </w:r>
-            <w:r>
-              <w:rPr>
-                <w:rStyle w:val="12"/>
+              <w:t>95%+</w:t>
+            </w:r>
+            <w:r>
+              <w:rPr>
                 <w:rFonts w:hint="eastAsia" w:ascii="Cambria" w:hAnsi="Cambria" w:eastAsia="宋体" w:cs="Cambria"/>
-                <w:b w:val="0"/>
-                <w:bCs w:val="0"/>
-                <w:i w:val="0"/>
-                <w:iCs w:val="0"/>
-                <w:color w:val="auto"/>
+                <w:i w:val="0"/>
+                <w:iCs w:val="0"/>
+                <w:color w:val="000000"/>
                 <w:sz w:val="20"/>
                 <w:szCs w:val="20"/>
                 <w:u w:val="none"/>
                 <w:vertAlign w:val="baseline"/>
                 <w:lang w:val="en-US" w:eastAsia="zh-CN"/>
               </w:rPr>
-              <w:t>2018</w:t>
+              <w:t xml:space="preserve"> accuracy </w:t>
             </w:r>
             <w:r>
               <w:rPr>
@@ -3919,93 +4034,88 @@
                 <w:bCs w:val="0"/>
                 <w:i w:val="0"/>
                 <w:iCs w:val="0"/>
-                <w:color w:val="auto"/>
+                <w:color w:val="000000"/>
                 <w:sz w:val="20"/>
                 <w:szCs w:val="20"/>
                 <w:u w:val="none"/>
                 <w:vertAlign w:val="baseline"/>
                 <w:lang w:val="en-US" w:eastAsia="zh-CN"/>
               </w:rPr>
-              <w:fldChar w:fldCharType="end"/>
+              <w:t>detection</w:t>
             </w:r>
             <w:r>
               <w:rPr>
                 <w:rFonts w:hint="eastAsia" w:ascii="Cambria" w:hAnsi="Cambria" w:eastAsia="宋体" w:cs="Cambria"/>
                 <w:i w:val="0"/>
                 <w:iCs w:val="0"/>
-                <w:color w:val="auto"/>
+                <w:color w:val="000000"/>
                 <w:sz w:val="20"/>
                 <w:szCs w:val="20"/>
                 <w:u w:val="none"/>
                 <w:vertAlign w:val="baseline"/>
                 <w:lang w:val="en-US" w:eastAsia="zh-CN"/>
               </w:rPr>
-              <w:t>&amp;</w:t>
+              <w:t xml:space="preserve">, achieving </w:t>
             </w:r>
             <w:r>
               <w:rPr>
                 <w:rFonts w:hint="eastAsia" w:ascii="Cambria" w:hAnsi="Cambria" w:eastAsia="宋体" w:cs="Cambria"/>
-                <w:b w:val="0"/>
-                <w:bCs w:val="0"/>
-                <w:i w:val="0"/>
-                <w:iCs w:val="0"/>
-                <w:color w:val="auto"/>
+                <w:b/>
+                <w:bCs/>
+                <w:i w:val="0"/>
+                <w:iCs w:val="0"/>
+                <w:color w:val="000000"/>
                 <w:sz w:val="20"/>
                 <w:szCs w:val="20"/>
                 <w:u w:val="none"/>
                 <w:vertAlign w:val="baseline"/>
                 <w:lang w:val="en-US" w:eastAsia="zh-CN"/>
               </w:rPr>
-              <w:fldChar w:fldCharType="begin"/>
+              <w:t>highest</w:t>
             </w:r>
             <w:r>
               <w:rPr>
                 <w:rFonts w:hint="eastAsia" w:ascii="Cambria" w:hAnsi="Cambria" w:eastAsia="宋体" w:cs="Cambria"/>
-                <w:b w:val="0"/>
-                <w:bCs w:val="0"/>
-                <w:i w:val="0"/>
-                <w:iCs w:val="0"/>
-                <w:color w:val="auto"/>
+                <w:i w:val="0"/>
+                <w:iCs w:val="0"/>
+                <w:color w:val="000000"/>
                 <w:sz w:val="20"/>
                 <w:szCs w:val="20"/>
                 <w:u w:val="none"/>
                 <w:vertAlign w:val="baseline"/>
                 <w:lang w:val="en-US" w:eastAsia="zh-CN"/>
               </w:rPr>
-              <w:instrText xml:space="preserve"> HYPERLINK "https://theorangealliance.org/teams/16107?season_key=1819" </w:instrText>
+              <w:t xml:space="preserve"> score in the </w:t>
             </w:r>
             <w:r>
               <w:rPr>
                 <w:rFonts w:hint="eastAsia" w:ascii="Cambria" w:hAnsi="Cambria" w:eastAsia="宋体" w:cs="Cambria"/>
-                <w:b w:val="0"/>
-                <w:bCs w:val="0"/>
-                <w:i w:val="0"/>
-                <w:iCs w:val="0"/>
-                <w:color w:val="auto"/>
+                <w:b/>
+                <w:bCs/>
+                <w:i w:val="0"/>
+                <w:iCs w:val="0"/>
+                <w:color w:val="000000"/>
                 <w:sz w:val="20"/>
                 <w:szCs w:val="20"/>
                 <w:u w:val="none"/>
                 <w:vertAlign w:val="baseline"/>
                 <w:lang w:val="en-US" w:eastAsia="zh-CN"/>
               </w:rPr>
-              <w:fldChar w:fldCharType="separate"/>
-            </w:r>
-            <w:r>
-              <w:rPr>
-                <w:rStyle w:val="12"/>
+              <w:t>Regional</w:t>
+            </w:r>
+            <w:r>
+              <w:rPr>
                 <w:rFonts w:hint="eastAsia" w:ascii="Cambria" w:hAnsi="Cambria" w:eastAsia="宋体" w:cs="Cambria"/>
-                <w:b w:val="0"/>
-                <w:bCs w:val="0"/>
-                <w:i w:val="0"/>
-                <w:iCs w:val="0"/>
-                <w:color w:val="auto"/>
+                <w:i w:val="0"/>
+                <w:iCs w:val="0"/>
+                <w:color w:val="000000"/>
                 <w:sz w:val="20"/>
                 <w:szCs w:val="20"/>
                 <w:u w:val="none"/>
                 <w:vertAlign w:val="baseline"/>
                 <w:lang w:val="en-US" w:eastAsia="zh-CN"/>
               </w:rPr>
-              <w:t>2019</w:t>
+              <w:t xml:space="preserve"> with </w:t>
             </w:r>
             <w:r>
               <w:rPr>
@@ -4014,18 +4124,18 @@
                 <w:bCs w:val="0"/>
                 <w:i w:val="0"/>
                 <w:iCs w:val="0"/>
-                <w:color w:val="auto"/>
+                <w:color w:val="000000"/>
                 <w:sz w:val="20"/>
                 <w:szCs w:val="20"/>
                 <w:u w:val="none"/>
                 <w:vertAlign w:val="baseline"/>
                 <w:lang w:val="en-US" w:eastAsia="zh-CN"/>
               </w:rPr>
-              <w:fldChar w:fldCharType="end"/>
-            </w:r>
-            <w:r>
-              <w:rPr>
-                <w:rFonts w:hint="default" w:ascii="Cambria" w:hAnsi="Cambria" w:eastAsia="Cambria" w:cs="Cambria"/>
+              <w:t>rule-based</w:t>
+            </w:r>
+            <w:r>
+              <w:rPr>
+                <w:rFonts w:hint="eastAsia" w:ascii="Cambria" w:hAnsi="Cambria" w:eastAsia="宋体" w:cs="Cambria"/>
                 <w:i w:val="0"/>
                 <w:iCs w:val="0"/>
                 <w:color w:val="000000"/>
@@ -4033,147 +4143,9 @@
                 <w:szCs w:val="20"/>
                 <w:u w:val="none"/>
                 <w:vertAlign w:val="baseline"/>
-              </w:rPr>
-              <w:t>(</w:t>
-            </w:r>
-            <w:r>
-              <w:rPr>
-                <w:rFonts w:hint="default" w:ascii="Cambria" w:hAnsi="Cambria" w:eastAsia="Cambria" w:cs="Cambria"/>
-                <w:b/>
-                <w:bCs/>
-                <w:i w:val="0"/>
-                <w:iCs w:val="0"/>
-                <w:color w:val="000000"/>
-                <w:sz w:val="20"/>
-                <w:szCs w:val="20"/>
-                <w:u w:val="none"/>
-                <w:vertAlign w:val="baseline"/>
-              </w:rPr>
-              <w:t>top 2 %</w:t>
-            </w:r>
-            <w:r>
-              <w:rPr>
-                <w:rFonts w:hint="default" w:ascii="Cambria" w:hAnsi="Cambria" w:eastAsia="Cambria" w:cs="Cambria"/>
-                <w:i w:val="0"/>
-                <w:iCs w:val="0"/>
-                <w:color w:val="000000"/>
-                <w:sz w:val="20"/>
-                <w:szCs w:val="20"/>
-                <w:u w:val="none"/>
-                <w:vertAlign w:val="baseline"/>
-              </w:rPr>
-              <w:t xml:space="preserve"> out of 7500 teams</w:t>
-            </w:r>
-            <w:r>
-              <w:rPr>
-                <w:rFonts w:hint="eastAsia" w:ascii="Cambria" w:hAnsi="Cambria" w:eastAsia="宋体" w:cs="Cambria"/>
-                <w:i w:val="0"/>
-                <w:iCs w:val="0"/>
-                <w:color w:val="000000"/>
-                <w:sz w:val="20"/>
-                <w:szCs w:val="20"/>
-                <w:u w:val="none"/>
-                <w:vertAlign w:val="baseline"/>
-                <w:lang w:val="en-US" w:eastAsia="zh-CN"/>
-              </w:rPr>
-              <w:t xml:space="preserve"> globally</w:t>
-            </w:r>
-            <w:r>
-              <w:rPr>
-                <w:rFonts w:hint="default" w:ascii="Cambria" w:hAnsi="Cambria" w:eastAsia="Cambria" w:cs="Cambria"/>
-                <w:i w:val="0"/>
-                <w:iCs w:val="0"/>
-                <w:color w:val="000000"/>
-                <w:sz w:val="20"/>
-                <w:szCs w:val="20"/>
-                <w:u w:val="none"/>
-                <w:vertAlign w:val="baseline"/>
-              </w:rPr>
-              <w:t>), 1 Inspire Award(</w:t>
-            </w:r>
-            <w:r>
-              <w:rPr>
-                <w:rFonts w:hint="eastAsia" w:ascii="Cambria" w:hAnsi="Cambria" w:eastAsia="宋体" w:cs="Cambria"/>
-                <w:b/>
-                <w:bCs/>
-                <w:i w:val="0"/>
-                <w:iCs w:val="0"/>
-                <w:color w:val="000000"/>
-                <w:sz w:val="20"/>
-                <w:szCs w:val="20"/>
-                <w:u w:val="none"/>
-                <w:vertAlign w:val="baseline"/>
-                <w:lang w:val="en-US" w:eastAsia="zh-CN"/>
-              </w:rPr>
-              <w:t>1st</w:t>
-            </w:r>
-            <w:r>
-              <w:rPr>
-                <w:rFonts w:hint="default" w:ascii="Cambria" w:hAnsi="Cambria" w:eastAsia="Cambria" w:cs="Cambria"/>
-                <w:i w:val="0"/>
-                <w:iCs w:val="0"/>
-                <w:color w:val="000000"/>
-                <w:sz w:val="20"/>
-                <w:szCs w:val="20"/>
-                <w:u w:val="none"/>
-                <w:vertAlign w:val="baseline"/>
-              </w:rPr>
-              <w:t xml:space="preserve"> out of </w:t>
-            </w:r>
-            <w:r>
-              <w:rPr>
-                <w:rFonts w:hint="eastAsia" w:ascii="Cambria" w:hAnsi="Cambria" w:eastAsia="宋体" w:cs="Cambria"/>
-                <w:i w:val="0"/>
-                <w:iCs w:val="0"/>
-                <w:color w:val="000000"/>
-                <w:sz w:val="20"/>
-                <w:szCs w:val="20"/>
-                <w:u w:val="none"/>
-                <w:vertAlign w:val="baseline"/>
-                <w:lang w:val="en-US" w:eastAsia="zh-CN"/>
-              </w:rPr>
-              <w:t>40</w:t>
-            </w:r>
-            <w:r>
-              <w:rPr>
-                <w:rFonts w:hint="default" w:ascii="Cambria" w:hAnsi="Cambria" w:eastAsia="Cambria" w:cs="Cambria"/>
-                <w:i w:val="0"/>
-                <w:iCs w:val="0"/>
-                <w:color w:val="000000"/>
-                <w:sz w:val="20"/>
-                <w:szCs w:val="20"/>
-                <w:u w:val="none"/>
-                <w:vertAlign w:val="baseline"/>
-              </w:rPr>
-              <w:t xml:space="preserve"> teams), and 3 Connect Awards</w:t>
-            </w:r>
-            <w:r>
-              <w:rPr>
-                <w:rFonts w:hint="default" w:ascii="Cambria" w:hAnsi="Cambria" w:eastAsia="Cambria" w:cs="Cambria"/>
-                <w:b/>
-                <w:bCs/>
-                <w:i w:val="0"/>
-                <w:iCs w:val="0"/>
-                <w:color w:val="000000"/>
-                <w:sz w:val="20"/>
-                <w:szCs w:val="20"/>
-                <w:u w:val="none"/>
-                <w:vertAlign w:val="baseline"/>
-              </w:rPr>
-              <w:t>(top 8%</w:t>
-            </w:r>
-            <w:r>
-              <w:rPr>
-                <w:rFonts w:hint="default" w:ascii="Cambria" w:hAnsi="Cambria" w:eastAsia="Cambria" w:cs="Cambria"/>
-                <w:i w:val="0"/>
-                <w:iCs w:val="0"/>
-                <w:color w:val="000000"/>
-                <w:sz w:val="20"/>
-                <w:szCs w:val="20"/>
-                <w:u w:val="none"/>
-                <w:vertAlign w:val="baseline"/>
-              </w:rPr>
-              <w:t xml:space="preserve"> out of 60 teams)</w:t>
+                <w:lang w:val="en-US" w:eastAsia="zh-CN"/>
+              </w:rPr>
+              <w:t xml:space="preserve"> human driver imitating strategies</w:t>
             </w:r>
           </w:p>
         </w:tc>
@@ -4218,7 +4190,7 @@
               <w:bidi w:val="0"/>
               <w:adjustRightInd/>
               <w:snapToGrid/>
-              <w:spacing w:before="157" w:beforeLines="50"/>
+              <w:spacing w:before="235" w:beforeLines="75"/>
               <w:textAlignment w:val="auto"/>
               <w:rPr>
                 <w:rFonts w:hint="default" w:eastAsiaTheme="minorEastAsia"/>
@@ -4246,7 +4218,25 @@
               <w:bottom w:val="single" w:color="auto" w:sz="4" w:space="0"/>
             </w:tcBorders>
           </w:tcPr>
-          <w:p/>
+          <w:p>
+            <w:pPr>
+              <w:keepNext w:val="0"/>
+              <w:keepLines w:val="0"/>
+              <w:pageBreakBefore w:val="0"/>
+              <w:widowControl w:val="0"/>
+              <w:kinsoku/>
+              <w:wordWrap/>
+              <w:overflowPunct/>
+              <w:topLinePunct w:val="0"/>
+              <w:autoSpaceDE/>
+              <w:autoSpaceDN/>
+              <w:bidi w:val="0"/>
+              <w:adjustRightInd/>
+              <w:snapToGrid/>
+              <w:spacing w:before="235" w:beforeLines="75"/>
+              <w:textAlignment w:val="auto"/>
+            </w:pPr>
+          </w:p>
         </w:tc>
       </w:tr>
       <w:tr>
@@ -5027,7 +5017,7 @@
               <w:bidi w:val="0"/>
               <w:adjustRightInd/>
               <w:snapToGrid/>
-              <w:spacing w:before="79" w:beforeLines="25" w:line="280" w:lineRule="exact"/>
+              <w:spacing w:before="157" w:beforeLines="50" w:line="280" w:lineRule="exact"/>
               <w:textAlignment w:val="auto"/>
               <w:rPr>
                 <w:rFonts w:hint="eastAsia" w:ascii="Cambria" w:hAnsi="Cambria" w:eastAsia="黑体" w:cs="Cambria"/>
@@ -5107,18 +5097,6 @@
                 <w:szCs w:val="20"/>
               </w:rPr>
               <w:t>lectrolyte</w:t>
-            </w:r>
-            <w:r>
-              <w:rPr>
-                <w:rFonts w:hint="eastAsia" w:ascii="Cambria" w:hAnsi="Cambria" w:eastAsia="黑体" w:cs="Cambria"/>
-                <w:b w:val="0"/>
-                <w:bCs w:val="0"/>
-                <w:color w:val="auto"/>
-                <w:sz w:val="20"/>
-                <w:szCs w:val="20"/>
-                <w:lang w:val="en-US" w:eastAsia="zh-CN"/>
-              </w:rPr>
-              <w:t xml:space="preserve"> | Research Assistant</w:t>
             </w:r>
           </w:p>
         </w:tc>
@@ -5149,7 +5127,7 @@
               <w:bidi w:val="0"/>
               <w:adjustRightInd/>
               <w:snapToGrid/>
-              <w:spacing w:before="79" w:beforeLines="25"/>
+              <w:spacing w:before="157" w:beforeLines="50"/>
               <w:jc w:val="right"/>
               <w:textAlignment w:val="auto"/>
               <w:rPr>
@@ -5949,7 +5927,7 @@
     </w:p>
     <w:sectPr>
       <w:pgSz w:w="11906" w:h="16838"/>
-      <w:pgMar w:top="851" w:right="567" w:bottom="851" w:left="567" w:header="340" w:footer="510" w:gutter="0"/>
+      <w:pgMar w:top="851" w:right="567" w:bottom="851" w:left="567" w:header="624" w:footer="510" w:gutter="0"/>
       <w:cols w:space="425" w:num="1"/>
       <w:titlePg/>
       <w:docGrid w:type="lines" w:linePitch="312" w:charSpace="0"/>
@@ -6131,7 +6109,7 @@
   <w:tbl>
     <w:tblPr>
       <w:tblStyle w:val="9"/>
-      <w:tblpPr w:leftFromText="180" w:rightFromText="180" w:vertAnchor="page" w:horzAnchor="page" w:tblpX="7176" w:tblpY="626"/>
+      <w:tblpPr w:leftFromText="180" w:rightFromText="180" w:vertAnchor="page" w:horzAnchor="page" w:tblpX="7121" w:tblpY="735"/>
       <w:tblOverlap w:val="never"/>
       <w:tblW w:w="0" w:type="auto"/>
       <w:tblInd w:w="0" w:type="dxa"/>
@@ -6217,7 +6195,7 @@
             <w:drawing>
               <wp:inline distT="0" distB="0" distL="114300" distR="114300">
                 <wp:extent cx="158115" cy="158115"/>
-                <wp:effectExtent l="0" t="0" r="9525" b="9525"/>
+                <wp:effectExtent l="0" t="0" r="13335" b="13335"/>
                 <wp:docPr id="5" name="图片 5" descr="linkedin"/>
                 <wp:cNvGraphicFramePr>
                   <a:graphicFrameLocks xmlns:a="http://schemas.openxmlformats.org/drawingml/2006/main" noChangeAspect="1"/>
@@ -6413,7 +6391,7 @@
             <w:drawing>
               <wp:inline distT="0" distB="0" distL="114300" distR="114300">
                 <wp:extent cx="159385" cy="159385"/>
-                <wp:effectExtent l="0" t="0" r="8255" b="8255"/>
+                <wp:effectExtent l="0" t="0" r="12065" b="12065"/>
                 <wp:docPr id="1" name="图片 1" descr="github"/>
                 <wp:cNvGraphicFramePr>
                   <a:graphicFrameLocks xmlns:a="http://schemas.openxmlformats.org/drawingml/2006/main" noChangeAspect="1"/>
@@ -6591,7 +6569,7 @@
             <w:drawing>
               <wp:inline distT="0" distB="0" distL="114300" distR="114300">
                 <wp:extent cx="158115" cy="158115"/>
-                <wp:effectExtent l="0" t="0" r="9525" b="9525"/>
+                <wp:effectExtent l="0" t="0" r="13335" b="13335"/>
                 <wp:docPr id="3" name="图片 3" descr="apple"/>
                 <wp:cNvGraphicFramePr>
                   <a:graphicFrameLocks xmlns:a="http://schemas.openxmlformats.org/drawingml/2006/main" noChangeAspect="1"/>
@@ -6766,7 +6744,7 @@
             <w:drawing>
               <wp:inline distT="0" distB="0" distL="114300" distR="114300">
                 <wp:extent cx="158115" cy="158115"/>
-                <wp:effectExtent l="0" t="0" r="9525" b="9525"/>
+                <wp:effectExtent l="0" t="0" r="13335" b="13335"/>
                 <wp:docPr id="6" name="图片 6" descr="telephone-symbol-button"/>
                 <wp:cNvGraphicFramePr>
                   <a:graphicFrameLocks xmlns:a="http://schemas.openxmlformats.org/drawingml/2006/main" noChangeAspect="1"/>

</xml_diff>

<commit_message>
Update resume, industry analysis, and marketing.
</commit_message>
<xml_diff>
--- a/Resume/250104-SWE-Link-Resume-Jonas Li.docx
+++ b/Resume/250104-SWE-Link-Resume-Jonas Li.docx
@@ -20,6 +20,90 @@
     <w:p>
       <w:pPr>
         <w:rPr>
+          <w:rFonts w:hint="eastAsia" w:ascii="Cambria" w:hAnsi="Cambria" w:cs="Cambria" w:eastAsiaTheme="minorEastAsia"/>
+          <w:lang w:val="en-US" w:eastAsia="zh-CN"/>
+        </w:rPr>
+      </w:pPr>
+      <w:r>
+        <w:rPr>
+          <w:rFonts w:hint="eastAsia" w:ascii="Cambria" w:hAnsi="Cambria" w:cs="Cambria" w:eastAsiaTheme="minorEastAsia"/>
+          <w:lang w:val="en-US" w:eastAsia="zh-CN"/>
+        </w:rPr>
+        <w:t>20250107</w:t>
+      </w:r>
+    </w:p>
+    <w:p>
+      <w:pPr>
+        <w:numPr>
+          <w:ilvl w:val="0"/>
+          <w:numId w:val="1"/>
+        </w:numPr>
+        <w:rPr>
+          <w:rFonts w:hint="default" w:ascii="Cambria" w:hAnsi="Cambria" w:cs="Cambria" w:eastAsiaTheme="minorEastAsia"/>
+          <w:lang w:val="en-US" w:eastAsia="zh-CN"/>
+        </w:rPr>
+      </w:pPr>
+      <w:r>
+        <w:rPr>
+          <w:rFonts w:hint="eastAsia" w:ascii="Cambria" w:hAnsi="Cambria" w:cs="Cambria" w:eastAsiaTheme="minorEastAsia"/>
+          <w:lang w:val="en-US" w:eastAsia="zh-CN"/>
+        </w:rPr>
+        <w:t>修改姓名字号from 20</w:t>
+      </w:r>
+    </w:p>
+    <w:p>
+      <w:pPr>
+        <w:numPr>
+          <w:ilvl w:val="0"/>
+          <w:numId w:val="1"/>
+        </w:numPr>
+        <w:rPr>
+          <w:rFonts w:hint="default" w:ascii="Cambria" w:hAnsi="Cambria" w:cs="Cambria" w:eastAsiaTheme="minorEastAsia"/>
+          <w:lang w:val="en-US" w:eastAsia="zh-CN"/>
+        </w:rPr>
+      </w:pPr>
+      <w:r>
+        <w:rPr>
+          <w:rFonts w:hint="eastAsia" w:ascii="Cambria" w:hAnsi="Cambria" w:cs="Cambria" w:eastAsiaTheme="minorEastAsia"/>
+          <w:lang w:val="en-US" w:eastAsia="zh-CN"/>
+        </w:rPr>
+        <w:t>添加location</w:t>
+      </w:r>
+    </w:p>
+    <w:p>
+      <w:pPr>
+        <w:numPr>
+          <w:ilvl w:val="0"/>
+          <w:numId w:val="1"/>
+        </w:numPr>
+        <w:rPr>
+          <w:rFonts w:hint="default" w:ascii="Cambria" w:hAnsi="Cambria" w:cs="Cambria" w:eastAsiaTheme="minorEastAsia"/>
+          <w:lang w:val="en-US" w:eastAsia="zh-CN"/>
+        </w:rPr>
+      </w:pPr>
+      <w:r>
+        <w:rPr>
+          <w:rFonts w:hint="eastAsia" w:ascii="Cambria" w:hAnsi="Cambria" w:cs="Cambria" w:eastAsiaTheme="minorEastAsia"/>
+          <w:lang w:val="en-US" w:eastAsia="zh-CN"/>
+        </w:rPr>
+        <w:t>Polish by GPT with the prompt: First, imagine you are a staff-level software enginner in computer vision and robotics and the hiring manager. Polish this for an entry-level to be professional and concise on resume. Then, bold the highlight word that you feel the most awesome, highlights should not be too much</w:t>
+      </w:r>
+    </w:p>
+    <w:p>
+      <w:pPr>
+        <w:numPr>
+          <w:ilvl w:val="0"/>
+          <w:numId w:val="1"/>
+        </w:numPr>
+        <w:rPr>
+          <w:rFonts w:hint="default" w:ascii="Cambria" w:hAnsi="Cambria" w:cs="Cambria" w:eastAsiaTheme="minorEastAsia"/>
+          <w:lang w:val="en-US" w:eastAsia="zh-CN"/>
+        </w:rPr>
+      </w:pPr>
+    </w:p>
+    <w:p>
+      <w:pPr>
+        <w:rPr>
           <w:rFonts w:hint="default" w:ascii="Cambria" w:hAnsi="Cambria" w:cs="Cambria" w:eastAsiaTheme="minorEastAsia"/>
           <w:lang w:val="en-US" w:eastAsia="zh-CN"/>
         </w:rPr>
@@ -36,7 +120,7 @@
       <w:pPr>
         <w:numPr>
           <w:ilvl w:val="0"/>
-          <w:numId w:val="1"/>
+          <w:numId w:val="2"/>
         </w:numPr>
         <w:rPr>
           <w:rFonts w:hint="default" w:ascii="Cambria" w:hAnsi="Cambria" w:cs="Cambria" w:eastAsiaTheme="minorEastAsia"/>
@@ -55,7 +139,7 @@
       <w:pPr>
         <w:numPr>
           <w:ilvl w:val="0"/>
-          <w:numId w:val="1"/>
+          <w:numId w:val="2"/>
         </w:numPr>
         <w:rPr>
           <w:rFonts w:hint="default" w:ascii="Cambria" w:hAnsi="Cambria" w:cs="Cambria" w:eastAsiaTheme="minorEastAsia"/>
@@ -74,7 +158,7 @@
       <w:pPr>
         <w:numPr>
           <w:ilvl w:val="0"/>
-          <w:numId w:val="1"/>
+          <w:numId w:val="2"/>
         </w:numPr>
         <w:rPr>
           <w:rFonts w:hint="default" w:ascii="Cambria" w:hAnsi="Cambria" w:cs="Cambria" w:eastAsiaTheme="minorEastAsia"/>
@@ -180,7 +264,7 @@
               <w:bidi w:val="0"/>
               <w:adjustRightInd/>
               <w:snapToGrid/>
-              <w:spacing w:before="235" w:beforeLines="75"/>
+              <w:spacing w:before="313" w:beforeLines="100"/>
               <w:textAlignment w:val="auto"/>
               <w:rPr>
                 <w:rFonts w:hint="default" w:eastAsia="黑体"/>
@@ -298,6 +382,8 @@
               <w:textAlignment w:val="auto"/>
               <w:rPr>
                 <w:rFonts w:ascii="Cambria" w:hAnsi="Cambria" w:eastAsia="黑体" w:cs="Cambria"/>
+                <w:b/>
+                <w:bCs/>
                 <w:sz w:val="20"/>
                 <w:szCs w:val="20"/>
               </w:rPr>
@@ -324,6 +410,29 @@
               </w:rPr>
               <w:t xml:space="preserve"> </w:t>
             </w:r>
+          </w:p>
+          <w:p>
+            <w:pPr>
+              <w:keepNext w:val="0"/>
+              <w:keepLines w:val="0"/>
+              <w:pageBreakBefore w:val="0"/>
+              <w:widowControl w:val="0"/>
+              <w:kinsoku/>
+              <w:wordWrap/>
+              <w:overflowPunct/>
+              <w:topLinePunct w:val="0"/>
+              <w:autoSpaceDE/>
+              <w:autoSpaceDN/>
+              <w:bidi w:val="0"/>
+              <w:adjustRightInd/>
+              <w:snapToGrid/>
+              <w:textAlignment w:val="auto"/>
+              <w:rPr>
+                <w:rFonts w:ascii="Cambria" w:hAnsi="Cambria" w:eastAsia="黑体" w:cs="Cambria"/>
+                <w:sz w:val="20"/>
+                <w:szCs w:val="20"/>
+              </w:rPr>
+            </w:pPr>
             <w:r>
               <w:rPr>
                 <w:rFonts w:hint="eastAsia" w:ascii="Cambria" w:hAnsi="Cambria" w:eastAsia="黑体" w:cs="Cambria"/>
@@ -428,7 +537,7 @@
               <w:widowControl w:val="0"/>
               <w:numPr>
                 <w:ilvl w:val="0"/>
-                <w:numId w:val="2"/>
+                <w:numId w:val="3"/>
               </w:numPr>
               <w:kinsoku/>
               <w:wordWrap/>
@@ -443,7 +552,7 @@
               <w:ind w:left="283" w:hanging="283"/>
               <w:textAlignment w:val="auto"/>
               <w:rPr>
-                <w:rFonts w:ascii="Cambria" w:hAnsi="Cambria" w:eastAsia="黑体" w:cs="Cambria"/>
+                <w:rFonts w:hint="eastAsia" w:ascii="Cambria" w:hAnsi="Cambria" w:eastAsia="黑体" w:cs="Cambria"/>
                 <w:sz w:val="20"/>
                 <w:szCs w:val="20"/>
               </w:rPr>
@@ -455,27 +564,98 @@
                 <w:szCs w:val="20"/>
                 <w:lang w:val="en-US" w:eastAsia="zh-CN"/>
               </w:rPr>
-              <w:t>Delivered the first version of reversing feature in parking lots for</w:t>
-            </w:r>
-            <w:r>
-              <w:rPr>
-                <w:rFonts w:hint="eastAsia" w:ascii="Cambria" w:hAnsi="Cambria" w:eastAsia="黑体" w:cs="Cambria"/>
-                <w:b/>
-                <w:bCs/>
-                <w:sz w:val="20"/>
-                <w:szCs w:val="20"/>
-                <w:lang w:val="en-US" w:eastAsia="zh-CN"/>
-              </w:rPr>
-              <w:t xml:space="preserve"> GM Cadillac Lyric </w:t>
-            </w:r>
-            <w:r>
-              <w:rPr>
-                <w:rFonts w:hint="eastAsia" w:ascii="Cambria" w:hAnsi="Cambria" w:eastAsia="黑体" w:cs="Cambria"/>
-                <w:sz w:val="20"/>
-                <w:szCs w:val="20"/>
-                <w:lang w:val="en-US" w:eastAsia="zh-CN"/>
-              </w:rPr>
-              <w:t>during a complete product life cycle</w:t>
+              <w:t xml:space="preserve">Delivered the first version of the </w:t>
+            </w:r>
+            <w:r>
+              <w:rPr>
+                <w:rFonts w:hint="eastAsia" w:ascii="Cambria" w:hAnsi="Cambria" w:eastAsia="黑体" w:cs="Cambria"/>
+                <w:b/>
+                <w:bCs/>
+                <w:sz w:val="20"/>
+                <w:szCs w:val="20"/>
+                <w:lang w:val="en-US" w:eastAsia="zh-CN"/>
+              </w:rPr>
+              <w:t>reversing feature</w:t>
+            </w:r>
+            <w:r>
+              <w:rPr>
+                <w:rFonts w:hint="eastAsia" w:ascii="Cambria" w:hAnsi="Cambria" w:eastAsia="黑体" w:cs="Cambria"/>
+                <w:sz w:val="20"/>
+                <w:szCs w:val="20"/>
+                <w:lang w:val="en-US" w:eastAsia="zh-CN"/>
+              </w:rPr>
+              <w:t xml:space="preserve"> for </w:t>
+            </w:r>
+            <w:r>
+              <w:rPr>
+                <w:rFonts w:hint="eastAsia" w:ascii="Cambria" w:hAnsi="Cambria" w:eastAsia="黑体" w:cs="Cambria"/>
+                <w:b/>
+                <w:bCs/>
+                <w:sz w:val="20"/>
+                <w:szCs w:val="20"/>
+                <w:lang w:val="en-US" w:eastAsia="zh-CN"/>
+              </w:rPr>
+              <w:t>GM Cadillac Lyric</w:t>
+            </w:r>
+            <w:r>
+              <w:rPr>
+                <w:rFonts w:hint="eastAsia" w:ascii="Cambria" w:hAnsi="Cambria" w:eastAsia="黑体" w:cs="Cambria"/>
+                <w:sz w:val="20"/>
+                <w:szCs w:val="20"/>
+                <w:lang w:val="en-US" w:eastAsia="zh-CN"/>
+              </w:rPr>
+              <w:t xml:space="preserve"> autopilot, covering the </w:t>
+            </w:r>
+            <w:r>
+              <w:rPr>
+                <w:rFonts w:hint="eastAsia" w:ascii="Cambria" w:hAnsi="Cambria" w:eastAsia="黑体" w:cs="Cambria"/>
+                <w:b/>
+                <w:bCs/>
+                <w:sz w:val="20"/>
+                <w:szCs w:val="20"/>
+                <w:lang w:val="en-US" w:eastAsia="zh-CN"/>
+              </w:rPr>
+              <w:t>full</w:t>
+            </w:r>
+            <w:r>
+              <w:rPr>
+                <w:rFonts w:hint="eastAsia" w:ascii="Cambria" w:hAnsi="Cambria" w:eastAsia="黑体" w:cs="Cambria"/>
+                <w:sz w:val="20"/>
+                <w:szCs w:val="20"/>
+                <w:lang w:val="en-US" w:eastAsia="zh-CN"/>
+              </w:rPr>
+              <w:t xml:space="preserve"> </w:t>
+            </w:r>
+            <w:r>
+              <w:rPr>
+                <w:rFonts w:hint="eastAsia" w:ascii="Cambria" w:hAnsi="Cambria" w:eastAsia="黑体" w:cs="Cambria"/>
+                <w:b/>
+                <w:bCs/>
+                <w:sz w:val="20"/>
+                <w:szCs w:val="20"/>
+                <w:lang w:val="en-US" w:eastAsia="zh-CN"/>
+              </w:rPr>
+              <w:t>product</w:t>
+            </w:r>
+            <w:r>
+              <w:rPr>
+                <w:rFonts w:hint="eastAsia" w:ascii="Cambria" w:hAnsi="Cambria" w:eastAsia="黑体" w:cs="Cambria"/>
+                <w:sz w:val="20"/>
+                <w:szCs w:val="20"/>
+                <w:lang w:val="en-US" w:eastAsia="zh-CN"/>
+              </w:rPr>
+              <w:t xml:space="preserve"> </w:t>
+            </w:r>
+            <w:r>
+              <w:rPr>
+                <w:rFonts w:hint="eastAsia" w:ascii="Cambria" w:hAnsi="Cambria" w:eastAsia="黑体" w:cs="Cambria"/>
+                <w:b/>
+                <w:bCs/>
+                <w:sz w:val="20"/>
+                <w:szCs w:val="20"/>
+                <w:lang w:val="en-US" w:eastAsia="zh-CN"/>
+              </w:rPr>
+              <w:t>lifecycle</w:t>
             </w:r>
           </w:p>
           <w:p>
@@ -486,7 +666,7 @@
               <w:widowControl w:val="0"/>
               <w:numPr>
                 <w:ilvl w:val="0"/>
-                <w:numId w:val="2"/>
+                <w:numId w:val="3"/>
               </w:numPr>
               <w:kinsoku/>
               <w:wordWrap/>
@@ -501,7 +681,7 @@
               <w:ind w:left="283" w:hanging="283"/>
               <w:textAlignment w:val="auto"/>
               <w:rPr>
-                <w:rFonts w:ascii="Cambria" w:hAnsi="Cambria" w:eastAsia="黑体" w:cs="Cambria"/>
+                <w:rFonts w:hint="eastAsia" w:ascii="Cambria" w:hAnsi="Cambria" w:eastAsia="黑体" w:cs="Cambria"/>
                 <w:sz w:val="20"/>
                 <w:szCs w:val="20"/>
               </w:rPr>
@@ -511,68 +691,32 @@
                 <w:rFonts w:hint="eastAsia" w:ascii="Cambria" w:hAnsi="Cambria" w:eastAsia="黑体" w:cs="Cambria"/>
                 <w:sz w:val="20"/>
                 <w:szCs w:val="20"/>
-                <w:lang w:val="en-US" w:eastAsia="zh-CN"/>
-              </w:rPr>
-              <w:t xml:space="preserve">Developed a </w:t>
-            </w:r>
-            <w:r>
-              <w:rPr>
-                <w:rFonts w:hint="eastAsia" w:ascii="Cambria" w:hAnsi="Cambria" w:eastAsia="黑体" w:cs="Cambria"/>
-                <w:b/>
-                <w:bCs/>
-                <w:sz w:val="20"/>
-                <w:szCs w:val="20"/>
-                <w:lang w:val="en-US" w:eastAsia="zh-CN"/>
-              </w:rPr>
-              <w:t>clustering algorithm</w:t>
-            </w:r>
-            <w:r>
-              <w:rPr>
-                <w:rFonts w:hint="eastAsia" w:ascii="Cambria" w:hAnsi="Cambria" w:eastAsia="黑体" w:cs="Cambria"/>
-                <w:sz w:val="20"/>
-                <w:szCs w:val="20"/>
-                <w:lang w:val="en-US" w:eastAsia="zh-CN"/>
-              </w:rPr>
-              <w:t xml:space="preserve"> to detect stuck states in autonomous vehicles, boosting recovery </w:t>
-            </w:r>
-            <w:r>
-              <w:rPr>
-                <w:rFonts w:ascii="Cambria" w:hAnsi="Cambria" w:eastAsia="黑体" w:cs="Cambria"/>
-                <w:sz w:val="20"/>
-                <w:szCs w:val="20"/>
-              </w:rPr>
-              <w:t>performance</w:t>
-            </w:r>
-            <w:r>
-              <w:rPr>
-                <w:rFonts w:hint="eastAsia" w:ascii="Cambria" w:hAnsi="Cambria" w:eastAsia="黑体" w:cs="Cambria"/>
-                <w:sz w:val="20"/>
-                <w:szCs w:val="20"/>
-                <w:lang w:val="en-US" w:eastAsia="zh-CN"/>
-              </w:rPr>
-              <w:t xml:space="preserve"> </w:t>
-            </w:r>
-            <w:r>
-              <w:rPr>
-                <w:rFonts w:hint="eastAsia" w:ascii="Cambria" w:hAnsi="Cambria" w:eastAsia="黑体" w:cs="Cambria"/>
-                <w:sz w:val="20"/>
-                <w:szCs w:val="20"/>
-              </w:rPr>
-              <w:t>by</w:t>
-            </w:r>
-            <w:r>
-              <w:rPr>
-                <w:rFonts w:ascii="Cambria" w:hAnsi="Cambria" w:eastAsia="黑体" w:cs="Cambria"/>
-                <w:sz w:val="20"/>
-                <w:szCs w:val="20"/>
-              </w:rPr>
-              <w:t xml:space="preserve"> </w:t>
-            </w:r>
-            <w:r>
-              <w:rPr>
-                <w:rFonts w:ascii="Cambria" w:hAnsi="Cambria" w:eastAsia="黑体" w:cs="Cambria"/>
-                <w:b w:val="0"/>
-                <w:bCs w:val="0"/>
+              </w:rPr>
+              <w:t xml:space="preserve">Developed a clustering algorithm to detect stuck states in autonomous vehicles, boosting </w:t>
+            </w:r>
+            <w:r>
+              <w:rPr>
+                <w:rFonts w:hint="eastAsia" w:ascii="Cambria" w:hAnsi="Cambria" w:eastAsia="黑体" w:cs="Cambria"/>
+                <w:b/>
+                <w:bCs/>
+                <w:sz w:val="20"/>
+                <w:szCs w:val="20"/>
+              </w:rPr>
+              <w:t>recovery performance</w:t>
+            </w:r>
+            <w:r>
+              <w:rPr>
+                <w:rFonts w:hint="eastAsia" w:ascii="Cambria" w:hAnsi="Cambria" w:eastAsia="黑体" w:cs="Cambria"/>
+                <w:sz w:val="20"/>
+                <w:szCs w:val="20"/>
+              </w:rPr>
+              <w:t xml:space="preserve"> by </w:t>
+            </w:r>
+            <w:r>
+              <w:rPr>
+                <w:rFonts w:hint="eastAsia" w:ascii="Cambria" w:hAnsi="Cambria" w:eastAsia="黑体" w:cs="Cambria"/>
+                <w:b/>
+                <w:bCs/>
                 <w:sz w:val="20"/>
                 <w:szCs w:val="20"/>
               </w:rPr>
@@ -583,108 +727,8 @@
                 <w:rFonts w:hint="eastAsia" w:ascii="Cambria" w:hAnsi="Cambria" w:eastAsia="黑体" w:cs="Cambria"/>
                 <w:sz w:val="20"/>
                 <w:szCs w:val="20"/>
-                <w:lang w:val="en-US" w:eastAsia="zh-CN"/>
-              </w:rPr>
-              <w:t xml:space="preserve"> across </w:t>
-            </w:r>
-            <w:r>
-              <w:rPr>
-                <w:rFonts w:hint="eastAsia" w:ascii="Cambria" w:hAnsi="Cambria" w:eastAsia="黑体" w:cs="Cambria"/>
-                <w:b w:val="0"/>
-                <w:bCs w:val="0"/>
-                <w:sz w:val="20"/>
-                <w:szCs w:val="20"/>
-                <w:lang w:val="en-US" w:eastAsia="zh-CN"/>
-              </w:rPr>
-              <w:t>800+</w:t>
-            </w:r>
-            <w:r>
-              <w:rPr>
-                <w:rFonts w:hint="eastAsia" w:ascii="Cambria" w:hAnsi="Cambria" w:eastAsia="黑体" w:cs="Cambria"/>
-                <w:sz w:val="20"/>
-                <w:szCs w:val="20"/>
-                <w:lang w:val="en-US" w:eastAsia="zh-CN"/>
-              </w:rPr>
-              <w:t xml:space="preserve"> </w:t>
-            </w:r>
-            <w:r>
-              <w:rPr>
-                <w:rFonts w:hint="eastAsia" w:ascii="Cambria" w:hAnsi="Cambria" w:eastAsia="黑体" w:cs="Cambria"/>
-                <w:b/>
-                <w:bCs/>
-                <w:sz w:val="20"/>
-                <w:szCs w:val="20"/>
-                <w:lang w:val="en-US" w:eastAsia="zh-CN"/>
-              </w:rPr>
-              <w:t>real</w:t>
-            </w:r>
-            <w:r>
-              <w:rPr>
-                <w:rFonts w:hint="eastAsia" w:ascii="Cambria" w:hAnsi="Cambria" w:eastAsia="黑体" w:cs="Cambria"/>
-                <w:sz w:val="20"/>
-                <w:szCs w:val="20"/>
-                <w:lang w:val="en-US" w:eastAsia="zh-CN"/>
-              </w:rPr>
-              <w:t xml:space="preserve"> parking</w:t>
-            </w:r>
-            <w:r>
-              <w:rPr>
-                <w:rFonts w:hint="eastAsia" w:ascii="Cambria" w:hAnsi="Cambria" w:eastAsia="黑体" w:cs="Cambria"/>
-                <w:b/>
-                <w:bCs/>
-                <w:sz w:val="20"/>
-                <w:szCs w:val="20"/>
-                <w:lang w:val="en-US" w:eastAsia="zh-CN"/>
-              </w:rPr>
-              <w:t xml:space="preserve"> test cases</w:t>
-            </w:r>
-            <w:r>
-              <w:rPr>
-                <w:rFonts w:hint="eastAsia" w:ascii="Cambria" w:hAnsi="Cambria" w:eastAsia="黑体" w:cs="Cambria"/>
-                <w:b w:val="0"/>
-                <w:bCs w:val="0"/>
-                <w:sz w:val="20"/>
-                <w:szCs w:val="20"/>
-                <w:lang w:val="en-US" w:eastAsia="zh-CN"/>
-              </w:rPr>
-              <w:t xml:space="preserve"> in 30+</w:t>
-            </w:r>
-            <w:r>
-              <w:rPr>
-                <w:rFonts w:hint="eastAsia" w:ascii="Cambria" w:hAnsi="Cambria" w:eastAsia="黑体" w:cs="Cambria"/>
-                <w:sz w:val="20"/>
-                <w:szCs w:val="20"/>
-                <w:lang w:val="en-US" w:eastAsia="zh-CN"/>
-              </w:rPr>
-              <w:t xml:space="preserve"> garages </w:t>
-            </w:r>
-            <w:r>
-              <w:rPr>
-                <w:rFonts w:ascii="Cambria" w:hAnsi="Cambria" w:eastAsia="黑体" w:cs="Cambria"/>
-                <w:sz w:val="20"/>
-                <w:szCs w:val="20"/>
-              </w:rPr>
-              <w:t xml:space="preserve">within </w:t>
-            </w:r>
-            <w:r>
-              <w:rPr>
-                <w:rFonts w:hint="eastAsia" w:ascii="Cambria" w:hAnsi="Cambria" w:eastAsia="黑体" w:cs="Cambria"/>
-                <w:b w:val="0"/>
-                <w:bCs w:val="0"/>
-                <w:sz w:val="20"/>
-                <w:szCs w:val="20"/>
-              </w:rPr>
-              <w:t>4</w:t>
-            </w:r>
-            <w:r>
-              <w:rPr>
-                <w:rFonts w:ascii="Cambria" w:hAnsi="Cambria" w:eastAsia="黑体" w:cs="Cambria"/>
-                <w:b w:val="0"/>
-                <w:bCs w:val="0"/>
-                <w:sz w:val="20"/>
-                <w:szCs w:val="20"/>
-              </w:rPr>
-              <w:t xml:space="preserve"> months</w:t>
+              </w:rPr>
+              <w:t xml:space="preserve"> across 800+ real parking test cases in 30+ garages within 4 months</w:t>
             </w:r>
           </w:p>
           <w:p>
@@ -695,7 +739,7 @@
               <w:widowControl w:val="0"/>
               <w:numPr>
                 <w:ilvl w:val="0"/>
-                <w:numId w:val="2"/>
+                <w:numId w:val="3"/>
               </w:numPr>
               <w:kinsoku/>
               <w:wordWrap/>
@@ -710,7 +754,7 @@
               <w:ind w:left="283" w:hanging="283"/>
               <w:textAlignment w:val="auto"/>
               <w:rPr>
-                <w:rFonts w:ascii="Cambria" w:hAnsi="Cambria" w:eastAsia="黑体" w:cs="Cambria"/>
+                <w:rFonts w:hint="eastAsia" w:ascii="Cambria" w:hAnsi="Cambria" w:eastAsia="黑体" w:cs="Cambria"/>
                 <w:sz w:val="20"/>
                 <w:szCs w:val="20"/>
               </w:rPr>
@@ -720,136 +764,26 @@
                 <w:rFonts w:hint="eastAsia" w:ascii="Cambria" w:hAnsi="Cambria" w:eastAsia="黑体" w:cs="Cambria"/>
                 <w:sz w:val="20"/>
                 <w:szCs w:val="20"/>
-                <w:lang w:val="en-US" w:eastAsia="zh-CN"/>
-              </w:rPr>
-              <w:t xml:space="preserve">Designed </w:t>
-            </w:r>
-            <w:r>
-              <w:rPr>
-                <w:rFonts w:hint="eastAsia" w:ascii="Cambria" w:hAnsi="Cambria" w:eastAsia="黑体" w:cs="Cambria"/>
-                <w:sz w:val="20"/>
-                <w:szCs w:val="20"/>
-              </w:rPr>
-              <w:t xml:space="preserve">a </w:t>
-            </w:r>
-            <w:r>
-              <w:rPr>
-                <w:rFonts w:hint="eastAsia" w:ascii="Cambria" w:hAnsi="Cambria" w:eastAsia="黑体" w:cs="Cambria"/>
-                <w:b w:val="0"/>
-                <w:bCs w:val="0"/>
-                <w:sz w:val="20"/>
-                <w:szCs w:val="20"/>
-              </w:rPr>
-              <w:t>checker</w:t>
-            </w:r>
-            <w:r>
-              <w:rPr>
-                <w:rFonts w:hint="eastAsia" w:ascii="Cambria" w:hAnsi="Cambria" w:eastAsia="黑体" w:cs="Cambria"/>
-                <w:sz w:val="20"/>
-                <w:szCs w:val="20"/>
-              </w:rPr>
-              <w:t xml:space="preserve"> to detect prolonged braking stops, achieving </w:t>
-            </w:r>
-            <w:r>
-              <w:rPr>
-                <w:rFonts w:hint="eastAsia" w:ascii="Cambria" w:hAnsi="Cambria" w:eastAsia="黑体" w:cs="Cambria"/>
-                <w:b w:val="0"/>
-                <w:bCs w:val="0"/>
-                <w:sz w:val="20"/>
-                <w:szCs w:val="20"/>
-              </w:rPr>
-              <w:t>98%</w:t>
-            </w:r>
-            <w:r>
-              <w:rPr>
-                <w:rFonts w:hint="eastAsia" w:ascii="Cambria" w:hAnsi="Cambria" w:eastAsia="黑体" w:cs="Cambria"/>
-                <w:sz w:val="20"/>
-                <w:szCs w:val="20"/>
-              </w:rPr>
-              <w:t xml:space="preserve"> accuracy in id</w:t>
-            </w:r>
-            <w:bookmarkStart w:id="0" w:name="_GoBack"/>
-            <w:bookmarkEnd w:id="0"/>
-            <w:r>
-              <w:rPr>
-                <w:rFonts w:hint="eastAsia" w:ascii="Cambria" w:hAnsi="Cambria" w:eastAsia="黑体" w:cs="Cambria"/>
-                <w:sz w:val="20"/>
-                <w:szCs w:val="20"/>
-              </w:rPr>
-              <w:t xml:space="preserve">entifying </w:t>
-            </w:r>
-            <w:r>
-              <w:rPr>
-                <w:rFonts w:hint="eastAsia" w:ascii="Cambria" w:hAnsi="Cambria" w:eastAsia="黑体" w:cs="Cambria"/>
-                <w:b w:val="0"/>
-                <w:bCs w:val="0"/>
-                <w:sz w:val="20"/>
-                <w:szCs w:val="20"/>
-              </w:rPr>
-              <w:t>stuck states</w:t>
-            </w:r>
-            <w:r>
-              <w:rPr>
-                <w:rFonts w:hint="eastAsia" w:ascii="Cambria" w:hAnsi="Cambria" w:eastAsia="黑体" w:cs="Cambria"/>
-                <w:sz w:val="20"/>
-                <w:szCs w:val="20"/>
-              </w:rPr>
-              <w:t xml:space="preserve"> and reducing false positives by </w:t>
-            </w:r>
-            <w:r>
-              <w:rPr>
-                <w:rFonts w:hint="eastAsia" w:ascii="Cambria" w:hAnsi="Cambria" w:eastAsia="黑体" w:cs="Cambria"/>
-                <w:b w:val="0"/>
-                <w:bCs w:val="0"/>
-                <w:sz w:val="20"/>
-                <w:szCs w:val="20"/>
-              </w:rPr>
-              <w:t>15%</w:t>
-            </w:r>
-            <w:r>
-              <w:rPr>
-                <w:rFonts w:hint="eastAsia" w:ascii="Cambria" w:hAnsi="Cambria" w:eastAsia="黑体" w:cs="Cambria"/>
-                <w:sz w:val="20"/>
-                <w:szCs w:val="20"/>
-              </w:rPr>
-              <w:t>, enhancing simulation</w:t>
-            </w:r>
-            <w:r>
-              <w:rPr>
-                <w:rFonts w:hint="eastAsia" w:ascii="Cambria" w:hAnsi="Cambria" w:eastAsia="黑体" w:cs="Cambria"/>
-                <w:sz w:val="20"/>
-                <w:szCs w:val="20"/>
-                <w:lang w:val="en-US" w:eastAsia="zh-CN"/>
-              </w:rPr>
-              <w:t xml:space="preserve"> </w:t>
-            </w:r>
-            <w:r>
-              <w:rPr>
-                <w:rFonts w:hint="eastAsia" w:ascii="Cambria" w:hAnsi="Cambria" w:eastAsia="黑体" w:cs="Cambria"/>
-                <w:sz w:val="20"/>
-                <w:szCs w:val="20"/>
-              </w:rPr>
-              <w:t xml:space="preserve">reliability </w:t>
-            </w:r>
-            <w:r>
-              <w:rPr>
-                <w:rFonts w:hint="eastAsia" w:ascii="Cambria" w:hAnsi="Cambria" w:eastAsia="黑体" w:cs="Cambria"/>
-                <w:sz w:val="20"/>
-                <w:szCs w:val="20"/>
-                <w:lang w:val="en-US" w:eastAsia="zh-CN"/>
-              </w:rPr>
-              <w:t xml:space="preserve">across </w:t>
-            </w:r>
-            <w:r>
-              <w:rPr>
-                <w:rFonts w:hint="eastAsia" w:ascii="Cambria" w:hAnsi="Cambria" w:eastAsia="黑体" w:cs="Cambria"/>
-                <w:b w:val="0"/>
-                <w:bCs w:val="0"/>
-                <w:sz w:val="20"/>
-                <w:szCs w:val="20"/>
-                <w:lang w:val="en-US" w:eastAsia="zh-CN"/>
-              </w:rPr>
-              <w:t>15,000+ events</w:t>
+              </w:rPr>
+              <w:t xml:space="preserve">Designed a checker to identify prolonged braking stops, achieving </w:t>
+            </w:r>
+            <w:r>
+              <w:rPr>
+                <w:rFonts w:hint="eastAsia" w:ascii="Cambria" w:hAnsi="Cambria" w:eastAsia="黑体" w:cs="Cambria"/>
+                <w:b/>
+                <w:bCs/>
+                <w:sz w:val="20"/>
+                <w:szCs w:val="20"/>
+              </w:rPr>
+              <w:t>98% accuracy</w:t>
+            </w:r>
+            <w:r>
+              <w:rPr>
+                <w:rFonts w:hint="eastAsia" w:ascii="Cambria" w:hAnsi="Cambria" w:eastAsia="黑体" w:cs="Cambria"/>
+                <w:sz w:val="20"/>
+                <w:szCs w:val="20"/>
+              </w:rPr>
+              <w:t xml:space="preserve"> in detecting stuck states and reducing false positives by 15%, improving simulation reliability for 15,000+ events</w:t>
             </w:r>
           </w:p>
           <w:p>
@@ -860,7 +794,7 @@
               <w:widowControl w:val="0"/>
               <w:numPr>
                 <w:ilvl w:val="0"/>
-                <w:numId w:val="2"/>
+                <w:numId w:val="3"/>
               </w:numPr>
               <w:kinsoku/>
               <w:wordWrap/>
@@ -883,11 +817,20 @@
             <w:r>
               <w:rPr>
                 <w:rFonts w:hint="eastAsia" w:ascii="Cambria" w:hAnsi="Cambria" w:eastAsia="黑体" w:cs="Cambria"/>
-                <w:sz w:val="20"/>
-                <w:szCs w:val="20"/>
-                <w:lang w:val="en-US" w:eastAsia="zh-CN"/>
-              </w:rPr>
-              <w:t>Slashed the product manager</w:t>
+                <w:b/>
+                <w:bCs/>
+                <w:sz w:val="20"/>
+                <w:szCs w:val="20"/>
+              </w:rPr>
+              <w:t>Slashed</w:t>
+            </w:r>
+            <w:r>
+              <w:rPr>
+                <w:rFonts w:hint="eastAsia" w:ascii="Cambria" w:hAnsi="Cambria" w:eastAsia="黑体" w:cs="Cambria"/>
+                <w:sz w:val="20"/>
+                <w:szCs w:val="20"/>
+              </w:rPr>
+              <w:t xml:space="preserve"> the product manager</w:t>
             </w:r>
             <w:r>
               <w:rPr>
@@ -903,15 +846,32 @@
                 <w:rFonts w:hint="eastAsia" w:ascii="Cambria" w:hAnsi="Cambria" w:eastAsia="黑体" w:cs="Cambria"/>
                 <w:sz w:val="20"/>
                 <w:szCs w:val="20"/>
-                <w:lang w:val="en-US" w:eastAsia="zh-CN"/>
-              </w:rPr>
-              <w:t xml:space="preserve">s workload by </w:t>
-            </w:r>
-            <w:r>
-              <w:rPr>
-                <w:rFonts w:hint="eastAsia" w:ascii="Cambria" w:hAnsi="Cambria" w:eastAsia="黑体" w:cs="Cambria"/>
-                <w:b w:val="0"/>
-                <w:bCs w:val="0"/>
+              </w:rPr>
+              <w:t xml:space="preserve">s </w:t>
+            </w:r>
+            <w:r>
+              <w:rPr>
+                <w:rFonts w:hint="eastAsia" w:ascii="Cambria" w:hAnsi="Cambria" w:eastAsia="黑体" w:cs="Cambria"/>
+                <w:b/>
+                <w:bCs/>
+                <w:sz w:val="20"/>
+                <w:szCs w:val="20"/>
+              </w:rPr>
+              <w:t>workload</w:t>
+            </w:r>
+            <w:r>
+              <w:rPr>
+                <w:rFonts w:hint="eastAsia" w:ascii="Cambria" w:hAnsi="Cambria" w:eastAsia="黑体" w:cs="Cambria"/>
+                <w:sz w:val="20"/>
+                <w:szCs w:val="20"/>
+              </w:rPr>
+              <w:t xml:space="preserve"> by </w:t>
+            </w:r>
+            <w:r>
+              <w:rPr>
+                <w:rFonts w:hint="eastAsia" w:ascii="Cambria" w:hAnsi="Cambria" w:eastAsia="黑体" w:cs="Cambria"/>
+                <w:b/>
+                <w:bCs/>
                 <w:sz w:val="20"/>
                 <w:szCs w:val="20"/>
               </w:rPr>
@@ -920,104 +880,44 @@
             <w:r>
               <w:rPr>
                 <w:rFonts w:hint="eastAsia" w:ascii="Cambria" w:hAnsi="Cambria" w:eastAsia="黑体" w:cs="Cambria"/>
-                <w:b w:val="0"/>
-                <w:bCs w:val="0"/>
-                <w:sz w:val="20"/>
-                <w:szCs w:val="20"/>
-                <w:lang w:val="en-US" w:eastAsia="zh-CN"/>
-              </w:rPr>
-              <w:t xml:space="preserve"> through </w:t>
-            </w:r>
-            <w:r>
-              <w:rPr>
-                <w:rFonts w:hint="eastAsia" w:ascii="Cambria" w:hAnsi="Cambria" w:eastAsia="黑体" w:cs="Cambria"/>
-                <w:sz w:val="20"/>
-                <w:szCs w:val="20"/>
-                <w:lang w:val="en-US" w:eastAsia="zh-CN"/>
-              </w:rPr>
-              <w:t>automating the advanced data processing</w:t>
-            </w:r>
-            <w:r>
-              <w:rPr>
-                <w:rFonts w:hint="eastAsia" w:ascii="Cambria" w:hAnsi="Cambria" w:eastAsia="黑体" w:cs="Cambria"/>
-                <w:sz w:val="20"/>
-                <w:szCs w:val="20"/>
-              </w:rPr>
-              <w:t xml:space="preserve"> </w:t>
-            </w:r>
-            <w:r>
-              <w:rPr>
-                <w:rFonts w:hint="eastAsia" w:ascii="Cambria" w:hAnsi="Cambria" w:eastAsia="黑体" w:cs="Cambria"/>
-                <w:sz w:val="20"/>
-                <w:szCs w:val="20"/>
-                <w:lang w:val="en-US" w:eastAsia="zh-CN"/>
-              </w:rPr>
-              <w:t xml:space="preserve">of </w:t>
-            </w:r>
-            <w:r>
-              <w:rPr>
-                <w:rFonts w:hint="eastAsia" w:ascii="Cambria" w:hAnsi="Cambria" w:eastAsia="黑体" w:cs="Cambria"/>
-                <w:b w:val="0"/>
-                <w:bCs w:val="0"/>
-                <w:sz w:val="20"/>
-                <w:szCs w:val="20"/>
-              </w:rPr>
-              <w:t xml:space="preserve">36,000+ simulation </w:t>
-            </w:r>
-            <w:r>
-              <w:rPr>
-                <w:rFonts w:hint="eastAsia" w:ascii="Cambria" w:hAnsi="Cambria" w:eastAsia="黑体" w:cs="Cambria"/>
-                <w:b w:val="0"/>
-                <w:bCs w:val="0"/>
-                <w:sz w:val="20"/>
-                <w:szCs w:val="20"/>
-                <w:lang w:val="en-US" w:eastAsia="zh-CN"/>
-              </w:rPr>
-              <w:t>test records</w:t>
-            </w:r>
-            <w:r>
-              <w:rPr>
-                <w:rFonts w:hint="eastAsia" w:ascii="Cambria" w:hAnsi="Cambria" w:eastAsia="黑体" w:cs="Cambria"/>
-                <w:sz w:val="20"/>
-                <w:szCs w:val="20"/>
-              </w:rPr>
-              <w:t xml:space="preserve"> </w:t>
-            </w:r>
-            <w:r>
-              <w:rPr>
-                <w:rFonts w:hint="eastAsia" w:ascii="Cambria" w:hAnsi="Cambria" w:eastAsia="黑体" w:cs="Cambria"/>
-                <w:sz w:val="20"/>
-                <w:szCs w:val="20"/>
-                <w:lang w:val="en-US" w:eastAsia="zh-CN"/>
-              </w:rPr>
-              <w:t xml:space="preserve">per day </w:t>
-            </w:r>
-            <w:r>
-              <w:rPr>
-                <w:rFonts w:hint="eastAsia" w:ascii="Cambria" w:hAnsi="Cambria" w:eastAsia="黑体" w:cs="Cambria"/>
-                <w:sz w:val="20"/>
-                <w:szCs w:val="20"/>
-              </w:rPr>
-              <w:t xml:space="preserve">across </w:t>
-            </w:r>
-            <w:r>
-              <w:rPr>
-                <w:rFonts w:hint="eastAsia" w:ascii="Cambria" w:hAnsi="Cambria" w:eastAsia="黑体" w:cs="Cambria"/>
-                <w:b w:val="0"/>
-                <w:bCs w:val="0"/>
-                <w:sz w:val="20"/>
-                <w:szCs w:val="20"/>
-                <w:lang w:val="en-US" w:eastAsia="zh-CN"/>
-              </w:rPr>
-              <w:t>6</w:t>
-            </w:r>
-            <w:r>
-              <w:rPr>
-                <w:rFonts w:hint="eastAsia" w:ascii="Cambria" w:hAnsi="Cambria" w:eastAsia="黑体" w:cs="Cambria"/>
-                <w:sz w:val="20"/>
-                <w:szCs w:val="20"/>
-              </w:rPr>
-              <w:t xml:space="preserve"> parking scenarios</w:t>
+                <w:sz w:val="20"/>
+                <w:szCs w:val="20"/>
+              </w:rPr>
+              <w:t xml:space="preserve"> through automating the advanced data processing </w:t>
+            </w:r>
+            <w:r>
+              <w:rPr>
+                <w:rFonts w:hint="eastAsia" w:ascii="Cambria" w:hAnsi="Cambria" w:eastAsia="黑体" w:cs="Cambria"/>
+                <w:sz w:val="20"/>
+                <w:szCs w:val="20"/>
+                <w:lang w:val="en-US" w:eastAsia="zh-CN"/>
+              </w:rPr>
+              <w:t>for</w:t>
+            </w:r>
+            <w:r>
+              <w:rPr>
+                <w:rFonts w:hint="eastAsia" w:ascii="Cambria" w:hAnsi="Cambria" w:eastAsia="黑体" w:cs="Cambria"/>
+                <w:sz w:val="20"/>
+                <w:szCs w:val="20"/>
+              </w:rPr>
+              <w:t xml:space="preserve"> 36,000+ </w:t>
+            </w:r>
+            <w:r>
+              <w:rPr>
+                <w:rFonts w:hint="eastAsia" w:ascii="Cambria" w:hAnsi="Cambria" w:eastAsia="黑体" w:cs="Cambria"/>
+                <w:sz w:val="20"/>
+                <w:szCs w:val="20"/>
+                <w:lang w:val="en-US" w:eastAsia="zh-CN"/>
+              </w:rPr>
+              <w:t xml:space="preserve">daily </w:t>
+            </w:r>
+            <w:r>
+              <w:rPr>
+                <w:rFonts w:hint="eastAsia" w:ascii="Cambria" w:hAnsi="Cambria" w:eastAsia="黑体" w:cs="Cambria"/>
+                <w:sz w:val="20"/>
+                <w:szCs w:val="20"/>
+              </w:rPr>
+              <w:t>simulation test records across 6 parking scenarios</w:t>
             </w:r>
           </w:p>
         </w:tc>
@@ -1476,7 +1376,7 @@
                 <w:sz w:val="20"/>
                 <w:szCs w:val="20"/>
                 <w:u w:val="none"/>
-                <w:lang w:val="en-US"/>
+                <w:lang w:val="en-US" w:eastAsia="zh-CN"/>
               </w:rPr>
             </w:pPr>
             <w:r>
@@ -1488,6 +1388,17 @@
                 <w:szCs w:val="20"/>
               </w:rPr>
               <w:t>Team Lead</w:t>
+            </w:r>
+            <w:r>
+              <w:rPr>
+                <w:rFonts w:hint="eastAsia" w:ascii="Cambria" w:hAnsi="Cambria" w:eastAsia="黑体" w:cs="Cambria"/>
+                <w:i/>
+                <w:iCs/>
+                <w:sz w:val="20"/>
+                <w:szCs w:val="20"/>
+                <w:lang w:val="en-US" w:eastAsia="zh-CN"/>
+              </w:rPr>
+              <w:t xml:space="preserve"> </w:t>
             </w:r>
           </w:p>
         </w:tc>
@@ -1594,7 +1505,7 @@
               <w:widowControl w:val="0"/>
               <w:numPr>
                 <w:ilvl w:val="0"/>
-                <w:numId w:val="2"/>
+                <w:numId w:val="3"/>
               </w:numPr>
               <w:kinsoku/>
               <w:wordWrap/>
@@ -1625,7 +1536,7 @@
                 <w:szCs w:val="20"/>
                 <w:lang w:val="en-US" w:eastAsia="zh-CN"/>
               </w:rPr>
-              <w:t>Managed</w:t>
+              <w:t>Led</w:t>
             </w:r>
             <w:r>
               <w:rPr>
@@ -1695,45 +1606,81 @@
             <w:r>
               <w:rPr>
                 <w:rFonts w:hint="eastAsia" w:ascii="Cambria" w:hAnsi="Cambria" w:eastAsia="黑体" w:cs="Cambria"/>
-                <w:i w:val="0"/>
-                <w:iCs w:val="0"/>
-                <w:sz w:val="20"/>
-                <w:szCs w:val="20"/>
-              </w:rPr>
-              <w:t xml:space="preserve">build </w:t>
-            </w:r>
-            <w:r>
-              <w:rPr>
-                <w:rFonts w:hint="eastAsia" w:ascii="Cambria" w:hAnsi="Cambria" w:eastAsia="黑体" w:cs="Cambria"/>
-                <w:b w:val="0"/>
-                <w:bCs w:val="0"/>
-                <w:i w:val="0"/>
-                <w:iCs w:val="0"/>
-                <w:sz w:val="20"/>
-                <w:szCs w:val="20"/>
-              </w:rPr>
-              <w:t>8 types</w:t>
-            </w:r>
-            <w:r>
-              <w:rPr>
-                <w:rFonts w:hint="eastAsia" w:ascii="Cambria" w:hAnsi="Cambria" w:eastAsia="黑体" w:cs="Cambria"/>
-                <w:i w:val="0"/>
-                <w:iCs w:val="0"/>
-                <w:sz w:val="20"/>
-                <w:szCs w:val="20"/>
-              </w:rPr>
-              <w:t xml:space="preserve"> of robots from scratch</w:t>
-            </w:r>
-            <w:r>
-              <w:rPr>
-                <w:rFonts w:hint="eastAsia" w:ascii="Cambria" w:hAnsi="Cambria" w:eastAsia="黑体" w:cs="Cambria"/>
-                <w:i w:val="0"/>
-                <w:iCs w:val="0"/>
-                <w:sz w:val="20"/>
-                <w:szCs w:val="20"/>
-                <w:lang w:val="en-US" w:eastAsia="zh-CN"/>
-              </w:rPr>
-              <w:t xml:space="preserve"> for 2 years</w:t>
+                <w:b/>
+                <w:bCs/>
+                <w:i w:val="0"/>
+                <w:iCs w:val="0"/>
+                <w:sz w:val="20"/>
+                <w:szCs w:val="20"/>
+                <w:lang w:val="en-US" w:eastAsia="zh-CN"/>
+              </w:rPr>
+              <w:t>deliver</w:t>
+            </w:r>
+            <w:r>
+              <w:rPr>
+                <w:rFonts w:hint="eastAsia" w:ascii="Cambria" w:hAnsi="Cambria" w:eastAsia="黑体" w:cs="Cambria"/>
+                <w:i w:val="0"/>
+                <w:iCs w:val="0"/>
+                <w:sz w:val="20"/>
+                <w:szCs w:val="20"/>
+                <w:lang w:val="en-US" w:eastAsia="zh-CN"/>
+              </w:rPr>
+              <w:t xml:space="preserve"> </w:t>
+            </w:r>
+            <w:r>
+              <w:rPr>
+                <w:rFonts w:hint="eastAsia" w:ascii="Cambria" w:hAnsi="Cambria" w:eastAsia="黑体" w:cs="Cambria"/>
+                <w:b w:val="0"/>
+                <w:bCs w:val="0"/>
+                <w:i w:val="0"/>
+                <w:iCs w:val="0"/>
+                <w:sz w:val="20"/>
+                <w:szCs w:val="20"/>
+              </w:rPr>
+              <w:t>8</w:t>
+            </w:r>
+            <w:r>
+              <w:rPr>
+                <w:rFonts w:hint="eastAsia" w:ascii="Cambria" w:hAnsi="Cambria" w:eastAsia="黑体" w:cs="Cambria"/>
+                <w:i w:val="0"/>
+                <w:iCs w:val="0"/>
+                <w:sz w:val="20"/>
+                <w:szCs w:val="20"/>
+              </w:rPr>
+              <w:t xml:space="preserve"> </w:t>
+            </w:r>
+            <w:r>
+              <w:rPr>
+                <w:rFonts w:hint="eastAsia" w:ascii="Cambria" w:hAnsi="Cambria" w:eastAsia="黑体" w:cs="Cambria"/>
+                <w:i w:val="0"/>
+                <w:iCs w:val="0"/>
+                <w:sz w:val="20"/>
+                <w:szCs w:val="20"/>
+                <w:lang w:val="en-US" w:eastAsia="zh-CN"/>
+              </w:rPr>
+              <w:t xml:space="preserve">fully functional </w:t>
+            </w:r>
+            <w:r>
+              <w:rPr>
+                <w:rFonts w:hint="eastAsia" w:ascii="Cambria" w:hAnsi="Cambria" w:eastAsia="黑体" w:cs="Cambria"/>
+                <w:i w:val="0"/>
+                <w:iCs w:val="0"/>
+                <w:sz w:val="20"/>
+                <w:szCs w:val="20"/>
+              </w:rPr>
+              <w:t xml:space="preserve">robots </w:t>
+            </w:r>
+            <w:r>
+              <w:rPr>
+                <w:rFonts w:hint="eastAsia" w:ascii="Cambria" w:hAnsi="Cambria" w:eastAsia="黑体" w:cs="Cambria"/>
+                <w:b/>
+                <w:bCs/>
+                <w:i w:val="0"/>
+                <w:iCs w:val="0"/>
+                <w:sz w:val="20"/>
+                <w:szCs w:val="20"/>
+              </w:rPr>
+              <w:t>from scratch</w:t>
             </w:r>
             <w:r>
               <w:rPr>
@@ -1896,7 +1843,7 @@
               <w:widowControl w:val="0"/>
               <w:numPr>
                 <w:ilvl w:val="0"/>
-                <w:numId w:val="2"/>
+                <w:numId w:val="3"/>
               </w:numPr>
               <w:kinsoku/>
               <w:wordWrap/>
@@ -1955,20 +1902,20 @@
                 <w:szCs w:val="20"/>
                 <w:lang w:val="en-US" w:eastAsia="zh-CN"/>
               </w:rPr>
-              <w:t xml:space="preserve"> in sponsorship by increasing success rate in shooting, movement, and detection through </w:t>
-            </w:r>
-            <w:r>
-              <w:rPr>
-                <w:rFonts w:hint="eastAsia" w:ascii="Cambria" w:hAnsi="Cambria" w:eastAsia="黑体" w:cs="Cambria"/>
-                <w:b/>
-                <w:bCs/>
-                <w:i w:val="0"/>
-                <w:iCs w:val="0"/>
-                <w:sz w:val="20"/>
-                <w:szCs w:val="20"/>
-                <w:lang w:val="en-US" w:eastAsia="zh-CN"/>
-              </w:rPr>
-              <w:t>7000+ tests</w:t>
+              <w:t xml:space="preserve"> in sponsorship by improving shooting, motion control, and detection through </w:t>
+            </w:r>
+            <w:r>
+              <w:rPr>
+                <w:rFonts w:hint="eastAsia" w:ascii="Cambria" w:hAnsi="Cambria" w:eastAsia="黑体" w:cs="Cambria"/>
+                <w:b/>
+                <w:bCs/>
+                <w:i w:val="0"/>
+                <w:iCs w:val="0"/>
+                <w:sz w:val="20"/>
+                <w:szCs w:val="20"/>
+                <w:lang w:val="en-US" w:eastAsia="zh-CN"/>
+              </w:rPr>
+              <w:t>7000+ test iterations</w:t>
             </w:r>
           </w:p>
         </w:tc>
@@ -2156,7 +2103,7 @@
               <w:widowControl w:val="0"/>
               <w:numPr>
                 <w:ilvl w:val="0"/>
-                <w:numId w:val="2"/>
+                <w:numId w:val="3"/>
               </w:numPr>
               <w:kinsoku/>
               <w:wordWrap/>
@@ -2317,7 +2264,22 @@
                 <w:u w:val="none"/>
                 <w:lang w:val="en-US" w:eastAsia="zh-CN"/>
               </w:rPr>
-              <w:t>, getting promotion</w:t>
+              <w:t xml:space="preserve">, gaining </w:t>
+            </w:r>
+            <w:r>
+              <w:rPr>
+                <w:rFonts w:hint="eastAsia" w:ascii="Cambria" w:hAnsi="Cambria" w:eastAsia="黑体" w:cs="Cambria"/>
+                <w:b/>
+                <w:bCs/>
+                <w:i w:val="0"/>
+                <w:iCs w:val="0"/>
+                <w:color w:val="auto"/>
+                <w:sz w:val="20"/>
+                <w:szCs w:val="20"/>
+                <w:u w:val="none"/>
+                <w:lang w:val="en-US" w:eastAsia="zh-CN"/>
+              </w:rPr>
+              <w:t>promotion</w:t>
             </w:r>
             <w:r>
               <w:rPr>
@@ -2338,7 +2300,7 @@
                 <w:szCs w:val="20"/>
                 <w:lang w:val="en-US" w:eastAsia="zh-CN"/>
               </w:rPr>
-              <w:t>by coding contribution and trouble shooting</w:t>
+              <w:t>for code contributions and troubleshooting</w:t>
             </w:r>
           </w:p>
           <w:p>
@@ -2349,7 +2311,7 @@
               <w:widowControl w:val="0"/>
               <w:numPr>
                 <w:ilvl w:val="0"/>
-                <w:numId w:val="2"/>
+                <w:numId w:val="3"/>
               </w:numPr>
               <w:kinsoku/>
               <w:wordWrap/>
@@ -2373,24 +2335,109 @@
             <w:r>
               <w:rPr>
                 <w:rFonts w:hint="eastAsia" w:ascii="Cambria" w:hAnsi="Cambria" w:eastAsia="黑体" w:cs="Cambria"/>
-                <w:i w:val="0"/>
-                <w:iCs w:val="0"/>
-                <w:sz w:val="20"/>
-                <w:szCs w:val="20"/>
-                <w:lang w:val="en-US" w:eastAsia="zh-CN"/>
-              </w:rPr>
-              <w:t>Converted complete OpenCV-based object detection into OpenCV pre-processing+</w:t>
-            </w:r>
-            <w:r>
-              <w:rPr>
-                <w:rFonts w:hint="eastAsia" w:ascii="Cambria" w:hAnsi="Cambria" w:eastAsia="黑体" w:cs="Cambria"/>
-                <w:b w:val="0"/>
-                <w:bCs w:val="0"/>
-                <w:sz w:val="20"/>
-                <w:szCs w:val="20"/>
-                <w:lang w:val="en-US" w:eastAsia="zh-CN"/>
-              </w:rPr>
-              <w:t>YOLOv7, increasing accuracy by 25%</w:t>
+                <w:color w:val="auto"/>
+                <w:sz w:val="20"/>
+                <w:szCs w:val="20"/>
+              </w:rPr>
+              <w:t xml:space="preserve">Enhanced detection accuracy by </w:t>
+            </w:r>
+            <w:r>
+              <w:rPr>
+                <w:rFonts w:hint="eastAsia" w:ascii="Cambria" w:hAnsi="Cambria" w:eastAsia="黑体" w:cs="Cambria"/>
+                <w:b/>
+                <w:bCs/>
+                <w:color w:val="auto"/>
+                <w:sz w:val="20"/>
+                <w:szCs w:val="20"/>
+              </w:rPr>
+              <w:t>25%</w:t>
+            </w:r>
+            <w:r>
+              <w:rPr>
+                <w:rFonts w:hint="eastAsia" w:ascii="Cambria" w:hAnsi="Cambria" w:eastAsia="黑体" w:cs="Cambria"/>
+                <w:color w:val="auto"/>
+                <w:sz w:val="20"/>
+                <w:szCs w:val="20"/>
+              </w:rPr>
+              <w:t xml:space="preserve"> by </w:t>
+            </w:r>
+            <w:r>
+              <w:rPr>
+                <w:rFonts w:hint="eastAsia" w:ascii="Cambria" w:hAnsi="Cambria" w:eastAsia="黑体" w:cs="Cambria"/>
+                <w:b w:val="0"/>
+                <w:bCs w:val="0"/>
+                <w:color w:val="auto"/>
+                <w:sz w:val="20"/>
+                <w:szCs w:val="20"/>
+              </w:rPr>
+              <w:t>upgrading</w:t>
+            </w:r>
+            <w:r>
+              <w:rPr>
+                <w:rFonts w:hint="eastAsia" w:ascii="Cambria" w:hAnsi="Cambria" w:eastAsia="黑体" w:cs="Cambria"/>
+                <w:color w:val="auto"/>
+                <w:sz w:val="20"/>
+                <w:szCs w:val="20"/>
+              </w:rPr>
+              <w:t xml:space="preserve"> from </w:t>
+            </w:r>
+            <w:r>
+              <w:rPr>
+                <w:rFonts w:hint="eastAsia" w:ascii="Cambria" w:hAnsi="Cambria" w:eastAsia="黑体" w:cs="Cambria"/>
+                <w:color w:val="auto"/>
+                <w:sz w:val="20"/>
+                <w:szCs w:val="20"/>
+                <w:lang w:val="en-US" w:eastAsia="zh-CN"/>
+              </w:rPr>
+              <w:t xml:space="preserve">pure </w:t>
+            </w:r>
+            <w:r>
+              <w:rPr>
+                <w:rFonts w:hint="eastAsia" w:ascii="Cambria" w:hAnsi="Cambria" w:eastAsia="黑体" w:cs="Cambria"/>
+                <w:color w:val="auto"/>
+                <w:sz w:val="20"/>
+                <w:szCs w:val="20"/>
+              </w:rPr>
+              <w:t xml:space="preserve">OpenCV </w:t>
+            </w:r>
+            <w:r>
+              <w:rPr>
+                <w:rFonts w:hint="eastAsia" w:ascii="Cambria" w:hAnsi="Cambria" w:eastAsia="黑体" w:cs="Cambria"/>
+                <w:color w:val="auto"/>
+                <w:sz w:val="20"/>
+                <w:szCs w:val="20"/>
+                <w:lang w:val="en-US" w:eastAsia="zh-CN"/>
+              </w:rPr>
+              <w:t xml:space="preserve">detection </w:t>
+            </w:r>
+            <w:r>
+              <w:rPr>
+                <w:rFonts w:hint="eastAsia" w:ascii="Cambria" w:hAnsi="Cambria" w:eastAsia="黑体" w:cs="Cambria"/>
+                <w:color w:val="auto"/>
+                <w:sz w:val="20"/>
+                <w:szCs w:val="20"/>
+              </w:rPr>
+              <w:t xml:space="preserve">to an OpenCV + </w:t>
+            </w:r>
+            <w:r>
+              <w:rPr>
+                <w:rFonts w:hint="eastAsia" w:ascii="Cambria" w:hAnsi="Cambria" w:eastAsia="黑体" w:cs="Cambria"/>
+                <w:b/>
+                <w:bCs/>
+                <w:color w:val="auto"/>
+                <w:sz w:val="20"/>
+                <w:szCs w:val="20"/>
+              </w:rPr>
+              <w:t>YOLOv7</w:t>
+            </w:r>
+            <w:r>
+              <w:rPr>
+                <w:rFonts w:hint="eastAsia" w:ascii="Cambria" w:hAnsi="Cambria" w:eastAsia="黑体" w:cs="Cambria"/>
+                <w:color w:val="auto"/>
+                <w:sz w:val="20"/>
+                <w:szCs w:val="20"/>
+              </w:rPr>
+              <w:t xml:space="preserve"> hybrid system</w:t>
             </w:r>
           </w:p>
           <w:p>
@@ -2401,7 +2448,7 @@
               <w:widowControl w:val="0"/>
               <w:numPr>
                 <w:ilvl w:val="0"/>
-                <w:numId w:val="2"/>
+                <w:numId w:val="3"/>
               </w:numPr>
               <w:kinsoku/>
               <w:wordWrap/>
@@ -2431,7 +2478,7 @@
                 <w:szCs w:val="20"/>
                 <w:lang w:val="en-US" w:eastAsia="zh-CN"/>
               </w:rPr>
-              <w:t xml:space="preserve">Refactored the system in collaboration with 5 peers from </w:t>
+              <w:t xml:space="preserve">Refactored the system from </w:t>
             </w:r>
             <w:r>
               <w:rPr>
@@ -2455,7 +2502,7 @@
                 <w:szCs w:val="20"/>
                 <w:lang w:val="en-US" w:eastAsia="zh-CN"/>
               </w:rPr>
-              <w:t>, achieving</w:t>
+              <w:t xml:space="preserve"> with 5 peers, achieving</w:t>
             </w:r>
             <w:r>
               <w:rPr>
@@ -2468,45 +2515,101 @@
             <w:r>
               <w:rPr>
                 <w:rFonts w:hint="eastAsia" w:ascii="Cambria" w:hAnsi="Cambria" w:eastAsia="黑体" w:cs="Cambria"/>
-                <w:b w:val="0"/>
-                <w:bCs w:val="0"/>
-                <w:sz w:val="20"/>
-                <w:szCs w:val="20"/>
-                <w:lang w:val="en-US" w:eastAsia="zh-CN"/>
-              </w:rPr>
-              <w:t xml:space="preserve">60 and </w:t>
-            </w:r>
-            <w:r>
-              <w:rPr>
-                <w:rFonts w:hint="eastAsia" w:ascii="Cambria" w:hAnsi="Cambria" w:eastAsia="黑体" w:cs="Cambria"/>
-                <w:i w:val="0"/>
-                <w:iCs w:val="0"/>
-                <w:sz w:val="20"/>
-                <w:szCs w:val="20"/>
-                <w:lang w:val="en-US" w:eastAsia="zh-CN"/>
-              </w:rPr>
-              <w:t xml:space="preserve">80 fps </w:t>
-            </w:r>
-            <w:r>
-              <w:rPr>
-                <w:rFonts w:hint="eastAsia" w:ascii="Cambria" w:hAnsi="Cambria" w:eastAsia="黑体" w:cs="Cambria"/>
-                <w:i w:val="0"/>
-                <w:iCs w:val="0"/>
-                <w:sz w:val="20"/>
-                <w:szCs w:val="20"/>
-              </w:rPr>
-              <w:t>on NVIDIA NX</w:t>
-            </w:r>
-            <w:r>
-              <w:rPr>
-                <w:rFonts w:hint="eastAsia" w:ascii="Cambria" w:hAnsi="Cambria" w:eastAsia="黑体" w:cs="Cambria"/>
-                <w:i w:val="0"/>
-                <w:iCs w:val="0"/>
-                <w:sz w:val="20"/>
-                <w:szCs w:val="20"/>
-                <w:lang w:val="en-US" w:eastAsia="zh-CN"/>
-              </w:rPr>
-              <w:t xml:space="preserve"> and AGX</w:t>
+                <w:b/>
+                <w:bCs/>
+                <w:sz w:val="20"/>
+                <w:szCs w:val="20"/>
+                <w:lang w:val="en-US" w:eastAsia="zh-CN"/>
+              </w:rPr>
+              <w:t>60 fps</w:t>
+            </w:r>
+            <w:r>
+              <w:rPr>
+                <w:rFonts w:hint="eastAsia" w:ascii="Cambria" w:hAnsi="Cambria" w:eastAsia="黑体" w:cs="Cambria"/>
+                <w:b w:val="0"/>
+                <w:bCs w:val="0"/>
+                <w:sz w:val="20"/>
+                <w:szCs w:val="20"/>
+                <w:lang w:val="en-US" w:eastAsia="zh-CN"/>
+              </w:rPr>
+              <w:t xml:space="preserve"> on </w:t>
+            </w:r>
+            <w:r>
+              <w:rPr>
+                <w:rFonts w:hint="eastAsia" w:ascii="Cambria" w:hAnsi="Cambria" w:eastAsia="黑体" w:cs="Cambria"/>
+                <w:i w:val="0"/>
+                <w:iCs w:val="0"/>
+                <w:sz w:val="20"/>
+                <w:szCs w:val="20"/>
+              </w:rPr>
+              <w:t>NVIDIA NX</w:t>
+            </w:r>
+            <w:r>
+              <w:rPr>
+                <w:rFonts w:hint="eastAsia" w:ascii="Cambria" w:hAnsi="Cambria" w:eastAsia="黑体" w:cs="Cambria"/>
+                <w:i w:val="0"/>
+                <w:iCs w:val="0"/>
+                <w:sz w:val="20"/>
+                <w:szCs w:val="20"/>
+                <w:lang w:val="en-US" w:eastAsia="zh-CN"/>
+              </w:rPr>
+              <w:t xml:space="preserve"> </w:t>
+            </w:r>
+            <w:r>
+              <w:rPr>
+                <w:rFonts w:hint="eastAsia" w:ascii="Cambria" w:hAnsi="Cambria" w:eastAsia="黑体" w:cs="Cambria"/>
+                <w:b w:val="0"/>
+                <w:bCs w:val="0"/>
+                <w:sz w:val="20"/>
+                <w:szCs w:val="20"/>
+                <w:lang w:val="en-US" w:eastAsia="zh-CN"/>
+              </w:rPr>
+              <w:t xml:space="preserve">and </w:t>
+            </w:r>
+            <w:r>
+              <w:rPr>
+                <w:rFonts w:hint="eastAsia" w:ascii="Cambria" w:hAnsi="Cambria" w:eastAsia="黑体" w:cs="Cambria"/>
+                <w:b/>
+                <w:bCs/>
+                <w:i w:val="0"/>
+                <w:iCs w:val="0"/>
+                <w:sz w:val="20"/>
+                <w:szCs w:val="20"/>
+                <w:lang w:val="en-US" w:eastAsia="zh-CN"/>
+              </w:rPr>
+              <w:t>80 fps</w:t>
+            </w:r>
+            <w:r>
+              <w:rPr>
+                <w:rFonts w:hint="eastAsia" w:ascii="Cambria" w:hAnsi="Cambria" w:eastAsia="黑体" w:cs="Cambria"/>
+                <w:i w:val="0"/>
+                <w:iCs w:val="0"/>
+                <w:sz w:val="20"/>
+                <w:szCs w:val="20"/>
+                <w:lang w:val="en-US" w:eastAsia="zh-CN"/>
+              </w:rPr>
+              <w:t xml:space="preserve"> </w:t>
+            </w:r>
+            <w:r>
+              <w:rPr>
+                <w:rFonts w:hint="eastAsia" w:ascii="Cambria" w:hAnsi="Cambria" w:eastAsia="黑体" w:cs="Cambria"/>
+                <w:i w:val="0"/>
+                <w:iCs w:val="0"/>
+                <w:sz w:val="20"/>
+                <w:szCs w:val="20"/>
+              </w:rPr>
+              <w:t>on NVIDIA</w:t>
+            </w:r>
+            <w:r>
+              <w:rPr>
+                <w:rFonts w:hint="eastAsia" w:ascii="Cambria" w:hAnsi="Cambria" w:eastAsia="黑体" w:cs="Cambria"/>
+                <w:i w:val="0"/>
+                <w:iCs w:val="0"/>
+                <w:sz w:val="20"/>
+                <w:szCs w:val="20"/>
+                <w:lang w:val="en-US" w:eastAsia="zh-CN"/>
+              </w:rPr>
+              <w:t xml:space="preserve"> AGX</w:t>
             </w:r>
           </w:p>
           <w:p>
@@ -2517,7 +2620,7 @@
               <w:widowControl w:val="0"/>
               <w:numPr>
                 <w:ilvl w:val="0"/>
-                <w:numId w:val="2"/>
+                <w:numId w:val="3"/>
               </w:numPr>
               <w:kinsoku/>
               <w:wordWrap/>
@@ -2595,42 +2698,33 @@
                 <w:szCs w:val="20"/>
                 <w:lang w:val="en-US" w:eastAsia="zh-CN"/>
               </w:rPr>
-              <w:t>that processes object detection key points</w:t>
-            </w:r>
-            <w:r>
-              <w:rPr>
-                <w:rFonts w:hint="eastAsia" w:ascii="Cambria" w:hAnsi="Cambria" w:eastAsia="黑体" w:cs="Cambria"/>
-                <w:sz w:val="20"/>
-                <w:szCs w:val="20"/>
-              </w:rPr>
-              <w:t>, improving</w:t>
-            </w:r>
-            <w:r>
-              <w:rPr>
-                <w:rFonts w:hint="eastAsia" w:ascii="Cambria" w:hAnsi="Cambria" w:eastAsia="黑体" w:cs="Cambria"/>
-                <w:sz w:val="20"/>
-                <w:szCs w:val="20"/>
-                <w:lang w:val="en-US" w:eastAsia="zh-CN"/>
-              </w:rPr>
-              <w:t xml:space="preserve"> </w:t>
-            </w:r>
-            <w:r>
-              <w:rPr>
-                <w:rFonts w:hint="eastAsia" w:ascii="Cambria" w:hAnsi="Cambria" w:eastAsia="黑体" w:cs="Cambria"/>
-                <w:sz w:val="20"/>
-                <w:szCs w:val="20"/>
-              </w:rPr>
-              <w:t xml:space="preserve">efficiency by </w:t>
-            </w:r>
-            <w:r>
-              <w:rPr>
-                <w:rFonts w:hint="eastAsia" w:ascii="Cambria" w:hAnsi="Cambria" w:eastAsia="黑体" w:cs="Cambria"/>
-                <w:b w:val="0"/>
-                <w:bCs w:val="0"/>
-                <w:sz w:val="20"/>
-                <w:szCs w:val="20"/>
-              </w:rPr>
-              <w:t>50%</w:t>
+              <w:t>processing detected key points</w:t>
+            </w:r>
+            <w:r>
+              <w:rPr>
+                <w:rFonts w:hint="eastAsia" w:ascii="Cambria" w:hAnsi="Cambria" w:eastAsia="黑体" w:cs="Cambria"/>
+                <w:sz w:val="20"/>
+                <w:szCs w:val="20"/>
+              </w:rPr>
+              <w:t xml:space="preserve">, outperforming </w:t>
+            </w:r>
+            <w:r>
+              <w:rPr>
+                <w:rFonts w:hint="eastAsia" w:ascii="Cambria" w:hAnsi="Cambria" w:eastAsia="黑体" w:cs="Cambria"/>
+                <w:b/>
+                <w:bCs/>
+                <w:sz w:val="20"/>
+                <w:szCs w:val="20"/>
+              </w:rPr>
+              <w:t>90%</w:t>
+            </w:r>
+            <w:r>
+              <w:rPr>
+                <w:rFonts w:hint="eastAsia" w:ascii="Cambria" w:hAnsi="Cambria" w:eastAsia="黑体" w:cs="Cambria"/>
+                <w:sz w:val="20"/>
+                <w:szCs w:val="20"/>
+              </w:rPr>
+              <w:t xml:space="preserve"> competitors in metrics</w:t>
             </w:r>
           </w:p>
         </w:tc>
@@ -3028,7 +3122,7 @@
               <w:widowControl w:val="0"/>
               <w:numPr>
                 <w:ilvl w:val="0"/>
-                <w:numId w:val="2"/>
+                <w:numId w:val="3"/>
               </w:numPr>
               <w:kinsoku/>
               <w:wordWrap/>
@@ -3055,28 +3149,40 @@
             </w:pPr>
             <w:r>
               <w:rPr>
-                <w:rFonts w:hint="eastAsia" w:ascii="Cambria" w:hAnsi="Cambria" w:eastAsia="黑体" w:cs="Cambria"/>
-                <w:b w:val="0"/>
-                <w:bCs w:val="0"/>
-                <w:i w:val="0"/>
-                <w:iCs w:val="0"/>
-                <w:color w:val="auto"/>
-                <w:sz w:val="20"/>
-                <w:szCs w:val="20"/>
-              </w:rPr>
-              <w:t>Designed</w:t>
-            </w:r>
-            <w:r>
-              <w:rPr>
-                <w:rFonts w:hint="eastAsia" w:ascii="Cambria" w:hAnsi="Cambria" w:eastAsia="黑体" w:cs="Cambria"/>
-                <w:b w:val="0"/>
-                <w:bCs w:val="0"/>
-                <w:i w:val="0"/>
-                <w:iCs w:val="0"/>
-                <w:color w:val="auto"/>
-                <w:sz w:val="20"/>
-                <w:szCs w:val="20"/>
-                <w:lang w:val="en-US" w:eastAsia="zh-CN"/>
+                <w:rFonts w:hint="default" w:ascii="Cambria" w:hAnsi="Cambria" w:eastAsia="黑体" w:cs="Cambria"/>
+                <w:b w:val="0"/>
+                <w:bCs w:val="0"/>
+                <w:i w:val="0"/>
+                <w:iCs w:val="0"/>
+                <w:sz w:val="20"/>
+                <w:szCs w:val="20"/>
+                <w:lang w:val="en-US"/>
+              </w:rPr>
+              <w:t xml:space="preserve">Designed an </w:t>
+            </w:r>
+            <w:r>
+              <w:rPr>
+                <w:rFonts w:hint="default" w:ascii="Cambria" w:hAnsi="Cambria" w:eastAsia="黑体" w:cs="Cambria"/>
+                <w:b/>
+                <w:bCs/>
+                <w:i w:val="0"/>
+                <w:iCs w:val="0"/>
+                <w:sz w:val="20"/>
+                <w:szCs w:val="20"/>
+                <w:lang w:val="en-US"/>
+              </w:rPr>
+              <w:t>LLM-powered</w:t>
+            </w:r>
+            <w:r>
+              <w:rPr>
+                <w:rFonts w:hint="default" w:ascii="Cambria" w:hAnsi="Cambria" w:eastAsia="黑体" w:cs="Cambria"/>
+                <w:b w:val="0"/>
+                <w:bCs w:val="0"/>
+                <w:i w:val="0"/>
+                <w:iCs w:val="0"/>
+                <w:sz w:val="20"/>
+                <w:szCs w:val="20"/>
+                <w:lang w:val="en-US"/>
               </w:rPr>
               <w:t xml:space="preserve"> </w:t>
             </w:r>
@@ -3091,33 +3197,33 @@
                 <w:szCs w:val="20"/>
                 <w:lang w:val="en-US"/>
               </w:rPr>
-              <w:t>a</w:t>
-            </w:r>
-            <w:r>
-              <w:rPr>
-                <w:rFonts w:hint="eastAsia" w:ascii="Cambria" w:hAnsi="Cambria" w:eastAsia="黑体" w:cs="Cambria"/>
-                <w:b/>
-                <w:bCs/>
-                <w:i w:val="0"/>
-                <w:iCs w:val="0"/>
-                <w:sz w:val="20"/>
-                <w:szCs w:val="20"/>
-                <w:lang w:val="en-US" w:eastAsia="zh-CN"/>
-              </w:rPr>
-              <w:t xml:space="preserve"> LLM </w:t>
+              <w:t>assistant</w:t>
             </w:r>
             <w:r>
               <w:rPr>
                 <w:rFonts w:hint="default" w:ascii="Cambria" w:hAnsi="Cambria" w:eastAsia="黑体" w:cs="Cambria"/>
-                <w:b/>
-                <w:bCs/>
+                <w:b w:val="0"/>
+                <w:bCs w:val="0"/>
                 <w:i w:val="0"/>
                 <w:iCs w:val="0"/>
                 <w:sz w:val="20"/>
                 <w:szCs w:val="20"/>
                 <w:lang w:val="en-US"/>
               </w:rPr>
-              <w:t>assistant</w:t>
+              <w:t xml:space="preserve"> </w:t>
+            </w:r>
+            <w:r>
+              <w:rPr>
+                <w:rFonts w:hint="eastAsia" w:ascii="Cambria" w:hAnsi="Cambria" w:eastAsia="黑体" w:cs="Cambria"/>
+                <w:b w:val="0"/>
+                <w:bCs w:val="0"/>
+                <w:i w:val="0"/>
+                <w:iCs w:val="0"/>
+                <w:sz w:val="20"/>
+                <w:szCs w:val="20"/>
+                <w:lang w:val="en-US" w:eastAsia="zh-CN"/>
+              </w:rPr>
+              <w:t xml:space="preserve">to </w:t>
             </w:r>
             <w:r>
               <w:rPr>
@@ -3130,20 +3236,59 @@
                 <w:szCs w:val="20"/>
                 <w:lang w:val="en-US"/>
               </w:rPr>
-              <w:t xml:space="preserve"> that </w:t>
-            </w:r>
-            <w:r>
-              <w:rPr>
-                <w:rFonts w:hint="eastAsia" w:ascii="Cambria" w:hAnsi="Cambria" w:eastAsia="黑体" w:cs="Cambria"/>
-                <w:b w:val="0"/>
-                <w:bCs w:val="0"/>
-                <w:i w:val="0"/>
-                <w:iCs w:val="0"/>
-                <w:sz w:val="20"/>
-                <w:szCs w:val="20"/>
-                <w:lang w:val="en-US" w:eastAsia="zh-CN"/>
-              </w:rPr>
-              <w:t>delivers tailored shopping lists based on user preferences and real-time store inventory</w:t>
+              <w:t xml:space="preserve">generate tailored </w:t>
+            </w:r>
+            <w:r>
+              <w:rPr>
+                <w:rFonts w:hint="eastAsia" w:ascii="Cambria" w:hAnsi="Cambria" w:eastAsia="黑体" w:cs="Cambria"/>
+                <w:b w:val="0"/>
+                <w:bCs w:val="0"/>
+                <w:i w:val="0"/>
+                <w:iCs w:val="0"/>
+                <w:sz w:val="20"/>
+                <w:szCs w:val="20"/>
+                <w:lang w:val="en-US" w:eastAsia="zh-CN"/>
+              </w:rPr>
+              <w:t>shopping lists</w:t>
+            </w:r>
+            <w:r>
+              <w:rPr>
+                <w:rFonts w:hint="default" w:ascii="Cambria" w:hAnsi="Cambria" w:eastAsia="黑体" w:cs="Cambria"/>
+                <w:b w:val="0"/>
+                <w:bCs w:val="0"/>
+                <w:i w:val="0"/>
+                <w:iCs w:val="0"/>
+                <w:sz w:val="20"/>
+                <w:szCs w:val="20"/>
+                <w:lang w:val="en-US"/>
+              </w:rPr>
+              <w:t xml:space="preserve"> </w:t>
+            </w:r>
+            <w:r>
+              <w:rPr>
+                <w:rFonts w:hint="eastAsia" w:ascii="Cambria" w:hAnsi="Cambria" w:eastAsia="黑体" w:cs="Cambria"/>
+                <w:b w:val="0"/>
+                <w:bCs w:val="0"/>
+                <w:i w:val="0"/>
+                <w:iCs w:val="0"/>
+                <w:sz w:val="20"/>
+                <w:szCs w:val="20"/>
+                <w:lang w:val="en-US" w:eastAsia="zh-CN"/>
+              </w:rPr>
+              <w:t>using</w:t>
+            </w:r>
+            <w:r>
+              <w:rPr>
+                <w:rFonts w:hint="default" w:ascii="Cambria" w:hAnsi="Cambria" w:eastAsia="黑体" w:cs="Cambria"/>
+                <w:b w:val="0"/>
+                <w:bCs w:val="0"/>
+                <w:i w:val="0"/>
+                <w:iCs w:val="0"/>
+                <w:sz w:val="20"/>
+                <w:szCs w:val="20"/>
+                <w:lang w:val="en-US"/>
+              </w:rPr>
+              <w:t xml:space="preserve"> user preferences and real-time inventory</w:t>
             </w:r>
           </w:p>
           <w:p>
@@ -3154,7 +3299,7 @@
               <w:widowControl w:val="0"/>
               <w:numPr>
                 <w:ilvl w:val="0"/>
-                <w:numId w:val="2"/>
+                <w:numId w:val="3"/>
               </w:numPr>
               <w:kinsoku/>
               <w:wordWrap/>
@@ -3189,7 +3334,7 @@
                 <w:szCs w:val="20"/>
                 <w:lang w:val="en-US" w:eastAsia="zh-CN"/>
               </w:rPr>
-              <w:t>Benchmarked GPT-4o-mini against GPT-4 and GPT-3.5-turbo for LLM agent performance, demonstrating 20% higher recipe match precision and 40% suggestion accuracy, and 42% reduced processing time</w:t>
+              <w:t>Benchmarked GPT-4o-mini against GPT-4 and GPT-3.5-turbo for LLM agent performance, demonstrating 20% higher recipe match precision and 40% suggestion accuracy, and 42% faster processing time</w:t>
             </w:r>
           </w:p>
           <w:p>
@@ -3200,7 +3345,7 @@
               <w:widowControl w:val="0"/>
               <w:numPr>
                 <w:ilvl w:val="0"/>
-                <w:numId w:val="2"/>
+                <w:numId w:val="3"/>
               </w:numPr>
               <w:kinsoku/>
               <w:wordWrap/>
@@ -3226,71 +3371,116 @@
             <w:r>
               <w:rPr>
                 <w:rFonts w:hint="eastAsia" w:ascii="Cambria" w:hAnsi="Cambria" w:eastAsia="黑体" w:cs="Cambria"/>
-                <w:b w:val="0"/>
-                <w:bCs w:val="0"/>
-                <w:color w:val="auto"/>
-                <w:sz w:val="20"/>
-                <w:szCs w:val="20"/>
-              </w:rPr>
-              <w:t xml:space="preserve">Developed </w:t>
-            </w:r>
-            <w:r>
-              <w:rPr>
-                <w:rFonts w:hint="eastAsia" w:ascii="Cambria" w:hAnsi="Cambria" w:eastAsia="黑体" w:cs="Cambria"/>
-                <w:b w:val="0"/>
-                <w:bCs w:val="0"/>
-                <w:color w:val="auto"/>
-                <w:sz w:val="20"/>
-                <w:szCs w:val="20"/>
-                <w:lang w:val="en-US" w:eastAsia="zh-CN"/>
-              </w:rPr>
-              <w:t>the UI/UX in React.js frontend, and effective prompts</w:t>
-            </w:r>
-            <w:r>
-              <w:rPr>
-                <w:rFonts w:hint="eastAsia" w:ascii="Cambria" w:hAnsi="Cambria" w:eastAsia="黑体" w:cs="Cambria"/>
-                <w:b w:val="0"/>
-                <w:bCs w:val="0"/>
-                <w:color w:val="auto"/>
-                <w:sz w:val="20"/>
-                <w:szCs w:val="20"/>
+                <w:i w:val="0"/>
+                <w:iCs w:val="0"/>
+                <w:sz w:val="20"/>
+                <w:szCs w:val="20"/>
+                <w:lang w:val="en-US" w:eastAsia="zh-CN"/>
+              </w:rPr>
+              <w:t>Built</w:t>
+            </w:r>
+            <w:r>
+              <w:rPr>
+                <w:rFonts w:hint="default" w:ascii="Cambria" w:hAnsi="Cambria" w:eastAsia="黑体" w:cs="Cambria"/>
+                <w:i w:val="0"/>
+                <w:iCs w:val="0"/>
+                <w:sz w:val="20"/>
+                <w:szCs w:val="20"/>
+                <w:lang w:val="en-US"/>
+              </w:rPr>
+              <w:t xml:space="preserve"> a showcase </w:t>
+            </w:r>
+            <w:r>
+              <w:rPr>
+                <w:rFonts w:hint="eastAsia" w:ascii="Cambria" w:hAnsi="Cambria" w:eastAsia="黑体" w:cs="Cambria"/>
+                <w:i w:val="0"/>
+                <w:iCs w:val="0"/>
+                <w:sz w:val="20"/>
+                <w:szCs w:val="20"/>
+                <w:lang w:val="en-US" w:eastAsia="zh-CN"/>
+              </w:rPr>
+              <w:t>using</w:t>
+            </w:r>
+            <w:r>
+              <w:rPr>
+                <w:rFonts w:hint="default" w:ascii="Cambria" w:hAnsi="Cambria" w:eastAsia="黑体" w:cs="Cambria"/>
+                <w:i w:val="0"/>
+                <w:iCs w:val="0"/>
+                <w:sz w:val="20"/>
+                <w:szCs w:val="20"/>
+                <w:lang w:val="en-US"/>
               </w:rPr>
               <w:t xml:space="preserve"> </w:t>
             </w:r>
             <w:r>
               <w:rPr>
-                <w:rFonts w:hint="eastAsia" w:ascii="Cambria" w:hAnsi="Cambria" w:eastAsia="黑体" w:cs="Cambria"/>
-                <w:b w:val="0"/>
-                <w:bCs w:val="0"/>
-                <w:color w:val="auto"/>
-                <w:sz w:val="20"/>
-                <w:szCs w:val="20"/>
-                <w:lang w:val="en-US" w:eastAsia="zh-CN"/>
-              </w:rPr>
-              <w:t xml:space="preserve">and transaction logic </w:t>
-            </w:r>
-            <w:r>
-              <w:rPr>
-                <w:rFonts w:hint="eastAsia" w:ascii="Cambria" w:hAnsi="Cambria" w:eastAsia="黑体" w:cs="Cambria"/>
-                <w:b w:val="0"/>
-                <w:bCs w:val="0"/>
-                <w:color w:val="auto"/>
-                <w:sz w:val="20"/>
-                <w:szCs w:val="20"/>
-              </w:rPr>
-              <w:t>in a Flask backend</w:t>
-            </w:r>
-            <w:r>
-              <w:rPr>
-                <w:rFonts w:hint="eastAsia" w:ascii="Cambria" w:hAnsi="Cambria" w:eastAsia="黑体" w:cs="Cambria"/>
-                <w:b w:val="0"/>
-                <w:bCs w:val="0"/>
-                <w:color w:val="auto"/>
-                <w:sz w:val="20"/>
-                <w:szCs w:val="20"/>
-                <w:lang w:val="en-US" w:eastAsia="zh-CN"/>
-              </w:rPr>
-              <w:t xml:space="preserve"> for showcase</w:t>
+                <w:rFonts w:hint="default" w:ascii="Cambria" w:hAnsi="Cambria" w:eastAsia="黑体" w:cs="Cambria"/>
+                <w:b/>
+                <w:bCs/>
+                <w:i w:val="0"/>
+                <w:iCs w:val="0"/>
+                <w:sz w:val="20"/>
+                <w:szCs w:val="20"/>
+                <w:lang w:val="en-US"/>
+              </w:rPr>
+              <w:t>React.js</w:t>
+            </w:r>
+            <w:r>
+              <w:rPr>
+                <w:rFonts w:hint="default" w:ascii="Cambria" w:hAnsi="Cambria" w:eastAsia="黑体" w:cs="Cambria"/>
+                <w:i w:val="0"/>
+                <w:iCs w:val="0"/>
+                <w:sz w:val="20"/>
+                <w:szCs w:val="20"/>
+                <w:lang w:val="en-US"/>
+              </w:rPr>
+              <w:t xml:space="preserve"> for the frontend and </w:t>
+            </w:r>
+            <w:r>
+              <w:rPr>
+                <w:rFonts w:hint="default" w:ascii="Cambria" w:hAnsi="Cambria" w:eastAsia="黑体" w:cs="Cambria"/>
+                <w:b/>
+                <w:bCs/>
+                <w:i w:val="0"/>
+                <w:iCs w:val="0"/>
+                <w:sz w:val="20"/>
+                <w:szCs w:val="20"/>
+                <w:lang w:val="en-US"/>
+              </w:rPr>
+              <w:t xml:space="preserve">Flask </w:t>
+            </w:r>
+            <w:r>
+              <w:rPr>
+                <w:rFonts w:hint="default" w:ascii="Cambria" w:hAnsi="Cambria" w:eastAsia="黑体" w:cs="Cambria"/>
+                <w:i w:val="0"/>
+                <w:iCs w:val="0"/>
+                <w:sz w:val="20"/>
+                <w:szCs w:val="20"/>
+                <w:lang w:val="en-US"/>
+              </w:rPr>
+              <w:t>for the backend</w:t>
+            </w:r>
+            <w:r>
+              <w:rPr>
+                <w:rFonts w:hint="eastAsia" w:ascii="Cambria" w:hAnsi="Cambria" w:eastAsia="黑体" w:cs="Cambria"/>
+                <w:i w:val="0"/>
+                <w:iCs w:val="0"/>
+                <w:sz w:val="20"/>
+                <w:szCs w:val="20"/>
+                <w:lang w:val="en-US" w:eastAsia="zh-CN"/>
+              </w:rPr>
+              <w:t xml:space="preserve"> with effective</w:t>
+            </w:r>
+            <w:r>
+              <w:rPr>
+                <w:rFonts w:hint="default" w:ascii="Cambria" w:hAnsi="Cambria" w:eastAsia="黑体" w:cs="Cambria"/>
+                <w:i w:val="0"/>
+                <w:iCs w:val="0"/>
+                <w:sz w:val="20"/>
+                <w:szCs w:val="20"/>
+                <w:lang w:val="en-US"/>
+              </w:rPr>
+              <w:t xml:space="preserve"> prompts and transaction logic</w:t>
             </w:r>
           </w:p>
         </w:tc>
@@ -3635,7 +3825,7 @@
               <w:widowControl w:val="0"/>
               <w:numPr>
                 <w:ilvl w:val="0"/>
-                <w:numId w:val="2"/>
+                <w:numId w:val="3"/>
               </w:numPr>
               <w:kinsoku/>
               <w:wordWrap/>
@@ -3670,11 +3860,29 @@
                 <w:vertAlign w:val="baseline"/>
                 <w:lang w:val="en-US" w:eastAsia="zh-CN"/>
               </w:rPr>
-              <w:t>Bent the performance of a 15-member team, leading to 2</w:t>
+              <w:t xml:space="preserve">Bent the performance of a 15-member team, leading to </w:t>
+            </w:r>
+            <w:r>
+              <w:rPr>
+                <w:rFonts w:hint="eastAsia" w:ascii="Cambria" w:hAnsi="Cambria" w:eastAsia="宋体" w:cs="Cambria"/>
+                <w:b/>
+                <w:bCs/>
+                <w:i w:val="0"/>
+                <w:iCs w:val="0"/>
+                <w:color w:val="000000"/>
+                <w:sz w:val="20"/>
+                <w:szCs w:val="20"/>
+                <w:u w:val="none"/>
+                <w:vertAlign w:val="baseline"/>
+                <w:lang w:val="en-US" w:eastAsia="zh-CN"/>
+              </w:rPr>
+              <w:t>2</w:t>
             </w:r>
             <w:r>
               <w:rPr>
                 <w:rFonts w:hint="default" w:ascii="Cambria" w:hAnsi="Cambria" w:eastAsia="Cambria" w:cs="Cambria"/>
+                <w:b/>
+                <w:bCs/>
                 <w:i w:val="0"/>
                 <w:iCs w:val="0"/>
                 <w:color w:val="000000"/>
@@ -3688,6 +3896,8 @@
             <w:r>
               <w:rPr>
                 <w:rFonts w:hint="eastAsia" w:ascii="Cambria" w:hAnsi="Cambria" w:eastAsia="宋体" w:cs="Cambria"/>
+                <w:b/>
+                <w:bCs/>
                 <w:i w:val="0"/>
                 <w:iCs w:val="0"/>
                 <w:color w:val="000000"/>
@@ -3702,6 +3912,8 @@
             <w:r>
               <w:rPr>
                 <w:rFonts w:hint="default" w:ascii="Cambria" w:hAnsi="Cambria" w:eastAsia="Cambria" w:cs="Cambria"/>
+                <w:b/>
+                <w:bCs/>
                 <w:i w:val="0"/>
                 <w:iCs w:val="0"/>
                 <w:color w:val="000000"/>
@@ -3710,13 +3922,11 @@
                 <w:u w:val="none"/>
                 <w:vertAlign w:val="baseline"/>
               </w:rPr>
-              <w:t>admissions(</w:t>
+              <w:t>admissions</w:t>
             </w:r>
             <w:r>
               <w:rPr>
                 <w:rFonts w:hint="default" w:ascii="Cambria" w:hAnsi="Cambria" w:eastAsia="Cambria" w:cs="Cambria"/>
-                <w:b/>
-                <w:bCs/>
                 <w:i w:val="0"/>
                 <w:iCs w:val="0"/>
                 <w:color w:val="000000"/>
@@ -3725,6 +3935,21 @@
                 <w:u w:val="none"/>
                 <w:vertAlign w:val="baseline"/>
               </w:rPr>
+              <w:t>(</w:t>
+            </w:r>
+            <w:r>
+              <w:rPr>
+                <w:rFonts w:hint="default" w:ascii="Cambria" w:hAnsi="Cambria" w:eastAsia="Cambria" w:cs="Cambria"/>
+                <w:b w:val="0"/>
+                <w:bCs w:val="0"/>
+                <w:i w:val="0"/>
+                <w:iCs w:val="0"/>
+                <w:color w:val="000000"/>
+                <w:sz w:val="20"/>
+                <w:szCs w:val="20"/>
+                <w:u w:val="none"/>
+                <w:vertAlign w:val="baseline"/>
+              </w:rPr>
               <w:t>top 2 %</w:t>
             </w:r>
             <w:r>
@@ -3765,13 +3990,41 @@
                 <w:u w:val="none"/>
                 <w:vertAlign w:val="baseline"/>
               </w:rPr>
-              <w:t>), 1 Inspire Award(</w:t>
+              <w:t xml:space="preserve">), </w:t>
+            </w:r>
+            <w:r>
+              <w:rPr>
+                <w:rFonts w:hint="default" w:ascii="Cambria" w:hAnsi="Cambria" w:eastAsia="Cambria" w:cs="Cambria"/>
+                <w:b/>
+                <w:bCs/>
+                <w:i w:val="0"/>
+                <w:iCs w:val="0"/>
+                <w:color w:val="000000"/>
+                <w:sz w:val="20"/>
+                <w:szCs w:val="20"/>
+                <w:u w:val="none"/>
+                <w:vertAlign w:val="baseline"/>
+              </w:rPr>
+              <w:t>1 Inspire Award</w:t>
+            </w:r>
+            <w:r>
+              <w:rPr>
+                <w:rFonts w:hint="default" w:ascii="Cambria" w:hAnsi="Cambria" w:eastAsia="Cambria" w:cs="Cambria"/>
+                <w:i w:val="0"/>
+                <w:iCs w:val="0"/>
+                <w:color w:val="000000"/>
+                <w:sz w:val="20"/>
+                <w:szCs w:val="20"/>
+                <w:u w:val="none"/>
+                <w:vertAlign w:val="baseline"/>
+              </w:rPr>
+              <w:t>(</w:t>
             </w:r>
             <w:r>
               <w:rPr>
                 <w:rFonts w:hint="eastAsia" w:ascii="Cambria" w:hAnsi="Cambria" w:eastAsia="宋体" w:cs="Cambria"/>
-                <w:b/>
-                <w:bCs/>
+                <w:b w:val="0"/>
+                <w:bCs w:val="0"/>
                 <w:i w:val="0"/>
                 <w:iCs w:val="0"/>
                 <w:color w:val="000000"/>
@@ -3821,13 +4074,28 @@
                 <w:u w:val="none"/>
                 <w:vertAlign w:val="baseline"/>
               </w:rPr>
-              <w:t xml:space="preserve"> teams), and 3 Connect Awards</w:t>
+              <w:t xml:space="preserve"> teams), and </w:t>
             </w:r>
             <w:r>
               <w:rPr>
                 <w:rFonts w:hint="default" w:ascii="Cambria" w:hAnsi="Cambria" w:eastAsia="Cambria" w:cs="Cambria"/>
                 <w:b/>
                 <w:bCs/>
+                <w:i w:val="0"/>
+                <w:iCs w:val="0"/>
+                <w:color w:val="000000"/>
+                <w:sz w:val="20"/>
+                <w:szCs w:val="20"/>
+                <w:u w:val="none"/>
+                <w:vertAlign w:val="baseline"/>
+              </w:rPr>
+              <w:t>3 Connect Awards</w:t>
+            </w:r>
+            <w:r>
+              <w:rPr>
+                <w:rFonts w:hint="default" w:ascii="Cambria" w:hAnsi="Cambria" w:eastAsia="Cambria" w:cs="Cambria"/>
+                <w:b w:val="0"/>
+                <w:bCs w:val="0"/>
                 <w:i w:val="0"/>
                 <w:iCs w:val="0"/>
                 <w:color w:val="000000"/>
@@ -3860,7 +4128,7 @@
               <w:widowControl w:val="0"/>
               <w:numPr>
                 <w:ilvl w:val="0"/>
-                <w:numId w:val="2"/>
+                <w:numId w:val="3"/>
               </w:numPr>
               <w:kinsoku/>
               <w:wordWrap/>
@@ -3986,6 +4254,8 @@
             <w:r>
               <w:rPr>
                 <w:rFonts w:hint="eastAsia" w:ascii="Cambria" w:hAnsi="Cambria" w:eastAsia="宋体" w:cs="Cambria"/>
+                <w:b w:val="0"/>
+                <w:bCs w:val="0"/>
                 <w:i w:val="0"/>
                 <w:iCs w:val="0"/>
                 <w:color w:val="000000"/>
@@ -3995,13 +4265,11 @@
                 <w:vertAlign w:val="baseline"/>
                 <w:lang w:val="en-US" w:eastAsia="zh-CN"/>
               </w:rPr>
-              <w:t xml:space="preserve"> for controlling and </w:t>
+              <w:t>,</w:t>
             </w:r>
             <w:r>
               <w:rPr>
                 <w:rFonts w:hint="eastAsia" w:ascii="Cambria" w:hAnsi="Cambria" w:eastAsia="宋体" w:cs="Cambria"/>
-                <w:b w:val="0"/>
-                <w:bCs w:val="0"/>
                 <w:i w:val="0"/>
                 <w:iCs w:val="0"/>
                 <w:color w:val="000000"/>
@@ -4011,6 +4279,22 @@
                 <w:vertAlign w:val="baseline"/>
                 <w:lang w:val="en-US" w:eastAsia="zh-CN"/>
               </w:rPr>
+              <w:t xml:space="preserve"> achieving </w:t>
+            </w:r>
+            <w:r>
+              <w:rPr>
+                <w:rFonts w:hint="eastAsia" w:ascii="Cambria" w:hAnsi="Cambria" w:eastAsia="宋体" w:cs="Cambria"/>
+                <w:b/>
+                <w:bCs/>
+                <w:i w:val="0"/>
+                <w:iCs w:val="0"/>
+                <w:color w:val="000000"/>
+                <w:sz w:val="20"/>
+                <w:szCs w:val="20"/>
+                <w:u w:val="none"/>
+                <w:vertAlign w:val="baseline"/>
+                <w:lang w:val="en-US" w:eastAsia="zh-CN"/>
+              </w:rPr>
               <w:t>95%+</w:t>
             </w:r>
             <w:r>
@@ -4025,13 +4309,13 @@
                 <w:vertAlign w:val="baseline"/>
                 <w:lang w:val="en-US" w:eastAsia="zh-CN"/>
               </w:rPr>
-              <w:t xml:space="preserve"> accuracy </w:t>
+              <w:t xml:space="preserve"> detection accuracy and securing the </w:t>
             </w:r>
             <w:r>
               <w:rPr>
                 <w:rFonts w:hint="eastAsia" w:ascii="Cambria" w:hAnsi="Cambria" w:eastAsia="宋体" w:cs="Cambria"/>
-                <w:b w:val="0"/>
-                <w:bCs w:val="0"/>
+                <w:b/>
+                <w:bCs/>
                 <w:i w:val="0"/>
                 <w:iCs w:val="0"/>
                 <w:color w:val="000000"/>
@@ -4041,11 +4325,14 @@
                 <w:vertAlign w:val="baseline"/>
                 <w:lang w:val="en-US" w:eastAsia="zh-CN"/>
               </w:rPr>
-              <w:t>detection</w:t>
-            </w:r>
+              <w:t xml:space="preserve">highest </w:t>
+            </w:r>
+            <w:bookmarkStart w:id="0" w:name="_GoBack"/>
             <w:r>
               <w:rPr>
                 <w:rFonts w:hint="eastAsia" w:ascii="Cambria" w:hAnsi="Cambria" w:eastAsia="宋体" w:cs="Cambria"/>
+                <w:b w:val="0"/>
+                <w:bCs w:val="0"/>
                 <w:i w:val="0"/>
                 <w:iCs w:val="0"/>
                 <w:color w:val="000000"/>
@@ -4055,13 +4342,12 @@
                 <w:vertAlign w:val="baseline"/>
                 <w:lang w:val="en-US" w:eastAsia="zh-CN"/>
               </w:rPr>
-              <w:t xml:space="preserve">, achieving </w:t>
-            </w:r>
+              <w:t>Regional</w:t>
+            </w:r>
+            <w:bookmarkEnd w:id="0"/>
             <w:r>
               <w:rPr>
                 <w:rFonts w:hint="eastAsia" w:ascii="Cambria" w:hAnsi="Cambria" w:eastAsia="宋体" w:cs="Cambria"/>
-                <w:b/>
-                <w:bCs/>
                 <w:i w:val="0"/>
                 <w:iCs w:val="0"/>
                 <w:color w:val="000000"/>
@@ -4071,51 +4357,7 @@
                 <w:vertAlign w:val="baseline"/>
                 <w:lang w:val="en-US" w:eastAsia="zh-CN"/>
               </w:rPr>
-              <w:t>highest</w:t>
-            </w:r>
-            <w:r>
-              <w:rPr>
-                <w:rFonts w:hint="eastAsia" w:ascii="Cambria" w:hAnsi="Cambria" w:eastAsia="宋体" w:cs="Cambria"/>
-                <w:i w:val="0"/>
-                <w:iCs w:val="0"/>
-                <w:color w:val="000000"/>
-                <w:sz w:val="20"/>
-                <w:szCs w:val="20"/>
-                <w:u w:val="none"/>
-                <w:vertAlign w:val="baseline"/>
-                <w:lang w:val="en-US" w:eastAsia="zh-CN"/>
-              </w:rPr>
-              <w:t xml:space="preserve"> score in the </w:t>
-            </w:r>
-            <w:r>
-              <w:rPr>
-                <w:rFonts w:hint="eastAsia" w:ascii="Cambria" w:hAnsi="Cambria" w:eastAsia="宋体" w:cs="Cambria"/>
-                <w:b/>
-                <w:bCs/>
-                <w:i w:val="0"/>
-                <w:iCs w:val="0"/>
-                <w:color w:val="000000"/>
-                <w:sz w:val="20"/>
-                <w:szCs w:val="20"/>
-                <w:u w:val="none"/>
-                <w:vertAlign w:val="baseline"/>
-                <w:lang w:val="en-US" w:eastAsia="zh-CN"/>
-              </w:rPr>
-              <w:t>Regional</w:t>
-            </w:r>
-            <w:r>
-              <w:rPr>
-                <w:rFonts w:hint="eastAsia" w:ascii="Cambria" w:hAnsi="Cambria" w:eastAsia="宋体" w:cs="Cambria"/>
-                <w:i w:val="0"/>
-                <w:iCs w:val="0"/>
-                <w:color w:val="000000"/>
-                <w:sz w:val="20"/>
-                <w:szCs w:val="20"/>
-                <w:u w:val="none"/>
-                <w:vertAlign w:val="baseline"/>
-                <w:lang w:val="en-US" w:eastAsia="zh-CN"/>
-              </w:rPr>
-              <w:t xml:space="preserve"> with </w:t>
+              <w:t xml:space="preserve"> score with </w:t>
             </w:r>
             <w:r>
               <w:rPr>
@@ -4530,7 +4772,7 @@
               <w:widowControl w:val="0"/>
               <w:numPr>
                 <w:ilvl w:val="0"/>
-                <w:numId w:val="2"/>
+                <w:numId w:val="3"/>
               </w:numPr>
               <w:kinsoku/>
               <w:wordWrap/>
@@ -4650,8 +4892,56 @@
                 <w:color w:val="auto"/>
                 <w:sz w:val="20"/>
                 <w:szCs w:val="20"/>
-              </w:rPr>
-              <w:t xml:space="preserve"> to extract and rank concepts by importance using Shapley Value, boosting </w:t>
+                <w:lang w:val="en-US" w:eastAsia="zh-CN"/>
+              </w:rPr>
+              <w:t>,</w:t>
+            </w:r>
+            <w:r>
+              <w:rPr>
+                <w:rFonts w:hint="eastAsia" w:ascii="Cambria" w:hAnsi="Cambria" w:eastAsia="黑体" w:cs="Cambria"/>
+                <w:color w:val="auto"/>
+                <w:sz w:val="20"/>
+                <w:szCs w:val="20"/>
+              </w:rPr>
+              <w:t xml:space="preserve"> </w:t>
+            </w:r>
+            <w:r>
+              <w:rPr>
+                <w:rFonts w:hint="eastAsia" w:ascii="Cambria" w:hAnsi="Cambria" w:eastAsia="黑体" w:cs="Cambria"/>
+                <w:color w:val="auto"/>
+                <w:sz w:val="20"/>
+                <w:szCs w:val="20"/>
+                <w:lang w:val="en-US" w:eastAsia="zh-CN"/>
+              </w:rPr>
+              <w:t xml:space="preserve">using </w:t>
+            </w:r>
+            <w:r>
+              <w:rPr>
+                <w:rFonts w:hint="eastAsia" w:ascii="Cambria" w:hAnsi="Cambria" w:eastAsia="黑体" w:cs="Cambria"/>
+                <w:color w:val="auto"/>
+                <w:sz w:val="20"/>
+                <w:szCs w:val="20"/>
+              </w:rPr>
+              <w:t>Shapley Value</w:t>
+            </w:r>
+            <w:r>
+              <w:rPr>
+                <w:rFonts w:hint="eastAsia" w:ascii="Cambria" w:hAnsi="Cambria" w:eastAsia="黑体" w:cs="Cambria"/>
+                <w:color w:val="auto"/>
+                <w:sz w:val="20"/>
+                <w:szCs w:val="20"/>
+                <w:lang w:val="en-US" w:eastAsia="zh-CN"/>
+              </w:rPr>
+              <w:t xml:space="preserve"> </w:t>
+            </w:r>
+            <w:r>
+              <w:rPr>
+                <w:rFonts w:hint="eastAsia" w:ascii="Cambria" w:hAnsi="Cambria" w:eastAsia="黑体" w:cs="Cambria"/>
+                <w:color w:val="auto"/>
+                <w:sz w:val="20"/>
+                <w:szCs w:val="20"/>
+              </w:rPr>
+              <w:t xml:space="preserve">to extract and rank concepts by importance, boosting </w:t>
             </w:r>
             <w:r>
               <w:rPr>
@@ -4777,7 +5067,7 @@
               <w:widowControl w:val="0"/>
               <w:numPr>
                 <w:ilvl w:val="0"/>
-                <w:numId w:val="2"/>
+                <w:numId w:val="3"/>
               </w:numPr>
               <w:kinsoku/>
               <w:wordWrap/>
@@ -4876,7 +5166,7 @@
               <w:widowControl w:val="0"/>
               <w:numPr>
                 <w:ilvl w:val="0"/>
-                <w:numId w:val="2"/>
+                <w:numId w:val="3"/>
               </w:numPr>
               <w:kinsoku/>
               <w:wordWrap/>
@@ -4953,13 +5243,13 @@
             </w:r>
             <w:r>
               <w:rPr>
-                <w:rFonts w:hint="default" w:ascii="Cambria" w:hAnsi="Cambria" w:eastAsia="黑体" w:cs="Cambria"/>
-                <w:color w:val="auto"/>
-                <w:sz w:val="20"/>
-                <w:szCs w:val="20"/>
-                <w:lang w:val="en-US"/>
-              </w:rPr>
-              <w:t>showing</w:t>
+                <w:rFonts w:hint="eastAsia" w:ascii="Cambria" w:hAnsi="Cambria" w:eastAsia="黑体" w:cs="Cambria"/>
+                <w:color w:val="auto"/>
+                <w:sz w:val="20"/>
+                <w:szCs w:val="20"/>
+                <w:lang w:val="en-US" w:eastAsia="zh-CN"/>
+              </w:rPr>
+              <w:t>with</w:t>
             </w:r>
             <w:r>
               <w:rPr>
@@ -5222,7 +5512,7 @@
               <w:widowControl w:val="0"/>
               <w:numPr>
                 <w:ilvl w:val="0"/>
-                <w:numId w:val="2"/>
+                <w:numId w:val="3"/>
               </w:numPr>
               <w:kinsoku/>
               <w:wordWrap/>
@@ -5255,7 +5545,30 @@
                 <w:szCs w:val="20"/>
                 <w:lang w:val="en-US" w:eastAsia="zh-CN"/>
               </w:rPr>
-              <w:t>Labeled</w:t>
+              <w:t>I</w:t>
+            </w:r>
+            <w:r>
+              <w:rPr>
+                <w:rFonts w:hint="eastAsia" w:ascii="Cambria" w:hAnsi="Cambria" w:eastAsia="黑体" w:cs="Cambria"/>
+                <w:i w:val="0"/>
+                <w:iCs w:val="0"/>
+                <w:color w:val="auto"/>
+                <w:sz w:val="20"/>
+                <w:szCs w:val="20"/>
+              </w:rPr>
+              <w:t>mprov</w:t>
+            </w:r>
+            <w:r>
+              <w:rPr>
+                <w:rFonts w:hint="eastAsia" w:ascii="Cambria" w:hAnsi="Cambria" w:eastAsia="黑体" w:cs="Cambria"/>
+                <w:i w:val="0"/>
+                <w:iCs w:val="0"/>
+                <w:color w:val="auto"/>
+                <w:sz w:val="20"/>
+                <w:szCs w:val="20"/>
+                <w:lang w:val="en-US" w:eastAsia="zh-CN"/>
+              </w:rPr>
+              <w:t>ed a</w:t>
             </w:r>
             <w:r>
               <w:rPr>
@@ -5279,6 +5592,53 @@
                 <w:sz w:val="20"/>
                 <w:szCs w:val="20"/>
               </w:rPr>
+              <w:t>Named Entity Recognition</w:t>
+            </w:r>
+            <w:r>
+              <w:rPr>
+                <w:rFonts w:hint="eastAsia" w:ascii="Cambria" w:hAnsi="Cambria" w:eastAsia="黑体" w:cs="Cambria"/>
+                <w:i w:val="0"/>
+                <w:iCs w:val="0"/>
+                <w:color w:val="auto"/>
+                <w:sz w:val="20"/>
+                <w:szCs w:val="20"/>
+              </w:rPr>
+              <w:t xml:space="preserve"> (NER) model </w:t>
+            </w:r>
+            <w:r>
+              <w:rPr>
+                <w:rFonts w:hint="eastAsia" w:ascii="Cambria" w:hAnsi="Cambria" w:eastAsia="黑体" w:cs="Cambria"/>
+                <w:i w:val="0"/>
+                <w:iCs w:val="0"/>
+                <w:color w:val="auto"/>
+                <w:sz w:val="20"/>
+                <w:szCs w:val="20"/>
+                <w:lang w:val="en-US" w:eastAsia="zh-CN"/>
+              </w:rPr>
+              <w:t>by labeling</w:t>
+            </w:r>
+            <w:r>
+              <w:rPr>
+                <w:rFonts w:hint="eastAsia" w:ascii="Cambria" w:hAnsi="Cambria" w:eastAsia="黑体" w:cs="Cambria"/>
+                <w:i w:val="0"/>
+                <w:iCs w:val="0"/>
+                <w:color w:val="auto"/>
+                <w:sz w:val="20"/>
+                <w:szCs w:val="20"/>
+              </w:rPr>
+              <w:t xml:space="preserve"> </w:t>
+            </w:r>
+            <w:r>
+              <w:rPr>
+                <w:rFonts w:hint="eastAsia" w:ascii="Cambria" w:hAnsi="Cambria" w:eastAsia="黑体" w:cs="Cambria"/>
+                <w:b w:val="0"/>
+                <w:bCs w:val="0"/>
+                <w:i w:val="0"/>
+                <w:iCs w:val="0"/>
+                <w:color w:val="auto"/>
+                <w:sz w:val="20"/>
+                <w:szCs w:val="20"/>
+              </w:rPr>
               <w:t>7,000+</w:t>
             </w:r>
             <w:r>
@@ -5290,121 +5650,7 @@
                 <w:sz w:val="20"/>
                 <w:szCs w:val="20"/>
               </w:rPr>
-              <w:t xml:space="preserve"> high-quality NASICON literature sentences, improving </w:t>
-            </w:r>
-            <w:r>
-              <w:rPr>
-                <w:rFonts w:hint="eastAsia" w:ascii="Cambria" w:hAnsi="Cambria" w:eastAsia="黑体" w:cs="Cambria"/>
-                <w:b/>
-                <w:bCs/>
-                <w:i w:val="0"/>
-                <w:iCs w:val="0"/>
-                <w:color w:val="auto"/>
-                <w:sz w:val="20"/>
-                <w:szCs w:val="20"/>
-              </w:rPr>
-              <w:t>Named Entity Recognition</w:t>
-            </w:r>
-            <w:r>
-              <w:rPr>
-                <w:rFonts w:hint="eastAsia" w:ascii="Cambria" w:hAnsi="Cambria" w:eastAsia="黑体" w:cs="Cambria"/>
-                <w:i w:val="0"/>
-                <w:iCs w:val="0"/>
-                <w:color w:val="auto"/>
-                <w:sz w:val="20"/>
-                <w:szCs w:val="20"/>
-              </w:rPr>
-              <w:t xml:space="preserve"> (NER) model performance</w:t>
-            </w:r>
-            <w:r>
-              <w:rPr>
-                <w:rFonts w:hint="eastAsia" w:ascii="Cambria" w:hAnsi="Cambria" w:eastAsia="黑体" w:cs="Cambria"/>
-                <w:i w:val="0"/>
-                <w:iCs w:val="0"/>
-                <w:color w:val="auto"/>
-                <w:sz w:val="20"/>
-                <w:szCs w:val="20"/>
-                <w:lang w:val="en-US" w:eastAsia="zh-CN"/>
-              </w:rPr>
-              <w:t xml:space="preserve"> by </w:t>
-            </w:r>
-            <w:r>
-              <w:rPr>
-                <w:rFonts w:hint="eastAsia" w:ascii="Cambria" w:hAnsi="Cambria" w:eastAsia="黑体" w:cs="Cambria"/>
-                <w:b w:val="0"/>
-                <w:bCs w:val="0"/>
-                <w:i w:val="0"/>
-                <w:iCs w:val="0"/>
-                <w:color w:val="auto"/>
-                <w:sz w:val="20"/>
-                <w:szCs w:val="20"/>
-                <w:lang w:val="en-US" w:eastAsia="zh-CN"/>
-              </w:rPr>
-              <w:t>5%</w:t>
-            </w:r>
-            <w:r>
-              <w:rPr>
-                <w:rFonts w:hint="eastAsia" w:ascii="Cambria" w:hAnsi="Cambria" w:eastAsia="黑体" w:cs="Cambria"/>
-                <w:i w:val="0"/>
-                <w:iCs w:val="0"/>
-                <w:color w:val="auto"/>
-                <w:sz w:val="20"/>
-                <w:szCs w:val="20"/>
-                <w:lang w:val="en-US" w:eastAsia="zh-CN"/>
-              </w:rPr>
-              <w:t xml:space="preserve"> in precision,</w:t>
-            </w:r>
-            <w:r>
-              <w:rPr>
-                <w:rFonts w:hint="eastAsia" w:ascii="Cambria" w:hAnsi="Cambria" w:eastAsia="黑体" w:cs="Cambria"/>
-                <w:b/>
-                <w:bCs/>
-                <w:i w:val="0"/>
-                <w:iCs w:val="0"/>
-                <w:color w:val="auto"/>
-                <w:sz w:val="20"/>
-                <w:szCs w:val="20"/>
-                <w:lang w:val="en-US" w:eastAsia="zh-CN"/>
-              </w:rPr>
-              <w:t xml:space="preserve"> 3%</w:t>
-            </w:r>
-            <w:r>
-              <w:rPr>
-                <w:rFonts w:hint="eastAsia" w:ascii="Cambria" w:hAnsi="Cambria" w:eastAsia="黑体" w:cs="Cambria"/>
-                <w:i w:val="0"/>
-                <w:iCs w:val="0"/>
-                <w:color w:val="auto"/>
-                <w:sz w:val="20"/>
-                <w:szCs w:val="20"/>
-                <w:lang w:val="en-US" w:eastAsia="zh-CN"/>
-              </w:rPr>
-              <w:t xml:space="preserve"> in recall, and </w:t>
-            </w:r>
-            <w:r>
-              <w:rPr>
-                <w:rFonts w:hint="eastAsia" w:ascii="Cambria" w:hAnsi="Cambria" w:eastAsia="黑体" w:cs="Cambria"/>
-                <w:b w:val="0"/>
-                <w:bCs w:val="0"/>
-                <w:i w:val="0"/>
-                <w:iCs w:val="0"/>
-                <w:color w:val="auto"/>
-                <w:sz w:val="20"/>
-                <w:szCs w:val="20"/>
-                <w:lang w:val="en-US" w:eastAsia="zh-CN"/>
-              </w:rPr>
-              <w:t>4%</w:t>
-            </w:r>
-            <w:r>
-              <w:rPr>
-                <w:rFonts w:hint="eastAsia" w:ascii="Cambria" w:hAnsi="Cambria" w:eastAsia="黑体" w:cs="Cambria"/>
-                <w:i w:val="0"/>
-                <w:iCs w:val="0"/>
-                <w:color w:val="auto"/>
-                <w:sz w:val="20"/>
-                <w:szCs w:val="20"/>
-                <w:lang w:val="en-US" w:eastAsia="zh-CN"/>
-              </w:rPr>
-              <w:t xml:space="preserve"> in F-1 score</w:t>
+              <w:t xml:space="preserve"> high-quality sentences, boosting precision by 5%, recall by 3%, and F-1 score by 4%</w:t>
             </w:r>
           </w:p>
           <w:p>
@@ -5415,7 +5661,7 @@
               <w:widowControl w:val="0"/>
               <w:numPr>
                 <w:ilvl w:val="0"/>
-                <w:numId w:val="2"/>
+                <w:numId w:val="3"/>
               </w:numPr>
               <w:kinsoku/>
               <w:wordWrap/>
@@ -5452,8 +5698,8 @@
             <w:r>
               <w:rPr>
                 <w:rFonts w:hint="eastAsia" w:ascii="Cambria" w:hAnsi="Cambria" w:eastAsia="黑体" w:cs="Cambria"/>
-                <w:b/>
-                <w:bCs/>
+                <w:b w:val="0"/>
+                <w:bCs w:val="0"/>
                 <w:i w:val="0"/>
                 <w:iCs w:val="0"/>
                 <w:color w:val="auto"/>
@@ -5465,8 +5711,8 @@
             <w:r>
               <w:rPr>
                 <w:rFonts w:hint="eastAsia" w:ascii="Cambria" w:hAnsi="Cambria" w:eastAsia="黑体" w:cs="Cambria"/>
-                <w:b/>
-                <w:bCs/>
+                <w:b w:val="0"/>
+                <w:bCs w:val="0"/>
                 <w:i w:val="0"/>
                 <w:iCs w:val="0"/>
                 <w:color w:val="auto"/>
@@ -5479,15 +5725,28 @@
             <w:r>
               <w:rPr>
                 <w:rFonts w:hint="eastAsia" w:ascii="Cambria" w:hAnsi="Cambria" w:eastAsia="黑体" w:cs="Cambria"/>
-                <w:b/>
-                <w:bCs/>
-                <w:i w:val="0"/>
-                <w:iCs w:val="0"/>
-                <w:color w:val="auto"/>
-                <w:sz w:val="20"/>
-                <w:szCs w:val="20"/>
-              </w:rPr>
-              <w:t>data processing pipeline</w:t>
+                <w:b w:val="0"/>
+                <w:bCs w:val="0"/>
+                <w:i w:val="0"/>
+                <w:iCs w:val="0"/>
+                <w:color w:val="auto"/>
+                <w:sz w:val="20"/>
+                <w:szCs w:val="20"/>
+              </w:rPr>
+              <w:t xml:space="preserve">data </w:t>
+            </w:r>
+            <w:r>
+              <w:rPr>
+                <w:rFonts w:hint="eastAsia" w:ascii="Cambria" w:hAnsi="Cambria" w:eastAsia="黑体" w:cs="Cambria"/>
+                <w:b/>
+                <w:bCs/>
+                <w:i w:val="0"/>
+                <w:iCs w:val="0"/>
+                <w:color w:val="auto"/>
+                <w:sz w:val="20"/>
+                <w:szCs w:val="20"/>
+              </w:rPr>
+              <w:t>processing pipeline</w:t>
             </w:r>
             <w:r>
               <w:rPr>
@@ -5545,7 +5804,7 @@
                 <w:sz w:val="20"/>
                 <w:szCs w:val="20"/>
               </w:rPr>
-              <w:t xml:space="preserve"> material entities and </w:t>
+              <w:t xml:space="preserve"> entities and </w:t>
             </w:r>
             <w:r>
               <w:rPr>
@@ -5593,48 +5852,48 @@
                 <w:sz w:val="20"/>
                 <w:szCs w:val="20"/>
               </w:rPr>
-              <w:t xml:space="preserve"> NASICON-related literature sources</w:t>
-            </w:r>
-            <w:r>
-              <w:rPr>
-                <w:rFonts w:hint="eastAsia" w:ascii="Cambria" w:hAnsi="Cambria" w:eastAsia="黑体" w:cs="Cambria"/>
-                <w:i w:val="0"/>
-                <w:iCs w:val="0"/>
-                <w:color w:val="auto"/>
-                <w:sz w:val="20"/>
-                <w:szCs w:val="20"/>
-                <w:lang w:val="en-US" w:eastAsia="zh-CN"/>
-              </w:rPr>
-              <w:t xml:space="preserve">, with </w:t>
-            </w:r>
-            <w:r>
-              <w:rPr>
-                <w:rFonts w:hint="eastAsia" w:ascii="Cambria" w:hAnsi="Cambria" w:eastAsia="黑体" w:cs="Cambria"/>
-                <w:i w:val="0"/>
-                <w:iCs w:val="0"/>
-                <w:color w:val="auto"/>
-                <w:sz w:val="20"/>
-                <w:szCs w:val="20"/>
-              </w:rPr>
-              <w:t>efficient storage</w:t>
-            </w:r>
-            <w:r>
-              <w:rPr>
-                <w:rFonts w:hint="eastAsia" w:ascii="Cambria" w:hAnsi="Cambria" w:eastAsia="黑体" w:cs="Cambria"/>
-                <w:i w:val="0"/>
-                <w:iCs w:val="0"/>
-                <w:color w:val="auto"/>
-                <w:sz w:val="20"/>
-                <w:szCs w:val="20"/>
-                <w:lang w:val="en-US" w:eastAsia="zh-CN"/>
-              </w:rPr>
-              <w:t xml:space="preserve"> in </w:t>
-            </w:r>
-            <w:r>
-              <w:rPr>
-                <w:rFonts w:hint="eastAsia" w:ascii="Cambria" w:hAnsi="Cambria" w:eastAsia="黑体" w:cs="Cambria"/>
-                <w:b/>
-                <w:bCs/>
+              <w:t xml:space="preserve"> literature sources</w:t>
+            </w:r>
+            <w:r>
+              <w:rPr>
+                <w:rFonts w:hint="eastAsia" w:ascii="Cambria" w:hAnsi="Cambria" w:eastAsia="黑体" w:cs="Cambria"/>
+                <w:i w:val="0"/>
+                <w:iCs w:val="0"/>
+                <w:color w:val="auto"/>
+                <w:sz w:val="20"/>
+                <w:szCs w:val="20"/>
+                <w:lang w:val="en-US" w:eastAsia="zh-CN"/>
+              </w:rPr>
+              <w:t xml:space="preserve">, </w:t>
+            </w:r>
+            <w:r>
+              <w:rPr>
+                <w:rFonts w:hint="eastAsia" w:ascii="Cambria" w:hAnsi="Cambria" w:eastAsia="黑体" w:cs="Cambria"/>
+                <w:i w:val="0"/>
+                <w:iCs w:val="0"/>
+                <w:color w:val="auto"/>
+                <w:sz w:val="20"/>
+                <w:szCs w:val="20"/>
+              </w:rPr>
+              <w:t>stor</w:t>
+            </w:r>
+            <w:r>
+              <w:rPr>
+                <w:rFonts w:hint="eastAsia" w:ascii="Cambria" w:hAnsi="Cambria" w:eastAsia="黑体" w:cs="Cambria"/>
+                <w:i w:val="0"/>
+                <w:iCs w:val="0"/>
+                <w:color w:val="auto"/>
+                <w:sz w:val="20"/>
+                <w:szCs w:val="20"/>
+                <w:lang w:val="en-US" w:eastAsia="zh-CN"/>
+              </w:rPr>
+              <w:t xml:space="preserve">ing result in </w:t>
+            </w:r>
+            <w:r>
+              <w:rPr>
+                <w:rFonts w:hint="eastAsia" w:ascii="Cambria" w:hAnsi="Cambria" w:eastAsia="黑体" w:cs="Cambria"/>
+                <w:b w:val="0"/>
+                <w:bCs w:val="0"/>
                 <w:i w:val="0"/>
                 <w:iCs w:val="0"/>
                 <w:color w:val="auto"/>
@@ -5652,267 +5911,20 @@
                 <w:sz w:val="20"/>
                 <w:szCs w:val="20"/>
               </w:rPr>
-              <w:t xml:space="preserve"> and </w:t>
-            </w:r>
-            <w:r>
-              <w:rPr>
-                <w:rFonts w:hint="eastAsia" w:ascii="Cambria" w:hAnsi="Cambria" w:eastAsia="黑体" w:cs="Cambria"/>
-                <w:b/>
-                <w:bCs/>
-                <w:i w:val="0"/>
-                <w:iCs w:val="0"/>
-                <w:color w:val="auto"/>
-                <w:sz w:val="20"/>
-                <w:szCs w:val="20"/>
-              </w:rPr>
-              <w:t>MySQL</w:t>
-            </w:r>
-            <w:r>
-              <w:rPr>
-                <w:rFonts w:hint="eastAsia" w:ascii="Cambria" w:hAnsi="Cambria" w:eastAsia="黑体" w:cs="Cambria"/>
-                <w:i w:val="0"/>
-                <w:iCs w:val="0"/>
-                <w:color w:val="auto"/>
-                <w:sz w:val="20"/>
-                <w:szCs w:val="20"/>
-                <w:lang w:val="en-US" w:eastAsia="zh-CN"/>
-              </w:rPr>
-              <w:t xml:space="preserve"> as </w:t>
-            </w:r>
-            <w:r>
-              <w:rPr>
-                <w:rFonts w:hint="eastAsia" w:ascii="Cambria" w:hAnsi="Cambria" w:eastAsia="黑体" w:cs="Cambria"/>
-                <w:b/>
-                <w:bCs/>
-                <w:i w:val="0"/>
-                <w:iCs w:val="0"/>
-                <w:color w:val="auto"/>
-                <w:sz w:val="20"/>
-                <w:szCs w:val="20"/>
-                <w:lang w:val="en-US" w:eastAsia="zh-CN"/>
-              </w:rPr>
-              <w:t>backend database</w:t>
-            </w:r>
-          </w:p>
-          <w:p>
-            <w:pPr>
-              <w:keepNext w:val="0"/>
-              <w:keepLines w:val="0"/>
-              <w:pageBreakBefore w:val="0"/>
-              <w:widowControl w:val="0"/>
-              <w:numPr>
-                <w:ilvl w:val="0"/>
-                <w:numId w:val="2"/>
-              </w:numPr>
-              <w:kinsoku/>
-              <w:wordWrap/>
-              <w:overflowPunct/>
-              <w:topLinePunct w:val="0"/>
-              <w:autoSpaceDE/>
-              <w:autoSpaceDN/>
-              <w:bidi w:val="0"/>
-              <w:adjustRightInd/>
-              <w:snapToGrid/>
-              <w:spacing w:line="280" w:lineRule="exact"/>
-              <w:ind w:left="283" w:hanging="283"/>
-              <w:textAlignment w:val="auto"/>
-              <w:rPr>
-                <w:rFonts w:ascii="Cambria" w:hAnsi="Cambria" w:eastAsia="黑体" w:cs="Cambria"/>
-                <w:i/>
-                <w:iCs/>
-                <w:color w:val="auto"/>
-                <w:sz w:val="20"/>
-                <w:szCs w:val="20"/>
-              </w:rPr>
-            </w:pPr>
-            <w:r>
-              <w:rPr>
-                <w:rFonts w:hint="eastAsia" w:ascii="Cambria" w:hAnsi="Cambria" w:eastAsia="黑体" w:cs="Cambria"/>
-                <w:i w:val="0"/>
-                <w:iCs w:val="0"/>
-                <w:color w:val="auto"/>
-                <w:sz w:val="20"/>
-                <w:szCs w:val="20"/>
-                <w:lang w:val="en-US" w:eastAsia="zh-CN"/>
-              </w:rPr>
-              <w:t xml:space="preserve">Built </w:t>
-            </w:r>
-            <w:r>
-              <w:rPr>
-                <w:rFonts w:hint="eastAsia" w:ascii="Cambria" w:hAnsi="Cambria" w:eastAsia="黑体" w:cs="Cambria"/>
-                <w:i w:val="0"/>
-                <w:iCs w:val="0"/>
-                <w:color w:val="auto"/>
-                <w:sz w:val="20"/>
-                <w:szCs w:val="20"/>
-              </w:rPr>
-              <w:t xml:space="preserve">a </w:t>
-            </w:r>
-            <w:r>
-              <w:rPr>
-                <w:rFonts w:hint="eastAsia" w:ascii="Cambria" w:hAnsi="Cambria" w:eastAsia="黑体" w:cs="Cambria"/>
-                <w:b/>
-                <w:bCs/>
-                <w:i w:val="0"/>
-                <w:iCs w:val="0"/>
-                <w:color w:val="auto"/>
-                <w:sz w:val="20"/>
-                <w:szCs w:val="20"/>
-              </w:rPr>
-              <w:t>Vue.js</w:t>
-            </w:r>
-            <w:r>
-              <w:rPr>
-                <w:rFonts w:hint="eastAsia" w:ascii="Cambria" w:hAnsi="Cambria" w:eastAsia="黑体" w:cs="Cambria"/>
-                <w:i w:val="0"/>
-                <w:iCs w:val="0"/>
-                <w:color w:val="auto"/>
-                <w:sz w:val="20"/>
-                <w:szCs w:val="20"/>
-              </w:rPr>
-              <w:t xml:space="preserve"> platform with </w:t>
-            </w:r>
-            <w:r>
-              <w:rPr>
-                <w:rFonts w:hint="eastAsia" w:ascii="Cambria" w:hAnsi="Cambria" w:eastAsia="黑体" w:cs="Cambria"/>
-                <w:b/>
-                <w:bCs/>
-                <w:i w:val="0"/>
-                <w:iCs w:val="0"/>
-                <w:color w:val="auto"/>
-                <w:sz w:val="20"/>
-                <w:szCs w:val="20"/>
-              </w:rPr>
-              <w:t>Element UI</w:t>
-            </w:r>
-            <w:r>
-              <w:rPr>
-                <w:rFonts w:hint="eastAsia" w:ascii="Cambria" w:hAnsi="Cambria" w:eastAsia="黑体" w:cs="Cambria"/>
-                <w:i w:val="0"/>
-                <w:iCs w:val="0"/>
-                <w:color w:val="auto"/>
-                <w:sz w:val="20"/>
-                <w:szCs w:val="20"/>
-              </w:rPr>
-              <w:t xml:space="preserve">, </w:t>
-            </w:r>
-            <w:r>
-              <w:rPr>
-                <w:rFonts w:hint="eastAsia" w:ascii="Cambria" w:hAnsi="Cambria" w:eastAsia="黑体" w:cs="Cambria"/>
-                <w:b/>
-                <w:bCs/>
-                <w:i w:val="0"/>
-                <w:iCs w:val="0"/>
-                <w:color w:val="auto"/>
-                <w:sz w:val="20"/>
-                <w:szCs w:val="20"/>
-              </w:rPr>
-              <w:t>routing</w:t>
-            </w:r>
-            <w:r>
-              <w:rPr>
-                <w:rFonts w:hint="eastAsia" w:ascii="Cambria" w:hAnsi="Cambria" w:eastAsia="黑体" w:cs="Cambria"/>
-                <w:i w:val="0"/>
-                <w:iCs w:val="0"/>
-                <w:color w:val="auto"/>
-                <w:sz w:val="20"/>
-                <w:szCs w:val="20"/>
-              </w:rPr>
-              <w:t xml:space="preserve">, and </w:t>
-            </w:r>
-            <w:r>
-              <w:rPr>
-                <w:rFonts w:hint="eastAsia" w:ascii="Cambria" w:hAnsi="Cambria" w:eastAsia="黑体" w:cs="Cambria"/>
-                <w:b/>
-                <w:bCs/>
-                <w:i w:val="0"/>
-                <w:iCs w:val="0"/>
-                <w:color w:val="auto"/>
-                <w:sz w:val="20"/>
-                <w:szCs w:val="20"/>
-              </w:rPr>
-              <w:t>state management</w:t>
-            </w:r>
-            <w:r>
-              <w:rPr>
-                <w:rFonts w:hint="eastAsia" w:ascii="Cambria" w:hAnsi="Cambria" w:eastAsia="黑体" w:cs="Cambria"/>
-                <w:i w:val="0"/>
-                <w:iCs w:val="0"/>
-                <w:color w:val="auto"/>
-                <w:sz w:val="20"/>
-                <w:szCs w:val="20"/>
-              </w:rPr>
-              <w:t xml:space="preserve">, allowing materials scientists to </w:t>
-            </w:r>
-            <w:r>
-              <w:rPr>
-                <w:rFonts w:hint="eastAsia" w:ascii="Cambria" w:hAnsi="Cambria" w:eastAsia="黑体" w:cs="Cambria"/>
-                <w:i w:val="0"/>
-                <w:iCs w:val="0"/>
-                <w:color w:val="auto"/>
-                <w:sz w:val="20"/>
-                <w:szCs w:val="20"/>
-                <w:lang w:val="en-US" w:eastAsia="zh-CN"/>
-              </w:rPr>
-              <w:t xml:space="preserve">identify target texts in </w:t>
-            </w:r>
-            <w:r>
-              <w:rPr>
-                <w:rFonts w:hint="eastAsia" w:ascii="Cambria" w:hAnsi="Cambria" w:eastAsia="黑体" w:cs="Cambria"/>
-                <w:i w:val="0"/>
-                <w:iCs w:val="0"/>
-                <w:color w:val="auto"/>
-                <w:sz w:val="20"/>
-                <w:szCs w:val="20"/>
-              </w:rPr>
-              <w:t xml:space="preserve">literature </w:t>
-            </w:r>
-            <w:r>
-              <w:rPr>
-                <w:rFonts w:hint="eastAsia" w:ascii="Cambria" w:hAnsi="Cambria" w:eastAsia="黑体" w:cs="Cambria"/>
-                <w:i w:val="0"/>
-                <w:iCs w:val="0"/>
-                <w:color w:val="auto"/>
-                <w:sz w:val="20"/>
-                <w:szCs w:val="20"/>
-                <w:lang w:val="en-US" w:eastAsia="zh-CN"/>
-              </w:rPr>
-              <w:t xml:space="preserve">and convert them </w:t>
-            </w:r>
-            <w:r>
-              <w:rPr>
-                <w:rFonts w:hint="eastAsia" w:ascii="Cambria" w:hAnsi="Cambria" w:eastAsia="黑体" w:cs="Cambria"/>
-                <w:i w:val="0"/>
-                <w:iCs w:val="0"/>
-                <w:color w:val="auto"/>
-                <w:sz w:val="20"/>
-                <w:szCs w:val="20"/>
-              </w:rPr>
-              <w:t xml:space="preserve">into a </w:t>
-            </w:r>
-            <w:r>
-              <w:rPr>
-                <w:rFonts w:hint="eastAsia" w:ascii="Cambria" w:hAnsi="Cambria" w:eastAsia="黑体" w:cs="Cambria"/>
-                <w:b/>
-                <w:bCs/>
-                <w:i w:val="0"/>
-                <w:iCs w:val="0"/>
-                <w:color w:val="auto"/>
-                <w:sz w:val="20"/>
-                <w:szCs w:val="20"/>
-              </w:rPr>
-              <w:t>knowledge graph</w:t>
-            </w:r>
-            <w:r>
-              <w:rPr>
-                <w:rFonts w:hint="eastAsia" w:ascii="Cambria" w:hAnsi="Cambria" w:eastAsia="黑体" w:cs="Cambria"/>
-                <w:i w:val="0"/>
-                <w:iCs w:val="0"/>
-                <w:color w:val="auto"/>
-                <w:sz w:val="20"/>
-                <w:szCs w:val="20"/>
-              </w:rPr>
-              <w:t xml:space="preserve"> to explore relationships between material properties</w:t>
+              <w:t xml:space="preserve"> and</w:t>
+            </w:r>
+            <w:r>
+              <w:rPr>
+                <w:rFonts w:hint="eastAsia" w:ascii="Cambria" w:hAnsi="Cambria" w:eastAsia="黑体" w:cs="Cambria"/>
+                <w:b w:val="0"/>
+                <w:bCs w:val="0"/>
+                <w:i w:val="0"/>
+                <w:iCs w:val="0"/>
+                <w:color w:val="auto"/>
+                <w:sz w:val="20"/>
+                <w:szCs w:val="20"/>
+              </w:rPr>
+              <w:t xml:space="preserve"> MySQL</w:t>
             </w:r>
           </w:p>
         </w:tc>
@@ -5927,7 +5939,7 @@
     </w:p>
     <w:sectPr>
       <w:pgSz w:w="11906" w:h="16838"/>
-      <w:pgMar w:top="851" w:right="567" w:bottom="851" w:left="567" w:header="624" w:footer="510" w:gutter="0"/>
+      <w:pgMar w:top="851" w:right="567" w:bottom="851" w:left="567" w:header="737" w:footer="510" w:gutter="0"/>
       <w:cols w:space="425" w:num="1"/>
       <w:titlePg/>
       <w:docGrid w:type="lines" w:linePitch="312" w:charSpace="0"/>
@@ -5942,9 +5954,11 @@
     <w:pPr>
       <w:spacing w:line="280" w:lineRule="exact"/>
       <w:rPr>
+        <w:rFonts w:hint="default"/>
         <w:color w:val="FFFFFF" w:themeColor="background1"/>
-        <w:sz w:val="16"/>
-        <w:szCs w:val="18"/>
+        <w:sz w:val="15"/>
+        <w:szCs w:val="16"/>
+        <w:lang w:val="en-US"/>
         <w14:textFill>
           <w14:solidFill>
             <w14:schemeClr w14:val="bg1"/>
@@ -5960,45 +5974,8 @@
         <w:i w:val="0"/>
         <w:iCs w:val="0"/>
         <w:color w:val="FFFFFF" w:themeColor="background1"/>
-        <w:sz w:val="15"/>
-        <w:szCs w:val="15"/>
-        <w14:textFill>
-          <w14:solidFill>
-            <w14:schemeClr w14:val="bg1"/>
-          </w14:solidFill>
-        </w14:textFill>
-      </w:rPr>
-      <w:t xml:space="preserve">Python, C++, </w:t>
-    </w:r>
-    <w:r>
-      <w:rPr>
-        <w:rFonts w:hint="eastAsia" w:ascii="Cambria" w:hAnsi="Cambria" w:eastAsia="黑体" w:cs="Cambria"/>
-        <w:b w:val="0"/>
-        <w:bCs w:val="0"/>
-        <w:i w:val="0"/>
-        <w:iCs w:val="0"/>
-        <w:color w:val="FFFFFF" w:themeColor="background1"/>
-        <w:sz w:val="15"/>
-        <w:szCs w:val="15"/>
-        <w:lang w:val="en-US" w:eastAsia="zh-CN"/>
-        <w14:textFill>
-          <w14:solidFill>
-            <w14:schemeClr w14:val="bg1"/>
-          </w14:solidFill>
-        </w14:textFill>
-      </w:rPr>
-      <w:t xml:space="preserve">PyTorch, ROS, </w:t>
-    </w:r>
-    <w:r>
-      <w:rPr>
-        <w:rFonts w:hint="eastAsia" w:ascii="Cambria" w:hAnsi="Cambria" w:eastAsia="黑体" w:cs="Cambria"/>
-        <w:b w:val="0"/>
-        <w:bCs w:val="0"/>
-        <w:i w:val="0"/>
-        <w:iCs w:val="0"/>
-        <w:color w:val="FFFFFF" w:themeColor="background1"/>
-        <w:sz w:val="15"/>
-        <w:szCs w:val="15"/>
+        <w:sz w:val="13"/>
+        <w:szCs w:val="13"/>
         <w14:textFill>
           <w14:solidFill>
             <w14:schemeClr w14:val="bg1"/>
@@ -6015,8 +5992,8 @@
         <w:i w:val="0"/>
         <w:iCs w:val="0"/>
         <w:color w:val="FFFFFF" w:themeColor="background1"/>
-        <w:sz w:val="15"/>
-        <w:szCs w:val="15"/>
+        <w:sz w:val="13"/>
+        <w:szCs w:val="13"/>
         <w:lang w:val="en-US" w:eastAsia="zh-CN"/>
         <w14:textFill>
           <w14:solidFill>
@@ -6034,15 +6011,15 @@
         <w:i w:val="0"/>
         <w:iCs w:val="0"/>
         <w:color w:val="FFFFFF" w:themeColor="background1"/>
-        <w:sz w:val="15"/>
-        <w:szCs w:val="15"/>
+        <w:sz w:val="13"/>
+        <w:szCs w:val="13"/>
         <w14:textFill>
           <w14:solidFill>
             <w14:schemeClr w14:val="bg1"/>
           </w14:solidFill>
         </w14:textFill>
       </w:rPr>
-      <w:t>Vue.js, Django</w:t>
+      <w:t>Vue.js,</w:t>
     </w:r>
     <w:r>
       <w:rPr>
@@ -6052,8 +6029,8 @@
         <w:i w:val="0"/>
         <w:iCs w:val="0"/>
         <w:color w:val="FFFFFF" w:themeColor="background1"/>
-        <w:sz w:val="15"/>
-        <w:szCs w:val="15"/>
+        <w:sz w:val="13"/>
+        <w:szCs w:val="13"/>
         <w:lang w:val="en-US" w:eastAsia="zh-CN"/>
         <w14:textFill>
           <w14:solidFill>
@@ -6061,44 +6038,7 @@
           </w14:solidFill>
         </w14:textFill>
       </w:rPr>
-      <w:t xml:space="preserve"> OpenCV, AutoGen, Deepgram, Py2Neo, Timor-Python, Transformers, Git, </w:t>
-    </w:r>
-    <w:r>
-      <w:rPr>
-        <w:rFonts w:hint="eastAsia" w:ascii="Cambria" w:hAnsi="Cambria" w:eastAsia="黑体" w:cs="Cambria"/>
-        <w:b w:val="0"/>
-        <w:bCs w:val="0"/>
-        <w:i w:val="0"/>
-        <w:iCs w:val="0"/>
-        <w:color w:val="FFFFFF" w:themeColor="background1"/>
-        <w:sz w:val="15"/>
-        <w:szCs w:val="15"/>
-        <w14:textFill>
-          <w14:solidFill>
-            <w14:schemeClr w14:val="bg1"/>
-          </w14:solidFill>
-        </w14:textFill>
-      </w:rPr>
-      <w:t>Neo4j</w:t>
-    </w:r>
-    <w:r>
-      <w:rPr>
-        <w:rFonts w:hint="eastAsia" w:ascii="Cambria" w:hAnsi="Cambria" w:eastAsia="黑体" w:cs="Cambria"/>
-        <w:b w:val="0"/>
-        <w:bCs w:val="0"/>
-        <w:i w:val="0"/>
-        <w:iCs w:val="0"/>
-        <w:color w:val="FFFFFF" w:themeColor="background1"/>
-        <w:sz w:val="15"/>
-        <w:szCs w:val="15"/>
-        <w:lang w:val="en-US" w:eastAsia="zh-CN"/>
-        <w14:textFill>
-          <w14:solidFill>
-            <w14:schemeClr w14:val="bg1"/>
-          </w14:solidFill>
-        </w14:textFill>
-      </w:rPr>
-      <w:t>, AWS, Galileo AI, Figma</w:t>
+      <w:t xml:space="preserve"> OpenCV, AutoGen, Deepgram, Transformers, Git, AWS, Python, C++, OpenCV, PyTorch, TensorFlow, YOLO, ROS, Camera Calibration, Object Detection, Deep Learning, GAN</w:t>
     </w:r>
   </w:p>
 </w:ftr>
@@ -6109,7 +6049,7 @@
   <w:tbl>
     <w:tblPr>
       <w:tblStyle w:val="9"/>
-      <w:tblpPr w:leftFromText="180" w:rightFromText="180" w:vertAnchor="page" w:horzAnchor="page" w:tblpX="7121" w:tblpY="735"/>
+      <w:tblpPr w:leftFromText="180" w:rightFromText="180" w:vertAnchor="page" w:horzAnchor="page" w:tblpX="7194" w:tblpY="850"/>
       <w:tblOverlap w:val="never"/>
       <w:tblW w:w="0" w:type="auto"/>
       <w:tblInd w:w="0" w:type="dxa"/>
@@ -6821,6 +6761,137 @@
         </w:p>
       </w:tc>
     </w:tr>
+    <w:tr>
+      <w:tblPrEx>
+        <w:tblBorders>
+          <w:top w:val="single" w:color="auto" w:sz="4" w:space="0"/>
+          <w:left w:val="single" w:color="auto" w:sz="4" w:space="0"/>
+          <w:bottom w:val="single" w:color="auto" w:sz="4" w:space="0"/>
+          <w:right w:val="single" w:color="auto" w:sz="4" w:space="0"/>
+          <w:insideH w:val="single" w:color="auto" w:sz="4" w:space="0"/>
+          <w:insideV w:val="single" w:color="auto" w:sz="4" w:space="0"/>
+        </w:tblBorders>
+        <w:tblCellMar>
+          <w:top w:w="0" w:type="dxa"/>
+          <w:left w:w="108" w:type="dxa"/>
+          <w:bottom w:w="0" w:type="dxa"/>
+          <w:right w:w="108" w:type="dxa"/>
+        </w:tblCellMar>
+      </w:tblPrEx>
+      <w:trPr>
+        <w:trHeight w:val="340" w:hRule="atLeast"/>
+      </w:trPr>
+      <w:tc>
+        <w:tcPr>
+          <w:tcW w:w="486" w:type="dxa"/>
+          <w:tcBorders>
+            <w:top w:val="nil"/>
+            <w:left w:val="nil"/>
+            <w:bottom w:val="nil"/>
+            <w:right w:val="nil"/>
+          </w:tcBorders>
+          <w:shd w:val="clear" w:color="auto" w:fill="auto"/>
+          <w:vAlign w:val="center"/>
+        </w:tcPr>
+        <w:p>
+          <w:pPr>
+            <w:pStyle w:val="5"/>
+            <w:spacing w:line="240" w:lineRule="auto"/>
+            <w:jc w:val="both"/>
+            <w:rPr>
+              <w:rFonts w:hint="eastAsia" w:ascii="Cambria" w:hAnsi="Cambria" w:eastAsia="黑体" w:cs="Cambria"/>
+              <w:sz w:val="18"/>
+              <w:szCs w:val="18"/>
+              <w:vertAlign w:val="baseline"/>
+              <w:lang w:val="en-US" w:eastAsia="zh-CN"/>
+            </w:rPr>
+          </w:pPr>
+          <w:r>
+            <w:rPr>
+              <w:rFonts w:hint="eastAsia" w:ascii="Cambria" w:hAnsi="Cambria" w:eastAsia="黑体" w:cs="Cambria"/>
+              <w:sz w:val="18"/>
+              <w:szCs w:val="18"/>
+              <w:vertAlign w:val="baseline"/>
+              <w:lang w:val="en-US" w:eastAsia="zh-CN"/>
+            </w:rPr>
+            <w:drawing>
+              <wp:inline distT="0" distB="0" distL="114300" distR="114300">
+                <wp:extent cx="170815" cy="170815"/>
+                <wp:effectExtent l="0" t="0" r="635" b="635"/>
+                <wp:docPr id="2" name="图片 2" descr="pin"/>
+                <wp:cNvGraphicFramePr>
+                  <a:graphicFrameLocks xmlns:a="http://schemas.openxmlformats.org/drawingml/2006/main" noChangeAspect="1"/>
+                </wp:cNvGraphicFramePr>
+                <a:graphic xmlns:a="http://schemas.openxmlformats.org/drawingml/2006/main">
+                  <a:graphicData uri="http://schemas.openxmlformats.org/drawingml/2006/picture">
+                    <pic:pic xmlns:pic="http://schemas.openxmlformats.org/drawingml/2006/picture">
+                      <pic:nvPicPr>
+                        <pic:cNvPr id="2" name="图片 2" descr="pin"/>
+                        <pic:cNvPicPr>
+                          <a:picLocks noChangeAspect="1"/>
+                        </pic:cNvPicPr>
+                      </pic:nvPicPr>
+                      <pic:blipFill>
+                        <a:blip r:embed="rId5"/>
+                        <a:stretch>
+                          <a:fillRect/>
+                        </a:stretch>
+                      </pic:blipFill>
+                      <pic:spPr>
+                        <a:xfrm>
+                          <a:off x="0" y="0"/>
+                          <a:ext cx="170815" cy="170815"/>
+                        </a:xfrm>
+                        <a:prstGeom prst="rect">
+                          <a:avLst/>
+                        </a:prstGeom>
+                      </pic:spPr>
+                    </pic:pic>
+                  </a:graphicData>
+                </a:graphic>
+              </wp:inline>
+            </w:drawing>
+          </w:r>
+        </w:p>
+      </w:tc>
+      <w:tc>
+        <w:tcPr>
+          <w:tcW w:w="3409" w:type="dxa"/>
+          <w:tcBorders>
+            <w:top w:val="nil"/>
+            <w:left w:val="nil"/>
+            <w:bottom w:val="nil"/>
+            <w:right w:val="nil"/>
+          </w:tcBorders>
+          <w:shd w:val="clear" w:color="auto" w:fill="auto"/>
+          <w:vAlign w:val="center"/>
+        </w:tcPr>
+        <w:p>
+          <w:pPr>
+            <w:pStyle w:val="5"/>
+            <w:spacing w:line="240" w:lineRule="auto"/>
+            <w:jc w:val="both"/>
+            <w:rPr>
+              <w:rFonts w:hint="default" w:ascii="Cambria" w:hAnsi="Cambria" w:eastAsia="黑体" w:cs="Cambria"/>
+              <w:sz w:val="18"/>
+              <w:szCs w:val="18"/>
+              <w:vertAlign w:val="baseline"/>
+              <w:lang w:val="en-US" w:eastAsia="zh-CN"/>
+            </w:rPr>
+          </w:pPr>
+          <w:r>
+            <w:rPr>
+              <w:rFonts w:hint="eastAsia" w:ascii="Cambria" w:hAnsi="Cambria" w:eastAsia="黑体" w:cs="Cambria"/>
+              <w:sz w:val="18"/>
+              <w:szCs w:val="18"/>
+              <w:vertAlign w:val="baseline"/>
+              <w:lang w:val="en-US" w:eastAsia="zh-CN"/>
+            </w:rPr>
+            <w:t>Berkeley, California 94704</w:t>
+          </w:r>
+        </w:p>
+      </w:tc>
+    </w:tr>
   </w:tbl>
   <w:p>
     <w:pPr>
@@ -6831,8 +6902,8 @@
         <w:rFonts w:hint="eastAsia" w:ascii="Cambria" w:hAnsi="Cambria" w:eastAsia="黑体" w:cs="Cambria"/>
         <w:b w:val="0"/>
         <w:bCs w:val="0"/>
-        <w:sz w:val="13"/>
-        <w:szCs w:val="13"/>
+        <w:sz w:val="48"/>
+        <w:szCs w:val="48"/>
         <w:lang w:val="en-US" w:eastAsia="zh-CN"/>
       </w:rPr>
     </w:pPr>
@@ -6841,8 +6912,8 @@
         <w:rFonts w:hint="eastAsia" w:ascii="Cambria" w:hAnsi="Cambria" w:eastAsia="黑体" w:cs="Cambria"/>
         <w:b/>
         <w:bCs/>
-        <w:sz w:val="40"/>
-        <w:szCs w:val="40"/>
+        <w:sz w:val="48"/>
+        <w:szCs w:val="48"/>
         <w:lang w:val="en-US" w:eastAsia="zh-CN"/>
       </w:rPr>
       <w:t>Jonas</w:t>
@@ -6852,8 +6923,8 @@
         <w:rFonts w:ascii="Cambria" w:hAnsi="Cambria" w:eastAsia="黑体" w:cs="Cambria"/>
         <w:b/>
         <w:bCs/>
-        <w:sz w:val="40"/>
-        <w:szCs w:val="40"/>
+        <w:sz w:val="48"/>
+        <w:szCs w:val="48"/>
       </w:rPr>
       <w:t xml:space="preserve"> L</w:t>
     </w:r>
@@ -6862,8 +6933,8 @@
         <w:rFonts w:hint="eastAsia" w:ascii="Cambria" w:hAnsi="Cambria" w:eastAsia="黑体" w:cs="Cambria"/>
         <w:b/>
         <w:bCs/>
-        <w:sz w:val="40"/>
-        <w:szCs w:val="40"/>
+        <w:sz w:val="48"/>
+        <w:szCs w:val="48"/>
         <w:lang w:val="en-US" w:eastAsia="zh-CN"/>
       </w:rPr>
       <w:t>i</w:t>
@@ -7060,8 +7131,20 @@
         <w:p>
           <w:pPr>
             <w:pStyle w:val="5"/>
-            <w:spacing w:line="240" w:lineRule="auto"/>
+            <w:keepNext w:val="0"/>
+            <w:keepLines w:val="0"/>
+            <w:pageBreakBefore w:val="0"/>
+            <w:widowControl w:val="0"/>
+            <w:kinsoku/>
+            <w:wordWrap/>
+            <w:overflowPunct/>
+            <w:topLinePunct w:val="0"/>
+            <w:bidi w:val="0"/>
+            <w:adjustRightInd/>
+            <w:snapToGrid w:val="0"/>
+            <w:spacing w:before="0" w:beforeLines="50" w:line="240" w:lineRule="auto"/>
             <w:jc w:val="both"/>
+            <w:textAlignment w:val="auto"/>
             <w:rPr>
               <w:sz w:val="20"/>
               <w:szCs w:val="20"/>
@@ -7205,6 +7288,18 @@
     </w:lvl>
   </w:abstractNum>
   <w:abstractNum w:abstractNumId="1">
+    <w:nsid w:val="AE35E557"/>
+    <w:multiLevelType w:val="singleLevel"/>
+    <w:tmpl w:val="AE35E557"/>
+    <w:lvl w:ilvl="0" w:tentative="0">
+      <w:start w:val="1"/>
+      <w:numFmt w:val="decimal"/>
+      <w:suff w:val="space"/>
+      <w:lvlText w:val="%1."/>
+      <w:lvlJc w:val="left"/>
+    </w:lvl>
+  </w:abstractNum>
+  <w:abstractNum w:abstractNumId="2">
     <w:nsid w:val="54AAA519"/>
     <w:multiLevelType w:val="singleLevel"/>
     <w:tmpl w:val="54AAA519"/>
@@ -7223,10 +7318,13 @@
     </w:lvl>
   </w:abstractNum>
   <w:num w:numId="1">
+    <w:abstractNumId w:val="1"/>
+  </w:num>
+  <w:num w:numId="2">
     <w:abstractNumId w:val="0"/>
   </w:num>
-  <w:num w:numId="2">
-    <w:abstractNumId w:val="1"/>
+  <w:num w:numId="3">
+    <w:abstractNumId w:val="2"/>
   </w:num>
 </w:numbering>
 </file>

</xml_diff>

<commit_message>
Update leetcode for 0125
</commit_message>
<xml_diff>
--- a/Resume/250104-SWE-Link-Resume-Jonas Li.docx
+++ b/Resume/250104-SWE-Link-Resume-Jonas Li.docx
@@ -29,7 +29,7 @@
           <w:rFonts w:hint="eastAsia" w:ascii="Cambria" w:hAnsi="Cambria" w:cs="Cambria" w:eastAsiaTheme="minorEastAsia"/>
           <w:lang w:val="en-US" w:eastAsia="zh-CN"/>
         </w:rPr>
-        <w:t>20250107</w:t>
+        <w:t>20250123</w:t>
       </w:r>
     </w:p>
     <w:p>
@@ -48,6 +48,48 @@
           <w:rFonts w:hint="eastAsia" w:ascii="Cambria" w:hAnsi="Cambria" w:cs="Cambria" w:eastAsiaTheme="minorEastAsia"/>
           <w:lang w:val="en-US" w:eastAsia="zh-CN"/>
         </w:rPr>
+        <w:t>添加personal website，remove youtube</w:t>
+      </w:r>
+    </w:p>
+    <w:p>
+      <w:pPr>
+        <w:rPr>
+          <w:rFonts w:hint="eastAsia" w:ascii="Cambria" w:hAnsi="Cambria" w:cs="Cambria" w:eastAsiaTheme="minorEastAsia"/>
+          <w:lang w:val="en-US" w:eastAsia="zh-CN"/>
+        </w:rPr>
+      </w:pPr>
+    </w:p>
+    <w:p>
+      <w:pPr>
+        <w:rPr>
+          <w:rFonts w:hint="eastAsia" w:ascii="Cambria" w:hAnsi="Cambria" w:cs="Cambria" w:eastAsiaTheme="minorEastAsia"/>
+          <w:lang w:val="en-US" w:eastAsia="zh-CN"/>
+        </w:rPr>
+      </w:pPr>
+      <w:r>
+        <w:rPr>
+          <w:rFonts w:hint="eastAsia" w:ascii="Cambria" w:hAnsi="Cambria" w:cs="Cambria" w:eastAsiaTheme="minorEastAsia"/>
+          <w:lang w:val="en-US" w:eastAsia="zh-CN"/>
+        </w:rPr>
+        <w:t>20250107</w:t>
+      </w:r>
+    </w:p>
+    <w:p>
+      <w:pPr>
+        <w:numPr>
+          <w:ilvl w:val="0"/>
+          <w:numId w:val="2"/>
+        </w:numPr>
+        <w:rPr>
+          <w:rFonts w:hint="default" w:ascii="Cambria" w:hAnsi="Cambria" w:cs="Cambria" w:eastAsiaTheme="minorEastAsia"/>
+          <w:lang w:val="en-US" w:eastAsia="zh-CN"/>
+        </w:rPr>
+      </w:pPr>
+      <w:r>
+        <w:rPr>
+          <w:rFonts w:hint="eastAsia" w:ascii="Cambria" w:hAnsi="Cambria" w:cs="Cambria" w:eastAsiaTheme="minorEastAsia"/>
+          <w:lang w:val="en-US" w:eastAsia="zh-CN"/>
+        </w:rPr>
         <w:t>修改姓名字号from 20</w:t>
       </w:r>
     </w:p>
@@ -55,7 +97,7 @@
       <w:pPr>
         <w:numPr>
           <w:ilvl w:val="0"/>
-          <w:numId w:val="1"/>
+          <w:numId w:val="2"/>
         </w:numPr>
         <w:rPr>
           <w:rFonts w:hint="default" w:ascii="Cambria" w:hAnsi="Cambria" w:cs="Cambria" w:eastAsiaTheme="minorEastAsia"/>
@@ -74,7 +116,7 @@
       <w:pPr>
         <w:numPr>
           <w:ilvl w:val="0"/>
-          <w:numId w:val="1"/>
+          <w:numId w:val="2"/>
         </w:numPr>
         <w:rPr>
           <w:rFonts w:hint="default" w:ascii="Cambria" w:hAnsi="Cambria" w:cs="Cambria" w:eastAsiaTheme="minorEastAsia"/>
@@ -92,8 +134,7 @@
     <w:p>
       <w:pPr>
         <w:numPr>
-          <w:ilvl w:val="0"/>
-          <w:numId w:val="1"/>
+          <w:numId w:val="0"/>
         </w:numPr>
         <w:rPr>
           <w:rFonts w:hint="default" w:ascii="Cambria" w:hAnsi="Cambria" w:cs="Cambria" w:eastAsiaTheme="minorEastAsia"/>
@@ -120,7 +161,7 @@
       <w:pPr>
         <w:numPr>
           <w:ilvl w:val="0"/>
-          <w:numId w:val="2"/>
+          <w:numId w:val="3"/>
         </w:numPr>
         <w:rPr>
           <w:rFonts w:hint="default" w:ascii="Cambria" w:hAnsi="Cambria" w:cs="Cambria" w:eastAsiaTheme="minorEastAsia"/>
@@ -139,7 +180,7 @@
       <w:pPr>
         <w:numPr>
           <w:ilvl w:val="0"/>
-          <w:numId w:val="2"/>
+          <w:numId w:val="3"/>
         </w:numPr>
         <w:rPr>
           <w:rFonts w:hint="default" w:ascii="Cambria" w:hAnsi="Cambria" w:cs="Cambria" w:eastAsiaTheme="minorEastAsia"/>
@@ -158,7 +199,7 @@
       <w:pPr>
         <w:numPr>
           <w:ilvl w:val="0"/>
-          <w:numId w:val="2"/>
+          <w:numId w:val="3"/>
         </w:numPr>
         <w:rPr>
           <w:rFonts w:hint="default" w:ascii="Cambria" w:hAnsi="Cambria" w:cs="Cambria" w:eastAsiaTheme="minorEastAsia"/>
@@ -537,7 +578,7 @@
               <w:widowControl w:val="0"/>
               <w:numPr>
                 <w:ilvl w:val="0"/>
-                <w:numId w:val="3"/>
+                <w:numId w:val="4"/>
               </w:numPr>
               <w:kinsoku/>
               <w:wordWrap/>
@@ -566,6 +607,8 @@
               </w:rPr>
               <w:t xml:space="preserve">Delivered the first version of the </w:t>
             </w:r>
+            <w:bookmarkStart w:id="0" w:name="_GoBack"/>
+            <w:bookmarkEnd w:id="0"/>
             <w:r>
               <w:rPr>
                 <w:rFonts w:hint="eastAsia" w:ascii="Cambria" w:hAnsi="Cambria" w:eastAsia="黑体" w:cs="Cambria"/>
@@ -666,7 +709,7 @@
               <w:widowControl w:val="0"/>
               <w:numPr>
                 <w:ilvl w:val="0"/>
-                <w:numId w:val="3"/>
+                <w:numId w:val="4"/>
               </w:numPr>
               <w:kinsoku/>
               <w:wordWrap/>
@@ -739,7 +782,7 @@
               <w:widowControl w:val="0"/>
               <w:numPr>
                 <w:ilvl w:val="0"/>
-                <w:numId w:val="3"/>
+                <w:numId w:val="4"/>
               </w:numPr>
               <w:kinsoku/>
               <w:wordWrap/>
@@ -794,7 +837,7 @@
               <w:widowControl w:val="0"/>
               <w:numPr>
                 <w:ilvl w:val="0"/>
-                <w:numId w:val="3"/>
+                <w:numId w:val="4"/>
               </w:numPr>
               <w:kinsoku/>
               <w:wordWrap/>
@@ -1505,7 +1548,7 @@
               <w:widowControl w:val="0"/>
               <w:numPr>
                 <w:ilvl w:val="0"/>
-                <w:numId w:val="3"/>
+                <w:numId w:val="4"/>
               </w:numPr>
               <w:kinsoku/>
               <w:wordWrap/>
@@ -1843,7 +1886,7 @@
               <w:widowControl w:val="0"/>
               <w:numPr>
                 <w:ilvl w:val="0"/>
-                <w:numId w:val="3"/>
+                <w:numId w:val="4"/>
               </w:numPr>
               <w:kinsoku/>
               <w:wordWrap/>
@@ -2103,7 +2146,7 @@
               <w:widowControl w:val="0"/>
               <w:numPr>
                 <w:ilvl w:val="0"/>
-                <w:numId w:val="3"/>
+                <w:numId w:val="4"/>
               </w:numPr>
               <w:kinsoku/>
               <w:wordWrap/>
@@ -2311,7 +2354,7 @@
               <w:widowControl w:val="0"/>
               <w:numPr>
                 <w:ilvl w:val="0"/>
-                <w:numId w:val="3"/>
+                <w:numId w:val="4"/>
               </w:numPr>
               <w:kinsoku/>
               <w:wordWrap/>
@@ -2448,7 +2491,7 @@
               <w:widowControl w:val="0"/>
               <w:numPr>
                 <w:ilvl w:val="0"/>
-                <w:numId w:val="3"/>
+                <w:numId w:val="4"/>
               </w:numPr>
               <w:kinsoku/>
               <w:wordWrap/>
@@ -2620,7 +2663,7 @@
               <w:widowControl w:val="0"/>
               <w:numPr>
                 <w:ilvl w:val="0"/>
-                <w:numId w:val="3"/>
+                <w:numId w:val="4"/>
               </w:numPr>
               <w:kinsoku/>
               <w:wordWrap/>
@@ -3122,7 +3165,7 @@
               <w:widowControl w:val="0"/>
               <w:numPr>
                 <w:ilvl w:val="0"/>
-                <w:numId w:val="3"/>
+                <w:numId w:val="4"/>
               </w:numPr>
               <w:kinsoku/>
               <w:wordWrap/>
@@ -3299,7 +3342,7 @@
               <w:widowControl w:val="0"/>
               <w:numPr>
                 <w:ilvl w:val="0"/>
-                <w:numId w:val="3"/>
+                <w:numId w:val="4"/>
               </w:numPr>
               <w:kinsoku/>
               <w:wordWrap/>
@@ -3345,7 +3388,7 @@
               <w:widowControl w:val="0"/>
               <w:numPr>
                 <w:ilvl w:val="0"/>
-                <w:numId w:val="3"/>
+                <w:numId w:val="4"/>
               </w:numPr>
               <w:kinsoku/>
               <w:wordWrap/>
@@ -3825,7 +3868,7 @@
               <w:widowControl w:val="0"/>
               <w:numPr>
                 <w:ilvl w:val="0"/>
-                <w:numId w:val="3"/>
+                <w:numId w:val="4"/>
               </w:numPr>
               <w:kinsoku/>
               <w:wordWrap/>
@@ -4128,7 +4171,7 @@
               <w:widowControl w:val="0"/>
               <w:numPr>
                 <w:ilvl w:val="0"/>
-                <w:numId w:val="3"/>
+                <w:numId w:val="4"/>
               </w:numPr>
               <w:kinsoku/>
               <w:wordWrap/>
@@ -4327,7 +4370,6 @@
               </w:rPr>
               <w:t xml:space="preserve">highest </w:t>
             </w:r>
-            <w:bookmarkStart w:id="0" w:name="_GoBack"/>
             <w:r>
               <w:rPr>
                 <w:rFonts w:hint="eastAsia" w:ascii="Cambria" w:hAnsi="Cambria" w:eastAsia="宋体" w:cs="Cambria"/>
@@ -4344,7 +4386,6 @@
               </w:rPr>
               <w:t>Regional</w:t>
             </w:r>
-            <w:bookmarkEnd w:id="0"/>
             <w:r>
               <w:rPr>
                 <w:rFonts w:hint="eastAsia" w:ascii="Cambria" w:hAnsi="Cambria" w:eastAsia="宋体" w:cs="Cambria"/>
@@ -4772,7 +4813,7 @@
               <w:widowControl w:val="0"/>
               <w:numPr>
                 <w:ilvl w:val="0"/>
-                <w:numId w:val="3"/>
+                <w:numId w:val="4"/>
               </w:numPr>
               <w:kinsoku/>
               <w:wordWrap/>
@@ -5067,7 +5108,7 @@
               <w:widowControl w:val="0"/>
               <w:numPr>
                 <w:ilvl w:val="0"/>
-                <w:numId w:val="3"/>
+                <w:numId w:val="4"/>
               </w:numPr>
               <w:kinsoku/>
               <w:wordWrap/>
@@ -5166,7 +5207,7 @@
               <w:widowControl w:val="0"/>
               <w:numPr>
                 <w:ilvl w:val="0"/>
-                <w:numId w:val="3"/>
+                <w:numId w:val="4"/>
               </w:numPr>
               <w:kinsoku/>
               <w:wordWrap/>
@@ -5512,7 +5553,7 @@
               <w:widowControl w:val="0"/>
               <w:numPr>
                 <w:ilvl w:val="0"/>
-                <w:numId w:val="3"/>
+                <w:numId w:val="4"/>
               </w:numPr>
               <w:kinsoku/>
               <w:wordWrap/>
@@ -5661,7 +5702,7 @@
               <w:widowControl w:val="0"/>
               <w:numPr>
                 <w:ilvl w:val="0"/>
-                <w:numId w:val="3"/>
+                <w:numId w:val="4"/>
               </w:numPr>
               <w:kinsoku/>
               <w:wordWrap/>
@@ -6916,7 +6957,7 @@
         <w:szCs w:val="48"/>
         <w:lang w:val="en-US" w:eastAsia="zh-CN"/>
       </w:rPr>
-      <w:t>Jonas</w:t>
+      <w:t>Yunzhe Jonas</w:t>
     </w:r>
     <w:r>
       <w:rPr>
@@ -6976,12 +7017,6 @@
           <w:insideH w:val="none" w:color="auto" w:sz="0" w:space="0"/>
           <w:insideV w:val="none" w:color="auto" w:sz="0" w:space="0"/>
         </w:tblBorders>
-        <w:tblCellMar>
-          <w:top w:w="0" w:type="dxa"/>
-          <w:left w:w="108" w:type="dxa"/>
-          <w:bottom w:w="0" w:type="dxa"/>
-          <w:right w:w="108" w:type="dxa"/>
-        </w:tblCellMar>
       </w:tblPrEx>
       <w:tc>
         <w:tcPr>
@@ -7300,6 +7335,18 @@
     </w:lvl>
   </w:abstractNum>
   <w:abstractNum w:abstractNumId="2">
+    <w:nsid w:val="F159EE2E"/>
+    <w:multiLevelType w:val="singleLevel"/>
+    <w:tmpl w:val="F159EE2E"/>
+    <w:lvl w:ilvl="0" w:tentative="0">
+      <w:start w:val="1"/>
+      <w:numFmt w:val="decimal"/>
+      <w:suff w:val="space"/>
+      <w:lvlText w:val="%1."/>
+      <w:lvlJc w:val="left"/>
+    </w:lvl>
+  </w:abstractNum>
+  <w:abstractNum w:abstractNumId="3">
     <w:nsid w:val="54AAA519"/>
     <w:multiLevelType w:val="singleLevel"/>
     <w:tmpl w:val="54AAA519"/>
@@ -7318,13 +7365,16 @@
     </w:lvl>
   </w:abstractNum>
   <w:num w:numId="1">
+    <w:abstractNumId w:val="2"/>
+  </w:num>
+  <w:num w:numId="2">
     <w:abstractNumId w:val="1"/>
   </w:num>
-  <w:num w:numId="2">
+  <w:num w:numId="3">
     <w:abstractNumId w:val="0"/>
   </w:num>
-  <w:num w:numId="3">
-    <w:abstractNumId w:val="2"/>
+  <w:num w:numId="4">
+    <w:abstractNumId w:val="3"/>
   </w:num>
 </w:numbering>
 </file>

</xml_diff>